<commit_message>
Visualization 3.1 and 3.2 updated in report
</commit_message>
<xml_diff>
--- a/Final_Report_Draft_Template.docx
+++ b/Final_Report_Draft_Template.docx
@@ -415,7 +415,7 @@
       <w:pPr>
         <w:rPr>
           <w:rFonts w:ascii="Times New Roman" w:eastAsia="Times New Roman" w:hAnsi="Times New Roman" w:cs="Times New Roman"/>
-          <w:i/>
+          <w:iCs/>
           <w:highlight w:val="yellow"/>
         </w:rPr>
       </w:pPr>
@@ -434,33 +434,27 @@
       <w:r>
         <w:rPr>
           <w:rFonts w:ascii="Times New Roman" w:eastAsia="Times New Roman" w:hAnsi="Times New Roman" w:cs="Times New Roman"/>
-          <w:i/>
-          <w:highlight w:val="yellow"/>
-        </w:rPr>
-        <w:t>[Name and ID of submitting student</w:t>
-      </w:r>
-      <w:r>
-        <w:rPr>
-          <w:rFonts w:ascii="Times New Roman" w:eastAsia="Times New Roman" w:hAnsi="Times New Roman" w:cs="Times New Roman"/>
-          <w:i/>
-          <w:highlight w:val="yellow"/>
-        </w:rPr>
-        <w:t xml:space="preserve"> first</w:t>
-      </w:r>
-      <w:r>
-        <w:rPr>
-          <w:rFonts w:ascii="Times New Roman" w:eastAsia="Times New Roman" w:hAnsi="Times New Roman" w:cs="Times New Roman"/>
-          <w:i/>
-          <w:highlight w:val="yellow"/>
-        </w:rPr>
-        <w:t>],</w:t>
-      </w:r>
-      <w:r>
-        <w:rPr>
-          <w:rFonts w:ascii="Times New Roman" w:eastAsia="Times New Roman" w:hAnsi="Times New Roman" w:cs="Times New Roman"/>
-          <w:i/>
-        </w:rPr>
-        <w:t xml:space="preserve"> </w:t>
+          <w:iCs/>
+          <w:highlight w:val="yellow"/>
+        </w:rPr>
+        <w:t>Sayed Bin Harun 24131097</w:t>
+      </w:r>
+    </w:p>
+    <w:p>
+      <w:pPr>
+        <w:rPr>
+          <w:rFonts w:ascii="Times New Roman" w:eastAsia="Times New Roman" w:hAnsi="Times New Roman" w:cs="Times New Roman"/>
+          <w:iCs/>
+          <w:highlight w:val="yellow"/>
+        </w:rPr>
+      </w:pPr>
+      <w:r>
+        <w:rPr>
+          <w:rFonts w:ascii="Times New Roman" w:eastAsia="Times New Roman" w:hAnsi="Times New Roman" w:cs="Times New Roman"/>
+          <w:iCs/>
+          <w:highlight w:val="yellow"/>
+        </w:rPr>
+        <w:t xml:space="preserve">                       </w:t>
       </w:r>
     </w:p>
     <w:p>
@@ -469,38 +463,8 @@
         <w:rPr>
           <w:rFonts w:ascii="Times New Roman" w:eastAsia="Times New Roman" w:hAnsi="Times New Roman" w:cs="Times New Roman"/>
           <w:i/>
-          <w:highlight w:val="yellow"/>
-        </w:rPr>
-      </w:pPr>
-      <w:r>
-        <w:rPr>
-          <w:rFonts w:ascii="Times New Roman" w:eastAsia="Times New Roman" w:hAnsi="Times New Roman" w:cs="Times New Roman"/>
-          <w:i/>
-        </w:rPr>
-        <w:t xml:space="preserve">      </w:t>
-      </w:r>
-      <w:r>
-        <w:rPr>
-          <w:rFonts w:ascii="Times New Roman" w:eastAsia="Times New Roman" w:hAnsi="Times New Roman" w:cs="Times New Roman"/>
-          <w:i/>
-        </w:rPr>
-        <w:t xml:space="preserve"> </w:t>
-      </w:r>
-      <w:r>
-        <w:rPr>
-          <w:rFonts w:ascii="Times New Roman" w:eastAsia="Times New Roman" w:hAnsi="Times New Roman" w:cs="Times New Roman"/>
-          <w:i/>
-        </w:rPr>
-        <w:t xml:space="preserve">  </w:t>
-      </w:r>
-      <w:r>
-        <w:rPr>
-          <w:rFonts w:ascii="Times New Roman" w:eastAsia="Times New Roman" w:hAnsi="Times New Roman" w:cs="Times New Roman"/>
-          <w:i/>
-          <w:highlight w:val="yellow"/>
-        </w:rPr>
-        <w:t>[Name and ID of other group members]</w:t>
-      </w:r>
+        </w:rPr>
+      </w:pPr>
     </w:p>
     <w:p>
       <w:pPr>
@@ -531,135 +495,115 @@
     </w:p>
     <w:p>
       <w:pPr>
-        <w:ind w:left="720"/>
-        <w:rPr>
-          <w:rFonts w:ascii="Times New Roman" w:eastAsia="Times New Roman" w:hAnsi="Times New Roman" w:cs="Times New Roman"/>
-          <w:i/>
-        </w:rPr>
-      </w:pPr>
-    </w:p>
-    <w:p>
-      <w:pPr>
-        <w:rPr>
-          <w:rFonts w:ascii="Times New Roman" w:eastAsia="Times New Roman" w:hAnsi="Times New Roman" w:cs="Times New Roman"/>
-        </w:rPr>
-      </w:pPr>
-    </w:p>
-    <w:p>
-      <w:pPr>
-        <w:rPr>
-          <w:rFonts w:ascii="Times New Roman" w:eastAsia="Times New Roman" w:hAnsi="Times New Roman" w:cs="Times New Roman"/>
-        </w:rPr>
-      </w:pPr>
-    </w:p>
-    <w:p>
-      <w:pPr>
-        <w:rPr>
-          <w:rFonts w:ascii="Times New Roman" w:eastAsia="Times New Roman" w:hAnsi="Times New Roman" w:cs="Times New Roman"/>
-        </w:rPr>
-      </w:pPr>
-    </w:p>
-    <w:p>
-      <w:pPr>
-        <w:rPr>
-          <w:rFonts w:ascii="Times New Roman" w:eastAsia="Times New Roman" w:hAnsi="Times New Roman" w:cs="Times New Roman"/>
-        </w:rPr>
-      </w:pPr>
-    </w:p>
-    <w:p>
-      <w:pPr>
-        <w:rPr>
-          <w:rFonts w:ascii="Times New Roman" w:eastAsia="Times New Roman" w:hAnsi="Times New Roman" w:cs="Times New Roman"/>
-        </w:rPr>
-      </w:pPr>
-    </w:p>
-    <w:p>
-      <w:pPr>
-        <w:rPr>
-          <w:rFonts w:ascii="Times New Roman" w:eastAsia="Times New Roman" w:hAnsi="Times New Roman" w:cs="Times New Roman"/>
-        </w:rPr>
-      </w:pPr>
-    </w:p>
-    <w:p>
-      <w:pPr>
-        <w:pStyle w:val="ListParagraph"/>
-        <w:rPr>
-          <w:rFonts w:ascii="Times New Roman" w:eastAsia="Times New Roman" w:hAnsi="Times New Roman" w:cs="Times New Roman"/>
-          <w:i/>
-          <w:highlight w:val="yellow"/>
-        </w:rPr>
-      </w:pPr>
-      <w:r>
-        <w:rPr>
-          <w:rStyle w:val="Strong"/>
-          <w:rFonts w:ascii="Times New Roman" w:eastAsia="Times New Roman" w:hAnsi="Times New Roman" w:cs="Times New Roman"/>
-          <w:i/>
-          <w:highlight w:val="yellow"/>
-        </w:rPr>
-        <w:t>Please make sure</w:t>
-      </w:r>
-      <w:r>
-        <w:rPr>
-          <w:rFonts w:ascii="Times New Roman" w:eastAsia="Times New Roman" w:hAnsi="Times New Roman" w:cs="Times New Roman"/>
-          <w:i/>
-          <w:highlight w:val="yellow"/>
-        </w:rPr>
-        <w:t xml:space="preserve"> the document spelled correctly (including image labels, section headings, and table of contents</w:t>
-      </w:r>
-      <w:r>
-        <w:rPr>
-          <w:rFonts w:ascii="Times New Roman" w:eastAsia="Times New Roman" w:hAnsi="Times New Roman" w:cs="Times New Roman"/>
-          <w:i/>
-          <w:highlight w:val="yellow"/>
-        </w:rPr>
-        <w:t>)</w:t>
-      </w:r>
-      <w:r>
-        <w:rPr>
-          <w:rFonts w:ascii="Times New Roman" w:eastAsia="Times New Roman" w:hAnsi="Times New Roman" w:cs="Times New Roman"/>
-          <w:i/>
-          <w:highlight w:val="yellow"/>
-        </w:rPr>
-        <w:t>.</w:t>
-      </w:r>
-      <w:r>
-        <w:rPr>
-          <w:rFonts w:ascii="Times New Roman" w:eastAsia="Times New Roman" w:hAnsi="Times New Roman" w:cs="Times New Roman"/>
-          <w:i/>
-          <w:highlight w:val="yellow"/>
-        </w:rPr>
-        <w:t xml:space="preserve"> Please use correct punctuation.</w:t>
-      </w:r>
-    </w:p>
-    <w:p>
-      <w:pPr>
-        <w:pStyle w:val="ListParagraph"/>
-        <w:rPr>
-          <w:rFonts w:ascii="Times New Roman" w:eastAsia="Times New Roman" w:hAnsi="Times New Roman" w:cs="Times New Roman"/>
-        </w:rPr>
-      </w:pPr>
-      <w:r>
-        <w:rPr>
-          <w:rFonts w:ascii="Times New Roman" w:eastAsia="Times New Roman" w:hAnsi="Times New Roman" w:cs="Times New Roman"/>
-          <w:i/>
-          <w:highlight w:val="yellow"/>
-        </w:rPr>
-        <w:t>Make sure your report is grammatically correct</w:t>
-      </w:r>
-      <w:r>
-        <w:rPr>
-          <w:rFonts w:ascii="Times New Roman" w:eastAsia="Times New Roman" w:hAnsi="Times New Roman" w:cs="Times New Roman"/>
-          <w:i/>
-          <w:highlight w:val="yellow"/>
-        </w:rPr>
-        <w:t>.</w:t>
-      </w:r>
-      <w:r>
-        <w:rPr>
-          <w:rFonts w:ascii="Times New Roman" w:eastAsia="Times New Roman" w:hAnsi="Times New Roman" w:cs="Times New Roman"/>
-        </w:rPr>
-        <w:t xml:space="preserve"> </w:t>
-      </w:r>
+        <w:rPr>
+          <w:rFonts w:ascii="Times New Roman" w:eastAsia="Times New Roman" w:hAnsi="Times New Roman" w:cs="Times New Roman"/>
+        </w:rPr>
+      </w:pPr>
+    </w:p>
+    <w:p>
+      <w:pPr>
+        <w:rPr>
+          <w:rFonts w:ascii="Times New Roman" w:eastAsia="Times New Roman" w:hAnsi="Times New Roman" w:cs="Times New Roman"/>
+        </w:rPr>
+      </w:pPr>
+    </w:p>
+    <w:p>
+      <w:pPr>
+        <w:rPr>
+          <w:rFonts w:ascii="Times New Roman" w:eastAsia="Times New Roman" w:hAnsi="Times New Roman" w:cs="Times New Roman"/>
+        </w:rPr>
+      </w:pPr>
+    </w:p>
+    <w:p>
+      <w:pPr>
+        <w:rPr>
+          <w:rFonts w:ascii="Times New Roman" w:eastAsia="Times New Roman" w:hAnsi="Times New Roman" w:cs="Times New Roman"/>
+        </w:rPr>
+      </w:pPr>
+    </w:p>
+    <w:p>
+      <w:pPr>
+        <w:rPr>
+          <w:rFonts w:ascii="Times New Roman" w:eastAsia="Times New Roman" w:hAnsi="Times New Roman" w:cs="Times New Roman"/>
+        </w:rPr>
+      </w:pPr>
+    </w:p>
+    <w:p>
+      <w:pPr>
+        <w:rPr>
+          <w:rFonts w:ascii="Times New Roman" w:eastAsia="Times New Roman" w:hAnsi="Times New Roman" w:cs="Times New Roman"/>
+        </w:rPr>
+      </w:pPr>
+    </w:p>
+    <w:p>
+      <w:pPr>
+        <w:rPr>
+          <w:rFonts w:ascii="Times New Roman" w:eastAsia="Times New Roman" w:hAnsi="Times New Roman" w:cs="Times New Roman"/>
+        </w:rPr>
+      </w:pPr>
+    </w:p>
+    <w:p>
+      <w:pPr>
+        <w:rPr>
+          <w:rFonts w:ascii="Times New Roman" w:eastAsia="Times New Roman" w:hAnsi="Times New Roman" w:cs="Times New Roman"/>
+        </w:rPr>
+      </w:pPr>
+    </w:p>
+    <w:p>
+      <w:pPr>
+        <w:rPr>
+          <w:rFonts w:ascii="Times New Roman" w:eastAsia="Times New Roman" w:hAnsi="Times New Roman" w:cs="Times New Roman"/>
+        </w:rPr>
+      </w:pPr>
+    </w:p>
+    <w:p>
+      <w:pPr>
+        <w:rPr>
+          <w:rFonts w:ascii="Times New Roman" w:eastAsia="Times New Roman" w:hAnsi="Times New Roman" w:cs="Times New Roman"/>
+        </w:rPr>
+      </w:pPr>
+    </w:p>
+    <w:p>
+      <w:pPr>
+        <w:rPr>
+          <w:rFonts w:ascii="Times New Roman" w:eastAsia="Times New Roman" w:hAnsi="Times New Roman" w:cs="Times New Roman"/>
+        </w:rPr>
+      </w:pPr>
+    </w:p>
+    <w:p>
+      <w:pPr>
+        <w:rPr>
+          <w:rFonts w:ascii="Times New Roman" w:eastAsia="Times New Roman" w:hAnsi="Times New Roman" w:cs="Times New Roman"/>
+        </w:rPr>
+      </w:pPr>
+    </w:p>
+    <w:p>
+      <w:pPr>
+        <w:rPr>
+          <w:rFonts w:ascii="Times New Roman" w:eastAsia="Times New Roman" w:hAnsi="Times New Roman" w:cs="Times New Roman"/>
+        </w:rPr>
+      </w:pPr>
+    </w:p>
+    <w:p>
+      <w:pPr>
+        <w:rPr>
+          <w:rFonts w:ascii="Times New Roman" w:eastAsia="Times New Roman" w:hAnsi="Times New Roman" w:cs="Times New Roman"/>
+        </w:rPr>
+      </w:pPr>
+    </w:p>
+    <w:p>
+      <w:pPr>
+        <w:rPr>
+          <w:rFonts w:ascii="Times New Roman" w:eastAsia="Times New Roman" w:hAnsi="Times New Roman" w:cs="Times New Roman"/>
+        </w:rPr>
+      </w:pPr>
+    </w:p>
+    <w:p>
+      <w:pPr>
+        <w:rPr>
+          <w:rFonts w:ascii="Times New Roman" w:eastAsia="Times New Roman" w:hAnsi="Times New Roman" w:cs="Times New Roman"/>
+        </w:rPr>
+      </w:pPr>
     </w:p>
     <w:p>
       <w:pPr>
@@ -1042,119 +986,14 @@
           <w:rFonts w:ascii="Times New Roman" w:eastAsia="Times New Roman" w:hAnsi="Times New Roman" w:cs="Times New Roman"/>
           <w:iCs/>
         </w:rPr>
-        <w:t xml:space="preserve"> and r</w:t>
-      </w:r>
-      <w:r>
-        <w:rPr>
-          <w:rFonts w:ascii="Times New Roman" w:eastAsia="Times New Roman" w:hAnsi="Times New Roman" w:cs="Times New Roman"/>
-          <w:iCs/>
-        </w:rPr>
-        <w:t xml:space="preserve">equired </w:t>
-      </w:r>
-      <w:r>
-        <w:rPr>
-          <w:rFonts w:ascii="Times New Roman" w:eastAsia="Times New Roman" w:hAnsi="Times New Roman" w:cs="Times New Roman"/>
-          <w:iCs/>
-        </w:rPr>
-        <w:t>s</w:t>
-      </w:r>
-      <w:r>
-        <w:rPr>
-          <w:rFonts w:ascii="Times New Roman" w:eastAsia="Times New Roman" w:hAnsi="Times New Roman" w:cs="Times New Roman"/>
-          <w:iCs/>
-        </w:rPr>
-        <w:t xml:space="preserve">upplementary </w:t>
-      </w:r>
-      <w:r>
-        <w:rPr>
-          <w:rFonts w:ascii="Times New Roman" w:eastAsia="Times New Roman" w:hAnsi="Times New Roman" w:cs="Times New Roman"/>
-          <w:iCs/>
-        </w:rPr>
-        <w:t>g</w:t>
-      </w:r>
-      <w:r>
-        <w:rPr>
-          <w:rFonts w:ascii="Times New Roman" w:eastAsia="Times New Roman" w:hAnsi="Times New Roman" w:cs="Times New Roman"/>
-          <w:iCs/>
-        </w:rPr>
-        <w:t>raph/</w:t>
-      </w:r>
-      <w:r>
-        <w:rPr>
-          <w:rFonts w:ascii="Times New Roman" w:eastAsia="Times New Roman" w:hAnsi="Times New Roman" w:cs="Times New Roman"/>
-          <w:iCs/>
-        </w:rPr>
-        <w:t>t</w:t>
-      </w:r>
-      <w:r>
-        <w:rPr>
-          <w:rFonts w:ascii="Times New Roman" w:eastAsia="Times New Roman" w:hAnsi="Times New Roman" w:cs="Times New Roman"/>
-          <w:iCs/>
-        </w:rPr>
-        <w:t>able</w:t>
-      </w:r>
-      <w:r>
-        <w:rPr>
-          <w:rFonts w:ascii="Times New Roman" w:eastAsia="Times New Roman" w:hAnsi="Times New Roman" w:cs="Times New Roman"/>
-          <w:iCs/>
-        </w:rPr>
-        <w:t xml:space="preserve"> </w:t>
-      </w:r>
-      <w:r>
-        <w:rPr>
-          <w:rFonts w:ascii="Times New Roman" w:eastAsia="Times New Roman" w:hAnsi="Times New Roman" w:cs="Times New Roman"/>
-          <w:i/>
-        </w:rPr>
-        <w:t>(</w:t>
-      </w:r>
-      <w:r>
-        <w:rPr>
-          <w:rFonts w:ascii="Times New Roman" w:eastAsia="Times New Roman" w:hAnsi="Times New Roman" w:cs="Times New Roman"/>
-          <w:i/>
-        </w:rPr>
-        <w:t>include histogram</w:t>
-      </w:r>
-      <w:r>
-        <w:rPr>
-          <w:rFonts w:ascii="Times New Roman" w:eastAsia="Times New Roman" w:hAnsi="Times New Roman" w:cs="Times New Roman"/>
-          <w:i/>
-        </w:rPr>
-        <w:t xml:space="preserve"> f</w:t>
-      </w:r>
-      <w:r>
-        <w:rPr>
-          <w:rFonts w:ascii="Times New Roman" w:eastAsia="Times New Roman" w:hAnsi="Times New Roman" w:cs="Times New Roman"/>
-          <w:i/>
-        </w:rPr>
-        <w:t>or correlation/comparison of means RQs</w:t>
-      </w:r>
-      <w:r>
-        <w:rPr>
-          <w:rFonts w:ascii="Times New Roman" w:eastAsia="Times New Roman" w:hAnsi="Times New Roman" w:cs="Times New Roman"/>
-          <w:i/>
-        </w:rPr>
-        <w:t xml:space="preserve">, </w:t>
-      </w:r>
-      <w:r>
-        <w:rPr>
-          <w:rFonts w:ascii="Times New Roman" w:eastAsia="Times New Roman" w:hAnsi="Times New Roman" w:cs="Times New Roman"/>
-          <w:i/>
-        </w:rPr>
-        <w:t>include contingency table</w:t>
-      </w:r>
-      <w:r>
-        <w:rPr>
-          <w:rFonts w:ascii="Times New Roman" w:eastAsia="Times New Roman" w:hAnsi="Times New Roman" w:cs="Times New Roman"/>
-          <w:i/>
-        </w:rPr>
-        <w:t xml:space="preserve"> f</w:t>
-      </w:r>
-      <w:r>
-        <w:rPr>
-          <w:rFonts w:ascii="Times New Roman" w:eastAsia="Times New Roman" w:hAnsi="Times New Roman" w:cs="Times New Roman"/>
-          <w:i/>
-        </w:rPr>
-        <w:t xml:space="preserve">or comparison of proportions </w:t>
+        <w:t xml:space="preserve"> and required supplementary graph/table </w:t>
+      </w:r>
+      <w:r>
+        <w:rPr>
+          <w:rFonts w:ascii="Times New Roman" w:eastAsia="Times New Roman" w:hAnsi="Times New Roman" w:cs="Times New Roman"/>
+          <w:i/>
+        </w:rPr>
+        <w:t xml:space="preserve">(include histogram for correlation/comparison of means RQs, include contingency table for comparison of proportions </w:t>
       </w:r>
       <w:r>
         <w:rPr>
@@ -1743,54 +1582,8 @@
         </w:rPr>
         <w:t>GitHub log output.</w:t>
       </w:r>
-    </w:p>
-    <w:p>
-      <w:pPr>
-        <w:ind w:left="1080"/>
-        <w:rPr>
-          <w:rFonts w:ascii="Times New Roman" w:eastAsia="Times New Roman" w:hAnsi="Times New Roman" w:cs="Times New Roman"/>
-          <w:color w:val="333333"/>
-        </w:rPr>
-      </w:pPr>
-    </w:p>
-    <w:p>
-      <w:pPr>
-        <w:rPr>
-          <w:rFonts w:ascii="Times New Roman" w:eastAsia="Times New Roman" w:hAnsi="Times New Roman" w:cs="Times New Roman"/>
-        </w:rPr>
-      </w:pPr>
-    </w:p>
-    <w:p>
       <w:r>
         <w:br w:type="page"/>
-      </w:r>
-    </w:p>
-    <w:p>
-      <w:pPr>
-        <w:rPr>
-          <w:rFonts w:ascii="Times New Roman" w:eastAsia="Times New Roman" w:hAnsi="Times New Roman" w:cs="Times New Roman"/>
-        </w:rPr>
-      </w:pPr>
-    </w:p>
-    <w:p>
-      <w:pPr>
-        <w:pStyle w:val="ListParagraph"/>
-        <w:ind w:left="1440" w:hanging="720"/>
-        <w:rPr>
-          <w:rFonts w:ascii="Times New Roman" w:eastAsia="Times New Roman" w:hAnsi="Times New Roman" w:cs="Times New Roman"/>
-          <w:i/>
-          <w:iCs/>
-          <w:highlight w:val="yellow"/>
-        </w:rPr>
-      </w:pPr>
-      <w:r>
-        <w:rPr>
-          <w:rFonts w:ascii="Times New Roman" w:eastAsia="Times New Roman" w:hAnsi="Times New Roman" w:cs="Times New Roman"/>
-          <w:i/>
-          <w:iCs/>
-          <w:highlight w:val="yellow"/>
-        </w:rPr>
-        <w:t>The list below outlines the chapter/subchapter numbers, names, word count limits, and explanations of what to write in each section.</w:t>
       </w:r>
     </w:p>
     <w:p>
@@ -2102,15 +1895,6 @@
     </w:p>
     <w:p>
       <w:pPr>
-        <w:pStyle w:val="ListParagraph"/>
-        <w:rPr>
-          <w:rFonts w:ascii="Times New Roman" w:eastAsia="Times New Roman" w:hAnsi="Times New Roman" w:cs="Times New Roman"/>
-        </w:rPr>
-      </w:pPr>
-    </w:p>
-    <w:p>
-      <w:pPr>
-        <w:ind w:left="1440"/>
         <w:rPr>
           <w:rFonts w:ascii="Times New Roman" w:eastAsia="Times New Roman" w:hAnsi="Times New Roman" w:cs="Times New Roman"/>
         </w:rPr>
@@ -2347,11 +2131,15 @@
         </w:numPr>
         <w:rPr>
           <w:rFonts w:ascii="Times New Roman" w:eastAsia="Times New Roman" w:hAnsi="Times New Roman" w:cs="Times New Roman"/>
-        </w:rPr>
-      </w:pPr>
-      <w:r>
-        <w:rPr>
-          <w:rFonts w:ascii="Times New Roman" w:eastAsia="Times New Roman" w:hAnsi="Times New Roman" w:cs="Times New Roman"/>
+          <w:b/>
+          <w:bCs/>
+        </w:rPr>
+      </w:pPr>
+      <w:r>
+        <w:rPr>
+          <w:rFonts w:ascii="Times New Roman" w:eastAsia="Times New Roman" w:hAnsi="Times New Roman" w:cs="Times New Roman"/>
+          <w:b/>
+          <w:bCs/>
         </w:rPr>
         <w:t>Visualisation</w:t>
       </w:r>
@@ -2366,63 +2154,224 @@
         <w:ind w:hanging="720"/>
         <w:rPr>
           <w:rFonts w:ascii="Times New Roman" w:eastAsia="Times New Roman" w:hAnsi="Times New Roman" w:cs="Times New Roman"/>
-        </w:rPr>
-      </w:pPr>
-      <w:r>
-        <w:rPr>
-          <w:rFonts w:ascii="Times New Roman" w:eastAsia="Times New Roman" w:hAnsi="Times New Roman" w:cs="Times New Roman"/>
-        </w:rPr>
-        <w:t xml:space="preserve">Appropriate </w:t>
-      </w:r>
-      <w:r>
-        <w:rPr>
-          <w:rFonts w:ascii="Times New Roman" w:eastAsia="Times New Roman" w:hAnsi="Times New Roman" w:cs="Times New Roman"/>
-        </w:rPr>
-        <w:t>graphs</w:t>
-      </w:r>
-      <w:r>
-        <w:rPr>
-          <w:rFonts w:ascii="Times New Roman" w:eastAsia="Times New Roman" w:hAnsi="Times New Roman" w:cs="Times New Roman"/>
-        </w:rPr>
-        <w:t xml:space="preserve"> for the RQ </w:t>
-      </w:r>
-      <w:r>
-        <w:rPr>
-          <w:rFonts w:ascii="Times New Roman" w:eastAsia="Times New Roman" w:hAnsi="Times New Roman" w:cs="Times New Roman"/>
-          <w:i/>
-          <w:iCs/>
-          <w:highlight w:val="yellow"/>
-        </w:rPr>
-        <w:t>output of an R script (NOT a screenshot)</w:t>
-      </w:r>
-      <w:r>
-        <w:rPr>
-          <w:rFonts w:ascii="Times New Roman" w:eastAsia="Times New Roman" w:hAnsi="Times New Roman" w:cs="Times New Roman"/>
-          <w:i/>
-          <w:iCs/>
-        </w:rPr>
-        <w:t xml:space="preserve"> </w:t>
-      </w:r>
-      <w:r>
-        <w:rPr>
-          <w:rFonts w:ascii="Times New Roman" w:eastAsia="Times New Roman" w:hAnsi="Times New Roman" w:cs="Times New Roman"/>
-        </w:rPr>
-        <w:t>(</w:t>
-      </w:r>
-      <w:r>
-        <w:rPr>
-          <w:rFonts w:ascii="Times New Roman" w:eastAsia="Times New Roman" w:hAnsi="Times New Roman" w:cs="Times New Roman"/>
           <w:b/>
           <w:bCs/>
         </w:rPr>
-        <w:t>50 words)</w:t>
-      </w:r>
-      <w:r>
-        <w:rPr>
-          <w:rFonts w:ascii="Times New Roman" w:eastAsia="Times New Roman" w:hAnsi="Times New Roman" w:cs="Times New Roman"/>
+      </w:pPr>
+      <w:r>
+        <w:rPr>
+          <w:rFonts w:ascii="Times New Roman" w:eastAsia="Times New Roman" w:hAnsi="Times New Roman" w:cs="Times New Roman"/>
+          <w:b/>
+          <w:bCs/>
+        </w:rPr>
+        <w:t xml:space="preserve">Appropriate </w:t>
+      </w:r>
+      <w:r>
+        <w:rPr>
+          <w:rFonts w:ascii="Times New Roman" w:eastAsia="Times New Roman" w:hAnsi="Times New Roman" w:cs="Times New Roman"/>
+          <w:b/>
+          <w:bCs/>
+        </w:rPr>
+        <w:t>graphs</w:t>
+      </w:r>
+      <w:r>
+        <w:rPr>
+          <w:rFonts w:ascii="Times New Roman" w:eastAsia="Times New Roman" w:hAnsi="Times New Roman" w:cs="Times New Roman"/>
+          <w:b/>
+          <w:bCs/>
+        </w:rPr>
+        <w:t xml:space="preserve"> for the RQ output of an R script (NOT a screenshot)</w:t>
+      </w:r>
+      <w:r>
+        <w:rPr>
+          <w:rFonts w:ascii="Times New Roman" w:eastAsia="Times New Roman" w:hAnsi="Times New Roman" w:cs="Times New Roman"/>
+          <w:b/>
+          <w:bCs/>
+          <w:i/>
+          <w:iCs/>
         </w:rPr>
         <w:t xml:space="preserve"> </w:t>
       </w:r>
+      <w:r>
+        <w:rPr>
+          <w:rFonts w:ascii="Times New Roman" w:eastAsia="Times New Roman" w:hAnsi="Times New Roman" w:cs="Times New Roman"/>
+          <w:b/>
+          <w:bCs/>
+        </w:rPr>
+        <w:t>(50 words)</w:t>
+      </w:r>
+      <w:r>
+        <w:rPr>
+          <w:rFonts w:ascii="Times New Roman" w:eastAsia="Times New Roman" w:hAnsi="Times New Roman" w:cs="Times New Roman"/>
+          <w:b/>
+          <w:bCs/>
+        </w:rPr>
+        <w:t xml:space="preserve"> </w:t>
+      </w:r>
+    </w:p>
+    <w:p>
+      <w:pPr>
+        <w:rPr>
+          <w:rFonts w:ascii="Times New Roman" w:eastAsia="Times New Roman" w:hAnsi="Times New Roman" w:cs="Times New Roman"/>
+        </w:rPr>
+      </w:pPr>
+    </w:p>
+    <w:p>
+      <w:pPr>
+        <w:rPr>
+          <w:rFonts w:ascii="Times New Roman" w:eastAsia="Times New Roman" w:hAnsi="Times New Roman" w:cs="Times New Roman"/>
+          <w:b/>
+          <w:bCs/>
+          <w:lang w:val="en-IN"/>
+        </w:rPr>
+      </w:pPr>
+      <w:r>
+        <w:rPr>
+          <w:rFonts w:ascii="Times New Roman" w:eastAsia="Times New Roman" w:hAnsi="Times New Roman" w:cs="Times New Roman"/>
+          <w:b/>
+          <w:bCs/>
+          <w:lang w:val="en-IN"/>
+        </w:rPr>
+        <w:t>Choice of the plot</w:t>
+      </w:r>
+    </w:p>
+    <w:p>
+      <w:pPr>
+        <w:rPr>
+          <w:rFonts w:ascii="Times New Roman" w:eastAsia="Times New Roman" w:hAnsi="Times New Roman" w:cs="Times New Roman"/>
+        </w:rPr>
+      </w:pPr>
+    </w:p>
+    <w:p>
+      <w:pPr>
+        <w:rPr>
+          <w:rFonts w:ascii="Times New Roman" w:eastAsia="Times New Roman" w:hAnsi="Times New Roman" w:cs="Times New Roman"/>
+        </w:rPr>
+      </w:pPr>
+      <w:r>
+        <w:rPr>
+          <w:rFonts w:ascii="Times New Roman" w:eastAsia="Times New Roman" w:hAnsi="Times New Roman" w:cs="Times New Roman"/>
+        </w:rPr>
+        <w:t>The research question focuses on whether the mean daily COVID-19 positivity rate differs across years. A boxplot is the most appropriate choice because it effectively compares the distribution of a continuous variable (percent positive) across categorical groups (years). It highlights central tendency, spread, and outliers, which are essential for assessing differences in mean positivity between 2020, 2021, and 2022.</w:t>
+      </w:r>
+    </w:p>
+    <w:p>
+      <w:pPr>
+        <w:rPr>
+          <w:rFonts w:ascii="Times New Roman" w:eastAsia="Times New Roman" w:hAnsi="Times New Roman" w:cs="Times New Roman"/>
+        </w:rPr>
+      </w:pPr>
+    </w:p>
+    <w:p>
+      <w:pPr>
+        <w:rPr>
+          <w:rFonts w:ascii="Times New Roman" w:eastAsia="Times New Roman" w:hAnsi="Times New Roman" w:cs="Times New Roman"/>
+        </w:rPr>
+      </w:pPr>
+      <w:r>
+        <w:rPr>
+          <w:rFonts w:ascii="Times New Roman" w:eastAsia="Times New Roman" w:hAnsi="Times New Roman" w:cs="Times New Roman"/>
+          <w:noProof/>
+        </w:rPr>
+        <w:drawing>
+          <wp:inline distT="0" distB="0" distL="0" distR="0" wp14:anchorId="73308820" wp14:editId="103C8077">
+            <wp:extent cx="5731510" cy="3002280"/>
+            <wp:effectExtent l="0" t="0" r="2540" b="7620"/>
+            <wp:docPr id="1729454960" name="Picture 1" descr="graph of a bar chart"/>
+            <wp:cNvGraphicFramePr>
+              <a:graphicFrameLocks xmlns:a="http://schemas.openxmlformats.org/drawingml/2006/main" noChangeAspect="1"/>
+            </wp:cNvGraphicFramePr>
+            <a:graphic xmlns:a="http://schemas.openxmlformats.org/drawingml/2006/main">
+              <a:graphicData uri="http://schemas.openxmlformats.org/drawingml/2006/picture">
+                <pic:pic xmlns:pic="http://schemas.openxmlformats.org/drawingml/2006/picture">
+                  <pic:nvPicPr>
+                    <pic:cNvPr id="1729454960" name="Picture 1" descr="graph of a bar chart"/>
+                    <pic:cNvPicPr/>
+                  </pic:nvPicPr>
+                  <pic:blipFill>
+                    <a:blip r:embed="rId8" cstate="print">
+                      <a:extLst>
+                        <a:ext uri="{28A0092B-C50C-407E-A947-70E740481C1C}">
+                          <a14:useLocalDpi xmlns:a14="http://schemas.microsoft.com/office/drawing/2010/main" val="0"/>
+                        </a:ext>
+                      </a:extLst>
+                    </a:blip>
+                    <a:stretch>
+                      <a:fillRect/>
+                    </a:stretch>
+                  </pic:blipFill>
+                  <pic:spPr>
+                    <a:xfrm>
+                      <a:off x="0" y="0"/>
+                      <a:ext cx="5731510" cy="3002280"/>
+                    </a:xfrm>
+                    <a:prstGeom prst="rect">
+                      <a:avLst/>
+                    </a:prstGeom>
+                  </pic:spPr>
+                </pic:pic>
+              </a:graphicData>
+            </a:graphic>
+          </wp:inline>
+        </w:drawing>
+      </w:r>
+    </w:p>
+    <w:p>
+      <w:pPr>
+        <w:rPr>
+          <w:rFonts w:ascii="Times New Roman" w:eastAsia="Times New Roman" w:hAnsi="Times New Roman" w:cs="Times New Roman"/>
+          <w:b/>
+          <w:bCs/>
+          <w:lang w:val="en-IN"/>
+        </w:rPr>
+      </w:pPr>
+      <w:r>
+        <w:rPr>
+          <w:rFonts w:ascii="Times New Roman" w:eastAsia="Times New Roman" w:hAnsi="Times New Roman" w:cs="Times New Roman"/>
+          <w:b/>
+          <w:bCs/>
+          <w:lang w:val="en-IN"/>
+        </w:rPr>
+        <w:lastRenderedPageBreak/>
+        <w:t>Main plot relevant to the RQ</w:t>
+      </w:r>
+    </w:p>
+    <w:p>
+      <w:pPr>
+        <w:rPr>
+          <w:rFonts w:ascii="Times New Roman" w:eastAsia="Times New Roman" w:hAnsi="Times New Roman" w:cs="Times New Roman"/>
+          <w:b/>
+          <w:bCs/>
+          <w:lang w:val="en-IN"/>
+        </w:rPr>
+      </w:pPr>
+    </w:p>
+    <w:p>
+      <w:pPr>
+        <w:rPr>
+          <w:rFonts w:ascii="Times New Roman" w:eastAsia="Times New Roman" w:hAnsi="Times New Roman" w:cs="Times New Roman"/>
+        </w:rPr>
+      </w:pPr>
+      <w:r>
+        <w:rPr>
+          <w:rFonts w:ascii="Times New Roman" w:eastAsia="Times New Roman" w:hAnsi="Times New Roman" w:cs="Times New Roman"/>
+        </w:rPr>
+        <w:t>The boxplot of Daily Percent Positive by Year clearly shows variation across the three years. The median positivity in 2022 is noticeably higher than in 2020 and 2021, with a wider interquartile range and several extreme values. In contrast, 2021 exhibits the lowest median and a relatively compact distribution, while 2020 falls in between. These patterns suggest potential differences in mean positivity rates, aligning with the research question.</w:t>
+      </w:r>
+    </w:p>
+    <w:p>
+      <w:pPr>
+        <w:rPr>
+          <w:rFonts w:ascii="Times New Roman" w:eastAsia="Times New Roman" w:hAnsi="Times New Roman" w:cs="Times New Roman"/>
+        </w:rPr>
+      </w:pPr>
+    </w:p>
+    <w:p>
+      <w:pPr>
+        <w:rPr>
+          <w:rFonts w:ascii="Times New Roman" w:eastAsia="Times New Roman" w:hAnsi="Times New Roman" w:cs="Times New Roman"/>
+        </w:rPr>
+      </w:pPr>
     </w:p>
     <w:p>
       <w:pPr>
@@ -3078,7 +3027,6 @@
         <w:rPr>
           <w:rFonts w:ascii="Times New Roman" w:eastAsia="Times New Roman" w:hAnsi="Times New Roman" w:cs="Times New Roman"/>
         </w:rPr>
-        <w:lastRenderedPageBreak/>
         <w:t>Statistical test used to test the hypotheses and output</w:t>
       </w:r>
       <w:r>
@@ -3643,6 +3591,7 @@
           <w:iCs/>
           <w:highlight w:val="yellow"/>
         </w:rPr>
+        <w:lastRenderedPageBreak/>
         <w:t>From your Git log, select three most significant commits during this project and include the following for each:</w:t>
       </w:r>
     </w:p>
@@ -4377,8 +4326,8 @@
       </w:pPr>
     </w:p>
     <w:sectPr>
-      <w:footerReference w:type="even" r:id="rId8"/>
-      <w:footerReference w:type="default" r:id="rId9"/>
+      <w:footerReference w:type="even" r:id="rId9"/>
+      <w:footerReference w:type="default" r:id="rId10"/>
       <w:pgSz w:w="11906" w:h="16838"/>
       <w:pgMar w:top="1440" w:right="1440" w:bottom="1440" w:left="1440" w:header="708" w:footer="708" w:gutter="0"/>
       <w:cols w:space="708"/>
@@ -8663,7 +8612,6 @@
   <w:style w:type="character" w:default="1" w:styleId="DefaultParagraphFont">
     <w:name w:val="Default Paragraph Font"/>
     <w:uiPriority w:val="1"/>
-    <w:semiHidden/>
     <w:unhideWhenUsed/>
   </w:style>
   <w:style w:type="table" w:default="1" w:styleId="TableNormal">

</xml_diff>

<commit_message>
Added histogram & useful informations
</commit_message>
<xml_diff>
--- a/Final_Report_Draft_Template.docx
+++ b/Final_Report_Draft_Template.docx
@@ -2370,6 +2370,164 @@
       <w:pPr>
         <w:rPr>
           <w:rFonts w:ascii="Times New Roman" w:eastAsia="Times New Roman" w:hAnsi="Times New Roman" w:cs="Times New Roman"/>
+          <w:b/>
+          <w:bCs/>
+          <w:lang w:val="en-IN"/>
+        </w:rPr>
+      </w:pPr>
+      <w:r>
+        <w:rPr>
+          <w:rFonts w:ascii="Times New Roman" w:eastAsia="Times New Roman" w:hAnsi="Times New Roman" w:cs="Times New Roman"/>
+          <w:b/>
+          <w:bCs/>
+          <w:lang w:val="en-IN"/>
+        </w:rPr>
+        <w:t>Supplementary plot (Histogram)</w:t>
+      </w:r>
+    </w:p>
+    <w:p>
+      <w:pPr>
+        <w:rPr>
+          <w:rFonts w:ascii="Times New Roman" w:eastAsia="Times New Roman" w:hAnsi="Times New Roman" w:cs="Times New Roman"/>
+        </w:rPr>
+      </w:pPr>
+    </w:p>
+    <w:p>
+      <w:pPr>
+        <w:rPr>
+          <w:rFonts w:ascii="Times New Roman" w:eastAsia="Times New Roman" w:hAnsi="Times New Roman" w:cs="Times New Roman"/>
+        </w:rPr>
+      </w:pPr>
+      <w:r>
+        <w:rPr>
+          <w:rFonts w:ascii="Times New Roman" w:eastAsia="Times New Roman" w:hAnsi="Times New Roman" w:cs="Times New Roman"/>
+        </w:rPr>
+        <w:t>The histogram of Daily Percent Positive (Combined) reveals a right-skewed distribution, with most daily positivity rates concentrated below 15%. A long tail extends toward higher values, indicating occasional spikes in positivity. The overlayed normal curve shows deviation from normality, suggesting that the data may not perfectly meet parametric assumptions. This insight is useful for deciding whether transformations or non-parametric tests might be necessary.</w:t>
+      </w:r>
+    </w:p>
+    <w:p>
+      <w:pPr>
+        <w:rPr>
+          <w:rFonts w:ascii="Times New Roman" w:eastAsia="Times New Roman" w:hAnsi="Times New Roman" w:cs="Times New Roman"/>
+        </w:rPr>
+      </w:pPr>
+    </w:p>
+    <w:p>
+      <w:pPr>
+        <w:rPr>
+          <w:rFonts w:ascii="Times New Roman" w:eastAsia="Times New Roman" w:hAnsi="Times New Roman" w:cs="Times New Roman"/>
+        </w:rPr>
+      </w:pPr>
+      <w:r>
+        <w:rPr>
+          <w:rFonts w:ascii="Times New Roman" w:eastAsia="Times New Roman" w:hAnsi="Times New Roman" w:cs="Times New Roman"/>
+          <w:noProof/>
+        </w:rPr>
+        <w:drawing>
+          <wp:inline distT="0" distB="0" distL="0" distR="0" wp14:anchorId="50A258B2" wp14:editId="1EB277B4">
+            <wp:extent cx="5974080" cy="3078480"/>
+            <wp:effectExtent l="0" t="0" r="7620" b="7620"/>
+            <wp:docPr id="2086078943" name="Picture 2"/>
+            <wp:cNvGraphicFramePr>
+              <a:graphicFrameLocks xmlns:a="http://schemas.openxmlformats.org/drawingml/2006/main" noChangeAspect="1"/>
+            </wp:cNvGraphicFramePr>
+            <a:graphic xmlns:a="http://schemas.openxmlformats.org/drawingml/2006/main">
+              <a:graphicData uri="http://schemas.openxmlformats.org/drawingml/2006/picture">
+                <pic:pic xmlns:pic="http://schemas.openxmlformats.org/drawingml/2006/picture">
+                  <pic:nvPicPr>
+                    <pic:cNvPr id="2086078943" name="Picture 2086078943"/>
+                    <pic:cNvPicPr/>
+                  </pic:nvPicPr>
+                  <pic:blipFill>
+                    <a:blip r:embed="rId9">
+                      <a:extLst>
+                        <a:ext uri="{28A0092B-C50C-407E-A947-70E740481C1C}">
+                          <a14:useLocalDpi xmlns:a14="http://schemas.microsoft.com/office/drawing/2010/main" val="0"/>
+                        </a:ext>
+                      </a:extLst>
+                    </a:blip>
+                    <a:stretch>
+                      <a:fillRect/>
+                    </a:stretch>
+                  </pic:blipFill>
+                  <pic:spPr>
+                    <a:xfrm>
+                      <a:off x="0" y="0"/>
+                      <a:ext cx="5974080" cy="3078480"/>
+                    </a:xfrm>
+                    <a:prstGeom prst="rect">
+                      <a:avLst/>
+                    </a:prstGeom>
+                  </pic:spPr>
+                </pic:pic>
+              </a:graphicData>
+            </a:graphic>
+          </wp:inline>
+        </w:drawing>
+      </w:r>
+    </w:p>
+    <w:p>
+      <w:pPr>
+        <w:rPr>
+          <w:rFonts w:ascii="Times New Roman" w:eastAsia="Times New Roman" w:hAnsi="Times New Roman" w:cs="Times New Roman"/>
+        </w:rPr>
+      </w:pPr>
+    </w:p>
+    <w:p>
+      <w:pPr>
+        <w:pStyle w:val="ListParagraph"/>
+        <w:numPr>
+          <w:ilvl w:val="1"/>
+          <w:numId w:val="32"/>
+        </w:numPr>
+        <w:rPr>
+          <w:rFonts w:ascii="Times New Roman" w:eastAsia="Times New Roman" w:hAnsi="Times New Roman" w:cs="Times New Roman"/>
+          <w:b/>
+          <w:bCs/>
+          <w:i/>
+          <w:iCs/>
+        </w:rPr>
+      </w:pPr>
+      <w:r>
+        <w:rPr>
+          <w:rFonts w:ascii="Times New Roman" w:eastAsia="Times New Roman" w:hAnsi="Times New Roman" w:cs="Times New Roman"/>
+          <w:b/>
+          <w:bCs/>
+        </w:rPr>
+        <w:t xml:space="preserve">Useful information for the data understanding (50 words) </w:t>
+      </w:r>
+    </w:p>
+    <w:p>
+      <w:pPr>
+        <w:rPr>
+          <w:rFonts w:ascii="Times New Roman" w:eastAsia="Times New Roman" w:hAnsi="Times New Roman" w:cs="Times New Roman"/>
+        </w:rPr>
+      </w:pPr>
+    </w:p>
+    <w:p>
+      <w:pPr>
+        <w:rPr>
+          <w:rFonts w:ascii="Times New Roman" w:eastAsia="Times New Roman" w:hAnsi="Times New Roman" w:cs="Times New Roman"/>
+        </w:rPr>
+      </w:pPr>
+      <w:r>
+        <w:rPr>
+          <w:rFonts w:ascii="Times New Roman" w:eastAsia="Times New Roman" w:hAnsi="Times New Roman" w:cs="Times New Roman"/>
+        </w:rPr>
+        <w:t>The boxplot indicates substantial variability in positivity rates across years, with 2022 showing the highest spread and median. The histogram confirms that most observations cluster at lower positivity levels, with a few extreme peaks. Together, these plots highlight temporal differences and distributional skewness, informing both hypothesis testing and interpretation.</w:t>
+      </w:r>
+    </w:p>
+    <w:p>
+      <w:pPr>
+        <w:rPr>
+          <w:rFonts w:ascii="Times New Roman" w:eastAsia="Times New Roman" w:hAnsi="Times New Roman" w:cs="Times New Roman"/>
+        </w:rPr>
+      </w:pPr>
+    </w:p>
+    <w:p>
+      <w:pPr>
+        <w:rPr>
+          <w:rFonts w:ascii="Times New Roman" w:eastAsia="Times New Roman" w:hAnsi="Times New Roman" w:cs="Times New Roman"/>
         </w:rPr>
       </w:pPr>
     </w:p>
@@ -2582,6 +2740,7 @@
           <w:i/>
           <w:highlight w:val="yellow"/>
         </w:rPr>
+        <w:lastRenderedPageBreak/>
         <w:t>A</w:t>
       </w:r>
       <w:r>
@@ -3591,7 +3750,6 @@
           <w:iCs/>
           <w:highlight w:val="yellow"/>
         </w:rPr>
-        <w:lastRenderedPageBreak/>
         <w:t>From your Git log, select three most significant commits during this project and include the following for each:</w:t>
       </w:r>
     </w:p>
@@ -3882,6 +4040,7 @@
           <w:iCs/>
           <w:highlight w:val="yellow"/>
         </w:rPr>
+        <w:lastRenderedPageBreak/>
         <w:t xml:space="preserve">Interpretation of what the results mean in terms of your RQ and the </w:t>
       </w:r>
       <w:r>
@@ -4326,8 +4485,8 @@
       </w:pPr>
     </w:p>
     <w:sectPr>
-      <w:footerReference w:type="even" r:id="rId9"/>
-      <w:footerReference w:type="default" r:id="rId10"/>
+      <w:footerReference w:type="even" r:id="rId10"/>
+      <w:footerReference w:type="default" r:id="rId11"/>
       <w:pgSz w:w="11906" w:h="16838"/>
       <w:pgMar w:top="1440" w:right="1440" w:bottom="1440" w:left="1440" w:header="708" w:footer="708" w:gutter="0"/>
       <w:cols w:space="708"/>
@@ -7718,7 +7877,7 @@
   <w:abstractNum w:abstractNumId="31" w15:restartNumberingAfterBreak="0">
     <w:nsid w:val="6989EEEE"/>
     <w:multiLevelType w:val="multilevel"/>
-    <w:tmpl w:val="FFFFFFFF"/>
+    <w:tmpl w:val="89B45FE4"/>
     <w:lvl w:ilvl="0">
       <w:start w:val="1"/>
       <w:numFmt w:val="decimal"/>
@@ -7734,8 +7893,12 @@
       <w:lvlText w:val="%1.%2."/>
       <w:lvlJc w:val="left"/>
       <w:pPr>
-        <w:ind w:left="1440" w:hanging="360"/>
-      </w:pPr>
+        <w:ind w:left="1069" w:hanging="360"/>
+      </w:pPr>
+      <w:rPr>
+        <w:i w:val="0"/>
+        <w:iCs w:val="0"/>
+      </w:rPr>
     </w:lvl>
     <w:lvl w:ilvl="2">
       <w:start w:val="1"/>
@@ -8012,6 +8175,18 @@
   </w:num>
   <w:num w:numId="33" w16cid:durableId="364215154">
     <w:abstractNumId w:val="3"/>
+  </w:num>
+  <w:num w:numId="34" w16cid:durableId="1448508535">
+    <w:abstractNumId w:val="31"/>
+    <w:lvlOverride w:ilvl="0"/>
+    <w:lvlOverride w:ilvl="1"/>
+    <w:lvlOverride w:ilvl="2"/>
+    <w:lvlOverride w:ilvl="3"/>
+    <w:lvlOverride w:ilvl="4"/>
+    <w:lvlOverride w:ilvl="5"/>
+    <w:lvlOverride w:ilvl="6"/>
+    <w:lvlOverride w:ilvl="7"/>
+    <w:lvlOverride w:ilvl="8"/>
   </w:num>
 </w:numbering>
 </file>

</xml_diff>

<commit_message>
Updated Introduction Part 1.1
</commit_message>
<xml_diff>
--- a/Final_Report_Draft_Template.docx
+++ b/Final_Report_Draft_Template.docx
@@ -1646,19 +1646,6 @@
         </w:rPr>
         <w:t xml:space="preserve">            </w:t>
       </w:r>
-      <w:r>
-        <w:rPr>
-          <w:rFonts w:ascii="Times New Roman" w:eastAsia="Times New Roman" w:hAnsi="Times New Roman" w:cs="Times New Roman"/>
-        </w:rPr>
-        <w:t>Large multinational companies rely on performance metrics such as revenue and employee count to signal organisational scale and capacity. Classic growth theory, including Penrose’s view of firms as evolving resource bundles, suggests that expansion in one dimension often requires growth in others. Empirical studies on firm</w:t>
-      </w:r>
-      <w:r>
-        <w:rPr>
-          <w:rFonts w:ascii="Times New Roman" w:eastAsia="Times New Roman" w:hAnsi="Times New Roman" w:cs="Times New Roman"/>
-        </w:rPr>
-        <w:noBreakHyphen/>
-        <w:t>size distributions also highlight persistent patterns linking operational scale and financial outcomes. Yet, limited research examines this relationship across the world’s largest corporations. This study investigates whether revenue and employee numbers are significantly correlated, providing insights valuable for researchers, policymakers, and stakeholders seeking to understand how scale shapes corporate behaviour and economic impact.</w:t>
-      </w:r>
     </w:p>
     <w:p>
       <w:pPr>
@@ -1706,6 +1693,44 @@
         </w:rPr>
         <w:t>(100 words)</w:t>
       </w:r>
+    </w:p>
+    <w:p>
+      <w:pPr>
+        <w:ind w:left="349"/>
+        <w:rPr>
+          <w:rFonts w:ascii="Times New Roman" w:eastAsia="Times New Roman" w:hAnsi="Times New Roman" w:cs="Times New Roman"/>
+        </w:rPr>
+      </w:pPr>
+    </w:p>
+    <w:p>
+      <w:pPr>
+        <w:pStyle w:val="ListParagraph"/>
+        <w:jc w:val="both"/>
+        <w:rPr>
+          <w:rFonts w:ascii="Times New Roman" w:eastAsia="Times New Roman" w:hAnsi="Times New Roman" w:cs="Times New Roman"/>
+          <w:kern w:val="0"/>
+          <w:lang w:val="en-US"/>
+          <w14:ligatures w14:val="none"/>
+        </w:rPr>
+      </w:pPr>
+      <w:r>
+        <w:rPr>
+          <w:rFonts w:ascii="Times New Roman" w:eastAsia="Times New Roman" w:hAnsi="Times New Roman" w:cs="Times New Roman"/>
+          <w:kern w:val="0"/>
+          <w:lang w:val="en-US"/>
+          <w14:ligatures w14:val="none"/>
+        </w:rPr>
+        <w:t>The COVID-19 pandemic posed a challenge to public health systems across the globe, and testing and positivity rates emerged as important markers of the severity of the outbreak and the efficacy of the response. Like many other places, Ohio had significant differences in testing procedures and illness waves in 2020, 2021, and 2022. Determining if the average daily positivity rate varied considerably between years can provide important information about how the pandemic changed over time, the effects of measures like immunization efforts, and the efficacy of testing tactics. In order to provide information that could guide future public health planning and resource allocation, this study aims to ascertain if these annual differences are statistically significant.</w:t>
+      </w:r>
+    </w:p>
+    <w:p>
+      <w:pPr>
+        <w:pStyle w:val="ListParagraph"/>
+        <w:ind w:left="1069"/>
+        <w:rPr>
+          <w:rFonts w:ascii="Times New Roman" w:eastAsia="Times New Roman" w:hAnsi="Times New Roman" w:cs="Times New Roman"/>
+        </w:rPr>
+      </w:pPr>
     </w:p>
     <w:p>
       <w:pPr>
@@ -4380,19 +4405,11 @@
           <w:rFonts w:ascii="Times New Roman" w:eastAsia="Times New Roman" w:hAnsi="Times New Roman" w:cs="Times New Roman"/>
         </w:rPr>
       </w:pPr>
-      <w:proofErr w:type="spellStart"/>
-      <w:r>
-        <w:rPr>
-          <w:rFonts w:ascii="Times New Roman" w:eastAsia="Times New Roman" w:hAnsi="Times New Roman" w:cs="Times New Roman"/>
-        </w:rPr>
-        <w:t>Analysis.R</w:t>
-      </w:r>
-      <w:proofErr w:type="spellEnd"/>
-      <w:r>
-        <w:rPr>
-          <w:rFonts w:ascii="Times New Roman" w:eastAsia="Times New Roman" w:hAnsi="Times New Roman" w:cs="Times New Roman"/>
-        </w:rPr>
-        <w:t xml:space="preserve"> code with the appropriate statistics to test the hypotheses. </w:t>
+      <w:r>
+        <w:rPr>
+          <w:rFonts w:ascii="Times New Roman" w:eastAsia="Times New Roman" w:hAnsi="Times New Roman" w:cs="Times New Roman"/>
+        </w:rPr>
+        <w:t xml:space="preserve">Analysis.R code with the appropriate statistics to test the hypotheses. </w:t>
       </w:r>
     </w:p>
     <w:p>
@@ -8818,6 +8835,7 @@
   <w:style w:type="character" w:default="1" w:styleId="DefaultParagraphFont">
     <w:name w:val="Default Paragraph Font"/>
     <w:uiPriority w:val="1"/>
+    <w:semiHidden/>
     <w:unhideWhenUsed/>
   </w:style>
   <w:style w:type="table" w:default="1" w:styleId="TableNormal">

</xml_diff>

<commit_message>
Background research Updated for report
</commit_message>
<xml_diff>
--- a/Final_Report_Draft_Template.docx
+++ b/Final_Report_Draft_Template.docx
@@ -458,16 +458,56 @@
         <w:rPr>
           <w:rFonts w:ascii="Times New Roman" w:eastAsia="Times New Roman" w:hAnsi="Times New Roman" w:cs="Times New Roman"/>
           <w:iCs/>
-          <w:highlight w:val="yellow"/>
-        </w:rPr>
-      </w:pPr>
-      <w:r>
-        <w:rPr>
-          <w:rFonts w:ascii="Times New Roman" w:eastAsia="Times New Roman" w:hAnsi="Times New Roman" w:cs="Times New Roman"/>
-          <w:iCs/>
-          <w:highlight w:val="yellow"/>
-        </w:rPr>
-        <w:t xml:space="preserve">                       </w:t>
+        </w:rPr>
+      </w:pPr>
+      <w:r>
+        <w:rPr>
+          <w:rFonts w:ascii="Times New Roman" w:eastAsia="Times New Roman" w:hAnsi="Times New Roman" w:cs="Times New Roman"/>
+          <w:iCs/>
+        </w:rPr>
+        <w:t xml:space="preserve">                     Abir Al </w:t>
+      </w:r>
+      <w:proofErr w:type="gramStart"/>
+      <w:r>
+        <w:rPr>
+          <w:rFonts w:ascii="Times New Roman" w:eastAsia="Times New Roman" w:hAnsi="Times New Roman" w:cs="Times New Roman"/>
+          <w:iCs/>
+        </w:rPr>
+        <w:t>Mahmud  24154288</w:t>
+      </w:r>
+      <w:proofErr w:type="gramEnd"/>
+    </w:p>
+    <w:p>
+      <w:pPr>
+        <w:rPr>
+          <w:rFonts w:ascii="Times New Roman" w:eastAsia="Times New Roman" w:hAnsi="Times New Roman" w:cs="Times New Roman"/>
+          <w:iCs/>
+          <w:highlight w:val="yellow"/>
+        </w:rPr>
+      </w:pPr>
+      <w:r>
+        <w:rPr>
+          <w:rFonts w:ascii="Times New Roman" w:eastAsia="Times New Roman" w:hAnsi="Times New Roman" w:cs="Times New Roman"/>
+          <w:iCs/>
+          <w:highlight w:val="yellow"/>
+        </w:rPr>
+        <w:t xml:space="preserve">              </w:t>
+      </w:r>
+      <w:r>
+        <w:rPr>
+          <w:rFonts w:ascii="Times New Roman" w:eastAsia="Times New Roman" w:hAnsi="Times New Roman" w:cs="Times New Roman"/>
+          <w:iCs/>
+          <w:highlight w:val="yellow"/>
+        </w:rPr>
+        <w:t xml:space="preserve">    </w:t>
+      </w:r>
+      <w:r>
+        <w:rPr>
+          <w:rFonts w:ascii="Times New Roman" w:eastAsia="Times New Roman" w:hAnsi="Times New Roman" w:cs="Times New Roman"/>
+          <w:iCs/>
+          <w:highlight w:val="yellow"/>
+        </w:rPr>
+        <w:t xml:space="preserve">   </w:t>
       </w:r>
     </w:p>
     <w:p>
@@ -2127,6 +2167,106 @@
     </w:p>
     <w:p>
       <w:pPr>
+        <w:rPr>
+          <w:rFonts w:ascii="Times New Roman" w:eastAsia="Times New Roman" w:hAnsi="Times New Roman" w:cs="Times New Roman"/>
+        </w:rPr>
+      </w:pPr>
+      <w:r>
+        <w:rPr>
+          <w:rFonts w:ascii="Times New Roman" w:eastAsia="Times New Roman" w:hAnsi="Times New Roman" w:cs="Times New Roman"/>
+        </w:rPr>
+        <w:t xml:space="preserve">       </w:t>
+      </w:r>
+    </w:p>
+    <w:p>
+      <w:r>
+        <w:rPr>
+          <w:rFonts w:ascii="Times New Roman" w:eastAsia="Times New Roman" w:hAnsi="Times New Roman" w:cs="Times New Roman"/>
+        </w:rPr>
+        <w:t xml:space="preserve">      </w:t>
+      </w:r>
+      <w:r>
+        <w:t>1. CDC (2022) – COVID-19 Testing Overview</w:t>
+      </w:r>
+    </w:p>
+    <w:p>
+      <w:r>
+        <w:t xml:space="preserve">The overview on COVID-19 testing by </w:t>
+      </w:r>
+      <w:r>
+        <w:t xml:space="preserve">the </w:t>
+      </w:r>
+      <w:r>
+        <w:t>CDC shows the role of accurate and regular testing to monitor the spread of the virus. Their results indicate that the rates of positivity are essential to the interpretations of the effectiveness of testing and control measures in different regions.</w:t>
+      </w:r>
+    </w:p>
+    <w:p>
+      <w:pPr>
+        <w:pStyle w:val="ListParagraph"/>
+        <w:numPr>
+          <w:ilvl w:val="0"/>
+          <w:numId w:val="35"/>
+        </w:numPr>
+        <w:spacing w:after="160" w:line="278" w:lineRule="auto"/>
+      </w:pPr>
+      <w:r>
+        <w:t>Relevance: This directly answers the question of the research study as it gives a framework of how the rate of positivity in Ohio per day, as measured by the data, may be used to indicate testing performance and the transmission trends of the community.</w:t>
+      </w:r>
+    </w:p>
+    <w:p>
+      <w:r>
+        <w:t>2. Sullivan and Lopez (2021) – The Impact of Testing Strategies on the Analysis of Trends in COVID-19 Positivity Rates.</w:t>
+      </w:r>
+    </w:p>
+    <w:p>
+      <w:r>
+        <w:t xml:space="preserve">Sullivan and Lopez (2021) examine the variability </w:t>
+      </w:r>
+      <w:r>
+        <w:t>in</w:t>
+      </w:r>
+      <w:r>
+        <w:t xml:space="preserve"> COVID-19 positivity and the effects on the test strategies of these variabilities. In their analysis, the importance of </w:t>
+      </w:r>
+      <w:r>
+        <w:t>using</w:t>
+      </w:r>
+      <w:r>
+        <w:t xml:space="preserve"> both confirmatory and presumptive tests in the analysis of community transmission is highlighted.</w:t>
+      </w:r>
+    </w:p>
+    <w:p>
+      <w:pPr>
+        <w:pStyle w:val="ListParagraph"/>
+        <w:numPr>
+          <w:ilvl w:val="0"/>
+          <w:numId w:val="35"/>
+        </w:numPr>
+        <w:spacing w:after="160" w:line="278" w:lineRule="auto"/>
+      </w:pPr>
+      <w:r>
+        <w:lastRenderedPageBreak/>
+        <w:t>Relevance</w:t>
+      </w:r>
+      <w:r>
+        <w:t xml:space="preserve">: The study is extremely relevant to your work since it specifically focuses on the combined lab data reflecting the prevalence of infections and efficiency of community measures in the whole, which will correspond to your research </w:t>
+      </w:r>
+      <w:r>
+        <w:t>on</w:t>
+      </w:r>
+      <w:r>
+        <w:t xml:space="preserve"> the trends of testing in Ohio.</w:t>
+      </w:r>
+    </w:p>
+    <w:p>
+      <w:pPr>
+        <w:rPr>
+          <w:rFonts w:ascii="Times New Roman" w:eastAsia="Times New Roman" w:hAnsi="Times New Roman" w:cs="Times New Roman"/>
+        </w:rPr>
+      </w:pPr>
+    </w:p>
+    <w:p>
+      <w:pPr>
         <w:pStyle w:val="ListParagraph"/>
         <w:ind w:left="1440" w:hanging="720"/>
         <w:rPr>
@@ -2172,6 +2312,39 @@
         </w:rPr>
         <w:t>s)</w:t>
       </w:r>
+    </w:p>
+    <w:p>
+      <w:pPr>
+        <w:ind w:left="349"/>
+        <w:rPr>
+          <w:rFonts w:ascii="Times New Roman" w:eastAsia="Times New Roman" w:hAnsi="Times New Roman" w:cs="Times New Roman"/>
+        </w:rPr>
+      </w:pPr>
+    </w:p>
+    <w:p>
+      <w:r>
+        <w:t xml:space="preserve">The fact that the literature review focuses on the importance of positivity rates in the context of transmission dynamics, but there is little research specifically examining the statistical significance of day-to-day trends in confirmatory and presumptive testing outcomes of a specific time frame, makes the research question significant. The literature, such as Sullivan and Lopez (2021) on </w:t>
+      </w:r>
+      <w:r>
+        <w:t xml:space="preserve">the </w:t>
+      </w:r>
+      <w:r>
+        <w:t xml:space="preserve">testing plan, Miller et al. (2020) on the temporal pattern, and identifying the specific effect of time on the combination </w:t>
+      </w:r>
+      <w:r>
+        <w:t xml:space="preserve">of </w:t>
+      </w:r>
+      <w:r>
+        <w:t>lab positivity rates in Ohio is underrepresented. This research will help bridge this gap by statistically testing whether there are significant changes in the trends of positivity over time, which can be useful in future plans of countering the pandemic.</w:t>
+      </w:r>
+    </w:p>
+    <w:p>
+      <w:pPr>
+        <w:ind w:left="349"/>
+        <w:rPr>
+          <w:rFonts w:ascii="Times New Roman" w:eastAsia="Times New Roman" w:hAnsi="Times New Roman" w:cs="Times New Roman"/>
+        </w:rPr>
+      </w:pPr>
     </w:p>
     <w:p>
       <w:pPr>
@@ -4405,11 +4578,19 @@
           <w:rFonts w:ascii="Times New Roman" w:eastAsia="Times New Roman" w:hAnsi="Times New Roman" w:cs="Times New Roman"/>
         </w:rPr>
       </w:pPr>
-      <w:r>
-        <w:rPr>
-          <w:rFonts w:ascii="Times New Roman" w:eastAsia="Times New Roman" w:hAnsi="Times New Roman" w:cs="Times New Roman"/>
-        </w:rPr>
-        <w:t xml:space="preserve">Analysis.R code with the appropriate statistics to test the hypotheses. </w:t>
+      <w:proofErr w:type="spellStart"/>
+      <w:r>
+        <w:rPr>
+          <w:rFonts w:ascii="Times New Roman" w:eastAsia="Times New Roman" w:hAnsi="Times New Roman" w:cs="Times New Roman"/>
+        </w:rPr>
+        <w:t>Analysis.R</w:t>
+      </w:r>
+      <w:proofErr w:type="spellEnd"/>
+      <w:r>
+        <w:rPr>
+          <w:rFonts w:ascii="Times New Roman" w:eastAsia="Times New Roman" w:hAnsi="Times New Roman" w:cs="Times New Roman"/>
+        </w:rPr>
+        <w:t xml:space="preserve"> code with the appropriate statistics to test the hypotheses. </w:t>
       </w:r>
     </w:p>
     <w:p>
@@ -7674,6 +7855,119 @@
     </w:lvl>
   </w:abstractNum>
   <w:abstractNum w:abstractNumId="28" w15:restartNumberingAfterBreak="0">
+    <w:nsid w:val="63760392"/>
+    <w:multiLevelType w:val="hybridMultilevel"/>
+    <w:tmpl w:val="EE70F818"/>
+    <w:lvl w:ilvl="0" w:tplc="04090001">
+      <w:start w:val="1"/>
+      <w:numFmt w:val="bullet"/>
+      <w:lvlText w:val=""/>
+      <w:lvlJc w:val="left"/>
+      <w:pPr>
+        <w:ind w:left="720" w:hanging="360"/>
+      </w:pPr>
+      <w:rPr>
+        <w:rFonts w:ascii="Symbol" w:hAnsi="Symbol" w:hint="default"/>
+      </w:rPr>
+    </w:lvl>
+    <w:lvl w:ilvl="1" w:tplc="04090003" w:tentative="1">
+      <w:start w:val="1"/>
+      <w:numFmt w:val="bullet"/>
+      <w:lvlText w:val="o"/>
+      <w:lvlJc w:val="left"/>
+      <w:pPr>
+        <w:ind w:left="1440" w:hanging="360"/>
+      </w:pPr>
+      <w:rPr>
+        <w:rFonts w:ascii="Courier New" w:hAnsi="Courier New" w:cs="Courier New" w:hint="default"/>
+      </w:rPr>
+    </w:lvl>
+    <w:lvl w:ilvl="2" w:tplc="04090005" w:tentative="1">
+      <w:start w:val="1"/>
+      <w:numFmt w:val="bullet"/>
+      <w:lvlText w:val=""/>
+      <w:lvlJc w:val="left"/>
+      <w:pPr>
+        <w:ind w:left="2160" w:hanging="360"/>
+      </w:pPr>
+      <w:rPr>
+        <w:rFonts w:ascii="Wingdings" w:hAnsi="Wingdings" w:hint="default"/>
+      </w:rPr>
+    </w:lvl>
+    <w:lvl w:ilvl="3" w:tplc="04090001" w:tentative="1">
+      <w:start w:val="1"/>
+      <w:numFmt w:val="bullet"/>
+      <w:lvlText w:val=""/>
+      <w:lvlJc w:val="left"/>
+      <w:pPr>
+        <w:ind w:left="2880" w:hanging="360"/>
+      </w:pPr>
+      <w:rPr>
+        <w:rFonts w:ascii="Symbol" w:hAnsi="Symbol" w:hint="default"/>
+      </w:rPr>
+    </w:lvl>
+    <w:lvl w:ilvl="4" w:tplc="04090003" w:tentative="1">
+      <w:start w:val="1"/>
+      <w:numFmt w:val="bullet"/>
+      <w:lvlText w:val="o"/>
+      <w:lvlJc w:val="left"/>
+      <w:pPr>
+        <w:ind w:left="3600" w:hanging="360"/>
+      </w:pPr>
+      <w:rPr>
+        <w:rFonts w:ascii="Courier New" w:hAnsi="Courier New" w:cs="Courier New" w:hint="default"/>
+      </w:rPr>
+    </w:lvl>
+    <w:lvl w:ilvl="5" w:tplc="04090005" w:tentative="1">
+      <w:start w:val="1"/>
+      <w:numFmt w:val="bullet"/>
+      <w:lvlText w:val=""/>
+      <w:lvlJc w:val="left"/>
+      <w:pPr>
+        <w:ind w:left="4320" w:hanging="360"/>
+      </w:pPr>
+      <w:rPr>
+        <w:rFonts w:ascii="Wingdings" w:hAnsi="Wingdings" w:hint="default"/>
+      </w:rPr>
+    </w:lvl>
+    <w:lvl w:ilvl="6" w:tplc="04090001" w:tentative="1">
+      <w:start w:val="1"/>
+      <w:numFmt w:val="bullet"/>
+      <w:lvlText w:val=""/>
+      <w:lvlJc w:val="left"/>
+      <w:pPr>
+        <w:ind w:left="5040" w:hanging="360"/>
+      </w:pPr>
+      <w:rPr>
+        <w:rFonts w:ascii="Symbol" w:hAnsi="Symbol" w:hint="default"/>
+      </w:rPr>
+    </w:lvl>
+    <w:lvl w:ilvl="7" w:tplc="04090003" w:tentative="1">
+      <w:start w:val="1"/>
+      <w:numFmt w:val="bullet"/>
+      <w:lvlText w:val="o"/>
+      <w:lvlJc w:val="left"/>
+      <w:pPr>
+        <w:ind w:left="5760" w:hanging="360"/>
+      </w:pPr>
+      <w:rPr>
+        <w:rFonts w:ascii="Courier New" w:hAnsi="Courier New" w:cs="Courier New" w:hint="default"/>
+      </w:rPr>
+    </w:lvl>
+    <w:lvl w:ilvl="8" w:tplc="04090005" w:tentative="1">
+      <w:start w:val="1"/>
+      <w:numFmt w:val="bullet"/>
+      <w:lvlText w:val=""/>
+      <w:lvlJc w:val="left"/>
+      <w:pPr>
+        <w:ind w:left="6480" w:hanging="360"/>
+      </w:pPr>
+      <w:rPr>
+        <w:rFonts w:ascii="Wingdings" w:hAnsi="Wingdings" w:hint="default"/>
+      </w:rPr>
+    </w:lvl>
+  </w:abstractNum>
+  <w:abstractNum w:abstractNumId="29" w15:restartNumberingAfterBreak="0">
     <w:nsid w:val="64424843"/>
     <w:multiLevelType w:val="hybridMultilevel"/>
     <w:tmpl w:val="FFFFFFFF"/>
@@ -7759,7 +8053,7 @@
       </w:pPr>
     </w:lvl>
   </w:abstractNum>
-  <w:abstractNum w:abstractNumId="29" w15:restartNumberingAfterBreak="0">
+  <w:abstractNum w:abstractNumId="30" w15:restartNumberingAfterBreak="0">
     <w:nsid w:val="64803963"/>
     <w:multiLevelType w:val="multilevel"/>
     <w:tmpl w:val="FFFFFFFF"/>
@@ -7845,7 +8139,7 @@
       </w:pPr>
     </w:lvl>
   </w:abstractNum>
-  <w:abstractNum w:abstractNumId="30" w15:restartNumberingAfterBreak="0">
+  <w:abstractNum w:abstractNumId="31" w15:restartNumberingAfterBreak="0">
     <w:nsid w:val="662D2694"/>
     <w:multiLevelType w:val="hybridMultilevel"/>
     <w:tmpl w:val="FFFFFFFF"/>
@@ -7931,7 +8225,7 @@
       </w:pPr>
     </w:lvl>
   </w:abstractNum>
-  <w:abstractNum w:abstractNumId="31" w15:restartNumberingAfterBreak="0">
+  <w:abstractNum w:abstractNumId="32" w15:restartNumberingAfterBreak="0">
     <w:nsid w:val="6989EEEE"/>
     <w:multiLevelType w:val="multilevel"/>
     <w:tmpl w:val="89B45FE4"/>
@@ -8021,7 +8315,7 @@
       </w:pPr>
     </w:lvl>
   </w:abstractNum>
-  <w:abstractNum w:abstractNumId="32" w15:restartNumberingAfterBreak="0">
+  <w:abstractNum w:abstractNumId="33" w15:restartNumberingAfterBreak="0">
     <w:nsid w:val="717456F8"/>
     <w:multiLevelType w:val="hybridMultilevel"/>
     <w:tmpl w:val="FFFFFFFF"/>
@@ -8144,7 +8438,7 @@
     <w:abstractNumId w:val="8"/>
   </w:num>
   <w:num w:numId="4" w16cid:durableId="2006858979">
-    <w:abstractNumId w:val="28"/>
+    <w:abstractNumId w:val="29"/>
   </w:num>
   <w:num w:numId="5" w16cid:durableId="1839346339">
     <w:abstractNumId w:val="18"/>
@@ -8153,7 +8447,7 @@
     <w:abstractNumId w:val="10"/>
   </w:num>
   <w:num w:numId="7" w16cid:durableId="565338146">
-    <w:abstractNumId w:val="30"/>
+    <w:abstractNumId w:val="31"/>
   </w:num>
   <w:num w:numId="8" w16cid:durableId="522136554">
     <w:abstractNumId w:val="19"/>
@@ -8219,22 +8513,25 @@
     <w:abstractNumId w:val="26"/>
   </w:num>
   <w:num w:numId="29" w16cid:durableId="266351746">
-    <w:abstractNumId w:val="32"/>
+    <w:abstractNumId w:val="33"/>
   </w:num>
   <w:num w:numId="30" w16cid:durableId="1027947511">
-    <w:abstractNumId w:val="29"/>
+    <w:abstractNumId w:val="30"/>
   </w:num>
   <w:num w:numId="31" w16cid:durableId="1358778646">
     <w:abstractNumId w:val="21"/>
   </w:num>
   <w:num w:numId="32" w16cid:durableId="186406669">
-    <w:abstractNumId w:val="31"/>
+    <w:abstractNumId w:val="32"/>
   </w:num>
   <w:num w:numId="33" w16cid:durableId="364215154">
     <w:abstractNumId w:val="3"/>
   </w:num>
   <w:num w:numId="34" w16cid:durableId="1448508535">
-    <w:abstractNumId w:val="31"/>
+    <w:abstractNumId w:val="32"/>
+  </w:num>
+  <w:num w:numId="35" w16cid:durableId="2070570349">
+    <w:abstractNumId w:val="28"/>
   </w:num>
 </w:numbering>
 </file>

</xml_diff>

<commit_message>
Added Introduction with problem statement, dataset details etc
</commit_message>
<xml_diff>
--- a/Final_Report_Draft_Template.docx
+++ b/Final_Report_Draft_Template.docx
@@ -1,6 +1,6 @@
 
 <file path=word/document.xml><?xml version="1.0" encoding="utf-8"?>
-<w:document xmlns:wpc="http://schemas.microsoft.com/office/word/2010/wordprocessingCanvas" xmlns:cx="http://schemas.microsoft.com/office/drawing/2014/chartex" xmlns:cx1="http://schemas.microsoft.com/office/drawing/2015/9/8/chartex" xmlns:cx2="http://schemas.microsoft.com/office/drawing/2015/10/21/chartex" xmlns:cx3="http://schemas.microsoft.com/office/drawing/2016/5/9/chartex" xmlns:cx4="http://schemas.microsoft.com/office/drawing/2016/5/10/chartex" xmlns:cx5="http://schemas.microsoft.com/office/drawing/2016/5/11/chartex" xmlns:cx6="http://schemas.microsoft.com/office/drawing/2016/5/12/chartex" xmlns:cx7="http://schemas.microsoft.com/office/drawing/2016/5/13/chartex" xmlns:cx8="http://schemas.microsoft.com/office/drawing/2016/5/14/chartex" xmlns:mc="http://schemas.openxmlformats.org/markup-compatibility/2006" xmlns:aink="http://schemas.microsoft.com/office/drawing/2016/ink" xmlns:am3d="http://schemas.microsoft.com/office/drawing/2017/model3d" xmlns:o="urn:schemas-microsoft-com:office:office" xmlns:oel="http://schemas.microsoft.com/office/2019/extlst" xmlns:r="http://schemas.openxmlformats.org/officeDocument/2006/relationships" xmlns:m="http://schemas.openxmlformats.org/officeDocument/2006/math" xmlns:v="urn:schemas-microsoft-com:vml" xmlns:wp14="http://schemas.microsoft.com/office/word/2010/wordprocessingDrawing" xmlns:wp="http://schemas.openxmlformats.org/drawingml/2006/wordprocessingDrawing" xmlns:w10="urn:schemas-microsoft-com:office:word" xmlns:w="http://schemas.openxmlformats.org/wordprocessingml/2006/main" xmlns:w14="http://schemas.microsoft.com/office/word/2010/wordml" xmlns:w15="http://schemas.microsoft.com/office/word/2012/wordml" xmlns:w16cex="http://schemas.microsoft.com/office/word/2018/wordml/cex" xmlns:w16cid="http://schemas.microsoft.com/office/word/2016/wordml/cid" xmlns:w16="http://schemas.microsoft.com/office/word/2018/wordml" xmlns:w16du="http://schemas.microsoft.com/office/word/2023/wordml/word16du" xmlns:w16sdtdh="http://schemas.microsoft.com/office/word/2020/wordml/sdtdatahash" xmlns:w16sdtfl="http://schemas.microsoft.com/office/word/2024/wordml/sdtformatlock" xmlns:w16se="http://schemas.microsoft.com/office/word/2015/wordml/symex" xmlns:wpg="http://schemas.microsoft.com/office/word/2010/wordprocessingGroup" xmlns:wpi="http://schemas.microsoft.com/office/word/2010/wordprocessingInk" xmlns:wne="http://schemas.microsoft.com/office/word/2006/wordml" xmlns:wps="http://schemas.microsoft.com/office/word/2010/wordprocessingShape" mc:Ignorable="w14 w15 w16se w16cid w16 w16cex w16sdtdh w16sdtfl w16du wp14">
+<w:document xmlns:wpc="http://schemas.microsoft.com/office/word/2010/wordprocessingCanvas" xmlns:cx="http://schemas.microsoft.com/office/drawing/2014/chartex" xmlns:cx1="http://schemas.microsoft.com/office/drawing/2015/9/8/chartex" xmlns:mc="http://schemas.openxmlformats.org/markup-compatibility/2006" xmlns:o="urn:schemas-microsoft-com:office:office" xmlns:r="http://schemas.openxmlformats.org/officeDocument/2006/relationships" xmlns:m="http://schemas.openxmlformats.org/officeDocument/2006/math" xmlns:v="urn:schemas-microsoft-com:vml" xmlns:wp14="http://schemas.microsoft.com/office/word/2010/wordprocessingDrawing" xmlns:wp="http://schemas.openxmlformats.org/drawingml/2006/wordprocessingDrawing" xmlns:w10="urn:schemas-microsoft-com:office:word" xmlns:w="http://schemas.openxmlformats.org/wordprocessingml/2006/main" xmlns:w14="http://schemas.microsoft.com/office/word/2010/wordml" xmlns:w15="http://schemas.microsoft.com/office/word/2012/wordml" xmlns:w16se="http://schemas.microsoft.com/office/word/2015/wordml/symex" xmlns:wpg="http://schemas.microsoft.com/office/word/2010/wordprocessingGroup" xmlns:wpi="http://schemas.microsoft.com/office/word/2010/wordprocessingInk" xmlns:wne="http://schemas.microsoft.com/office/word/2006/wordml" xmlns:wps="http://schemas.microsoft.com/office/word/2010/wordprocessingShape" mc:Ignorable="w14 w15 w16se wp14">
   <w:body>
     <w:p>
       <w:pPr>
@@ -465,7 +465,23 @@
           <w:rFonts w:ascii="Times New Roman" w:eastAsia="Times New Roman" w:hAnsi="Times New Roman" w:cs="Times New Roman"/>
           <w:iCs/>
         </w:rPr>
-        <w:t xml:space="preserve">                     Abir Al </w:t>
+        <w:t xml:space="preserve">                     </w:t>
+      </w:r>
+      <w:proofErr w:type="spellStart"/>
+      <w:r>
+        <w:rPr>
+          <w:rFonts w:ascii="Times New Roman" w:eastAsia="Times New Roman" w:hAnsi="Times New Roman" w:cs="Times New Roman"/>
+          <w:iCs/>
+        </w:rPr>
+        <w:t>Abir</w:t>
+      </w:r>
+      <w:proofErr w:type="spellEnd"/>
+      <w:r>
+        <w:rPr>
+          <w:rFonts w:ascii="Times New Roman" w:eastAsia="Times New Roman" w:hAnsi="Times New Roman" w:cs="Times New Roman"/>
+          <w:iCs/>
+        </w:rPr>
+        <w:t xml:space="preserve"> Al </w:t>
       </w:r>
       <w:proofErr w:type="gramStart"/>
       <w:r>
@@ -476,6 +492,21 @@
         <w:t>Mahmud  24154288</w:t>
       </w:r>
       <w:proofErr w:type="gramEnd"/>
+    </w:p>
+    <w:p>
+      <w:pPr>
+        <w:rPr>
+          <w:rFonts w:ascii="Times New Roman" w:eastAsia="Times New Roman" w:hAnsi="Times New Roman" w:cs="Times New Roman"/>
+          <w:iCs/>
+        </w:rPr>
+      </w:pPr>
+      <w:r>
+        <w:rPr>
+          <w:rFonts w:ascii="Times New Roman" w:eastAsia="Times New Roman" w:hAnsi="Times New Roman" w:cs="Times New Roman"/>
+          <w:iCs/>
+        </w:rPr>
+        <w:t xml:space="preserve">                    </w:t>
+      </w:r>
     </w:p>
     <w:p>
       <w:pPr>
@@ -1731,7 +1762,17 @@
           <w:b/>
           <w:bCs/>
         </w:rPr>
-        <w:t>(100 words)</w:t>
+        <w:t>(1</w:t>
+      </w:r>
+      <w:bookmarkStart w:id="0" w:name="_GoBack"/>
+      <w:bookmarkEnd w:id="0"/>
+      <w:r>
+        <w:rPr>
+          <w:rFonts w:ascii="Times New Roman" w:eastAsia="Times New Roman" w:hAnsi="Times New Roman" w:cs="Times New Roman"/>
+          <w:b/>
+          <w:bCs/>
+        </w:rPr>
+        <w:t>00 words)</w:t>
       </w:r>
     </w:p>
     <w:p>
@@ -1745,131 +1786,112 @@
     <w:p>
       <w:pPr>
         <w:pStyle w:val="ListParagraph"/>
+        <w:ind w:left="1104"/>
         <w:jc w:val="both"/>
         <w:rPr>
-          <w:rFonts w:ascii="Times New Roman" w:eastAsia="Times New Roman" w:hAnsi="Times New Roman" w:cs="Times New Roman"/>
-          <w:kern w:val="0"/>
           <w:lang w:val="en-US"/>
-          <w14:ligatures w14:val="none"/>
-        </w:rPr>
-      </w:pPr>
-      <w:r>
-        <w:rPr>
-          <w:rFonts w:ascii="Times New Roman" w:eastAsia="Times New Roman" w:hAnsi="Times New Roman" w:cs="Times New Roman"/>
-          <w:kern w:val="0"/>
+        </w:rPr>
+      </w:pPr>
+      <w:r>
+        <w:rPr>
           <w:lang w:val="en-US"/>
-          <w14:ligatures w14:val="none"/>
-        </w:rPr>
-        <w:t>The COVID-19 pandemic posed a challenge to public health systems across the globe, and testing and positivity rates emerged as important markers of the severity of the outbreak and the efficacy of the response. Like many other places, Ohio had significant differences in testing procedures and illness waves in 2020, 2021, and 2022. Determining if the average daily positivity rate varied considerably between years can provide important information about how the pandemic changed over time, the effects of measures like immunization efforts, and the efficacy of testing tactics. In order to provide information that could guide future public health planning and resource allocation, this study aims to ascertain if these annual differences are statistically significant.</w:t>
+        </w:rPr>
+        <w:t xml:space="preserve">The trends of COVID-19 positivity are important to understand the impact of the responses to the problem on the health of the population and anticipate the dynamics of the outbreaks. In Ohio, there are daily testing statistics of confirmatory and presumptive laboratories, which reveal information about the level of infections and the accuracy of the tests. The research question is whether there is </w:t>
+      </w:r>
+      <w:r>
+        <w:rPr>
+          <w:lang w:val="en-US"/>
+        </w:rPr>
+        <w:t xml:space="preserve">a </w:t>
+      </w:r>
+      <w:r>
+        <w:rPr>
+          <w:lang w:val="en-US"/>
+        </w:rPr>
+        <w:t xml:space="preserve">statistically significant difference in the incidence of positive COVID-19 </w:t>
+      </w:r>
+      <w:r>
+        <w:rPr>
+          <w:lang w:val="en-US"/>
+        </w:rPr>
+        <w:t>outcomes</w:t>
+      </w:r>
+      <w:r>
+        <w:rPr>
+          <w:lang w:val="en-US"/>
+        </w:rPr>
+        <w:t xml:space="preserve"> over time in terms of combined lab positivity rates. Previous studies indicate that positivity rates are delicate indicators of the effectiveness of the transmission and testing strategies in </w:t>
+      </w:r>
+      <w:r>
+        <w:rPr>
+          <w:lang w:val="en-US"/>
+        </w:rPr>
+        <w:t xml:space="preserve">the </w:t>
+      </w:r>
+      <w:r>
+        <w:rPr>
+          <w:lang w:val="en-US"/>
+        </w:rPr>
+        <w:t>community (CDC, 2022). With the help of this dataset</w:t>
+      </w:r>
+      <w:r>
+        <w:rPr>
+          <w:lang w:val="en-US"/>
+        </w:rPr>
+        <w:t>,</w:t>
+      </w:r>
+      <w:r>
+        <w:rPr>
+          <w:lang w:val="en-US"/>
+        </w:rPr>
+        <w:t xml:space="preserve"> we will evaluate the temporal patterns and use this information to make </w:t>
+      </w:r>
+      <w:proofErr w:type="gramStart"/>
+      <w:r>
+        <w:rPr>
+          <w:lang w:val="en-US"/>
+        </w:rPr>
+        <w:t xml:space="preserve">future </w:t>
+      </w:r>
+      <w:r>
+        <w:rPr>
+          <w:lang w:val="en-US"/>
+        </w:rPr>
+        <w:t>plans</w:t>
+      </w:r>
+      <w:proofErr w:type="gramEnd"/>
+      <w:r>
+        <w:rPr>
+          <w:lang w:val="en-US"/>
+        </w:rPr>
+        <w:t xml:space="preserve"> on how to respond to the pandemic.</w:t>
       </w:r>
     </w:p>
     <w:p>
       <w:pPr>
         <w:pStyle w:val="ListParagraph"/>
-        <w:ind w:left="1069"/>
-        <w:rPr>
-          <w:rFonts w:ascii="Times New Roman" w:eastAsia="Times New Roman" w:hAnsi="Times New Roman" w:cs="Times New Roman"/>
-        </w:rPr>
-      </w:pPr>
+        <w:ind w:left="1104"/>
+        <w:jc w:val="both"/>
+        <w:rPr>
+          <w:lang w:val="en-US"/>
+        </w:rPr>
+      </w:pPr>
+      <w:r>
+        <w:rPr>
+          <w:lang w:val="en-US"/>
+        </w:rPr>
+        <w:t>Referral: CDC (2022) COVID-19 Testing Overview.</w:t>
+      </w:r>
     </w:p>
     <w:p>
       <w:pPr>
         <w:pStyle w:val="ListParagraph"/>
-        <w:numPr>
-          <w:ilvl w:val="0"/>
-          <w:numId w:val="31"/>
-        </w:numPr>
-        <w:ind w:left="2160"/>
-        <w:rPr>
-          <w:rFonts w:ascii="Times New Roman" w:eastAsia="Times New Roman" w:hAnsi="Times New Roman" w:cs="Times New Roman"/>
-          <w:i/>
-          <w:iCs/>
-          <w:color w:val="000000" w:themeColor="text1"/>
-          <w:highlight w:val="yellow"/>
-        </w:rPr>
-      </w:pPr>
-      <w:r>
-        <w:rPr>
-          <w:rFonts w:ascii="Times New Roman" w:eastAsia="Times New Roman" w:hAnsi="Times New Roman" w:cs="Times New Roman"/>
-          <w:i/>
-          <w:iCs/>
-          <w:color w:val="000000" w:themeColor="text1"/>
-          <w:highlight w:val="yellow"/>
-        </w:rPr>
-        <w:t xml:space="preserve">What is </w:t>
-      </w:r>
-      <w:r>
-        <w:rPr>
-          <w:rFonts w:ascii="Times New Roman" w:eastAsia="Times New Roman" w:hAnsi="Times New Roman" w:cs="Times New Roman"/>
-          <w:i/>
-          <w:iCs/>
-          <w:color w:val="000000" w:themeColor="text1"/>
-          <w:highlight w:val="yellow"/>
-        </w:rPr>
-        <w:t xml:space="preserve">the </w:t>
-      </w:r>
-      <w:r>
-        <w:rPr>
-          <w:rFonts w:ascii="Times New Roman" w:eastAsia="Times New Roman" w:hAnsi="Times New Roman" w:cs="Times New Roman"/>
-          <w:i/>
-          <w:iCs/>
-          <w:color w:val="000000" w:themeColor="text1"/>
-          <w:highlight w:val="yellow"/>
-        </w:rPr>
-        <w:t xml:space="preserve">problem in </w:t>
-      </w:r>
-      <w:r>
-        <w:rPr>
-          <w:rFonts w:ascii="Times New Roman" w:eastAsia="Times New Roman" w:hAnsi="Times New Roman" w:cs="Times New Roman"/>
-          <w:i/>
-          <w:iCs/>
-          <w:color w:val="000000" w:themeColor="text1"/>
-          <w:highlight w:val="yellow"/>
-        </w:rPr>
-        <w:t xml:space="preserve">the </w:t>
-      </w:r>
-      <w:r>
-        <w:rPr>
-          <w:rFonts w:ascii="Times New Roman" w:eastAsia="Times New Roman" w:hAnsi="Times New Roman" w:cs="Times New Roman"/>
-          <w:i/>
-          <w:iCs/>
-          <w:color w:val="000000" w:themeColor="text1"/>
-          <w:highlight w:val="yellow"/>
-        </w:rPr>
-        <w:t>area we want to learn more about (motivation for study).</w:t>
-      </w:r>
-    </w:p>
-    <w:p>
-      <w:pPr>
-        <w:pStyle w:val="ListParagraph"/>
-        <w:numPr>
-          <w:ilvl w:val="0"/>
-          <w:numId w:val="31"/>
-        </w:numPr>
-        <w:ind w:left="2160"/>
-        <w:rPr>
-          <w:rFonts w:ascii="Times New Roman" w:eastAsia="Times New Roman" w:hAnsi="Times New Roman" w:cs="Times New Roman"/>
-          <w:color w:val="000000" w:themeColor="text1"/>
-          <w:highlight w:val="yellow"/>
-        </w:rPr>
-      </w:pPr>
-      <w:r>
-        <w:rPr>
-          <w:rFonts w:ascii="Times New Roman" w:eastAsia="Times New Roman" w:hAnsi="Times New Roman" w:cs="Times New Roman"/>
-          <w:i/>
-          <w:iCs/>
-          <w:color w:val="000000" w:themeColor="text1"/>
-          <w:highlight w:val="yellow"/>
-        </w:rPr>
-        <w:t>Use at least one citation from related literature for top marks.</w:t>
-      </w:r>
-      <w:r>
-        <w:rPr>
-          <w:rFonts w:ascii="Times New Roman" w:eastAsia="Times New Roman" w:hAnsi="Times New Roman" w:cs="Times New Roman"/>
-          <w:color w:val="000000" w:themeColor="text1"/>
-        </w:rPr>
-        <w:t xml:space="preserve"> </w:t>
-      </w:r>
+        <w:ind w:left="1104"/>
+        <w:jc w:val="both"/>
+        <w:rPr>
+          <w:lang w:val="en-US"/>
+        </w:rPr>
+      </w:pPr>
     </w:p>
     <w:p>
       <w:pPr>
@@ -1900,76 +1922,28 @@
     <w:p>
       <w:pPr>
         <w:pStyle w:val="ListParagraph"/>
-        <w:numPr>
-          <w:ilvl w:val="1"/>
-          <w:numId w:val="32"/>
-        </w:numPr>
-        <w:ind w:hanging="720"/>
-        <w:rPr>
-          <w:rFonts w:ascii="Times New Roman" w:eastAsia="Times New Roman" w:hAnsi="Times New Roman" w:cs="Times New Roman"/>
-          <w:b/>
-          <w:bCs/>
-        </w:rPr>
-      </w:pPr>
-      <w:r>
-        <w:rPr>
-          <w:rFonts w:ascii="Times New Roman" w:eastAsia="Times New Roman" w:hAnsi="Times New Roman" w:cs="Times New Roman"/>
-        </w:rPr>
-        <w:t>R</w:t>
-      </w:r>
-      <w:r>
-        <w:rPr>
-          <w:rFonts w:ascii="Times New Roman" w:eastAsia="Times New Roman" w:hAnsi="Times New Roman" w:cs="Times New Roman"/>
-        </w:rPr>
-        <w:t>esearch question</w:t>
-      </w:r>
-      <w:r>
-        <w:rPr>
-          <w:rFonts w:ascii="Times New Roman" w:eastAsia="Times New Roman" w:hAnsi="Times New Roman" w:cs="Times New Roman"/>
-        </w:rPr>
-        <w:t xml:space="preserve"> </w:t>
-      </w:r>
-      <w:r>
-        <w:rPr>
-          <w:rFonts w:ascii="Times New Roman" w:eastAsia="Times New Roman" w:hAnsi="Times New Roman" w:cs="Times New Roman"/>
-          <w:b/>
-          <w:bCs/>
-        </w:rPr>
-        <w:t>(50 words)</w:t>
-      </w:r>
-      <w:r>
-        <w:rPr>
-          <w:rFonts w:ascii="Times New Roman" w:eastAsia="Times New Roman" w:hAnsi="Times New Roman" w:cs="Times New Roman"/>
-          <w:b/>
-          <w:bCs/>
-        </w:rPr>
-        <w:t xml:space="preserve">. </w:t>
-      </w:r>
-      <w:r>
-        <w:rPr>
-          <w:rFonts w:ascii="Times New Roman" w:eastAsia="Times New Roman" w:hAnsi="Times New Roman" w:cs="Times New Roman"/>
-          <w:i/>
-          <w:iCs/>
-          <w:highlight w:val="yellow"/>
-        </w:rPr>
-        <w:t>State your RQ</w:t>
-      </w:r>
-      <w:r>
-        <w:rPr>
-          <w:rFonts w:ascii="Times New Roman" w:eastAsia="Times New Roman" w:hAnsi="Times New Roman" w:cs="Times New Roman"/>
-          <w:i/>
-          <w:iCs/>
-        </w:rPr>
-        <w:t xml:space="preserve"> </w:t>
-      </w:r>
-      <w:r>
-        <w:rPr>
-          <w:rFonts w:ascii="Times New Roman" w:eastAsia="Times New Roman" w:hAnsi="Times New Roman" w:cs="Times New Roman"/>
-          <w:b/>
-          <w:bCs/>
-        </w:rPr>
-        <w:t>(50 words)</w:t>
-      </w:r>
+        <w:spacing w:after="160" w:line="259" w:lineRule="auto"/>
+        <w:ind w:left="1069"/>
+        <w:jc w:val="both"/>
+        <w:rPr>
+          <w:lang w:val="en-US"/>
+        </w:rPr>
+      </w:pPr>
+      <w:r>
+        <w:rPr>
+          <w:lang w:val="en-US"/>
+        </w:rPr>
+        <w:t>DS101 is a dataset of the number of daily COVID-19 tests in Ohio, both confirmatory and presumptive. The most important variables would be the total tests, total positives, and percent positives per type of lab, combined variables, and 7-day averages. The independent variable is the nominal variable, "Date" and the dependent variable is the measurement variable, Confirmatory and Presumptive Lab Percent Positive (Daily). This dataset allows studying the trends in positivity and comparing the results of the testing over time and types of labs.</w:t>
+      </w:r>
+    </w:p>
+    <w:p>
+      <w:pPr>
+        <w:pStyle w:val="ListParagraph"/>
+        <w:ind w:left="1069"/>
+        <w:rPr>
+          <w:rFonts w:ascii="Times New Roman" w:eastAsia="Times New Roman" w:hAnsi="Times New Roman" w:cs="Times New Roman"/>
+        </w:rPr>
+      </w:pPr>
     </w:p>
     <w:p>
       <w:pPr>
@@ -1981,27 +1955,156 @@
         <w:ind w:hanging="720"/>
         <w:rPr>
           <w:rFonts w:ascii="Times New Roman" w:eastAsia="Times New Roman" w:hAnsi="Times New Roman" w:cs="Times New Roman"/>
-        </w:rPr>
-      </w:pPr>
-      <w:r>
-        <w:rPr>
-          <w:rFonts w:ascii="Times New Roman" w:eastAsia="Times New Roman" w:hAnsi="Times New Roman" w:cs="Times New Roman"/>
-        </w:rPr>
-        <w:t xml:space="preserve">Null hypothesis and alternative hypothesis (H0/H1) </w:t>
-      </w:r>
-      <w:r>
-        <w:rPr>
-          <w:rFonts w:ascii="Times New Roman" w:eastAsia="Times New Roman" w:hAnsi="Times New Roman" w:cs="Times New Roman"/>
           <w:b/>
           <w:bCs/>
         </w:rPr>
+      </w:pPr>
+      <w:r>
+        <w:rPr>
+          <w:rFonts w:ascii="Times New Roman" w:eastAsia="Times New Roman" w:hAnsi="Times New Roman" w:cs="Times New Roman"/>
+        </w:rPr>
+        <w:t>R</w:t>
+      </w:r>
+      <w:r>
+        <w:rPr>
+          <w:rFonts w:ascii="Times New Roman" w:eastAsia="Times New Roman" w:hAnsi="Times New Roman" w:cs="Times New Roman"/>
+        </w:rPr>
+        <w:t>esearch question</w:t>
+      </w:r>
+      <w:r>
+        <w:rPr>
+          <w:rFonts w:ascii="Times New Roman" w:eastAsia="Times New Roman" w:hAnsi="Times New Roman" w:cs="Times New Roman"/>
+        </w:rPr>
+        <w:t xml:space="preserve"> </w:t>
+      </w:r>
+      <w:r>
+        <w:rPr>
+          <w:rFonts w:ascii="Times New Roman" w:eastAsia="Times New Roman" w:hAnsi="Times New Roman" w:cs="Times New Roman"/>
+          <w:b/>
+          <w:bCs/>
+        </w:rPr>
+        <w:t>(50 words)</w:t>
+      </w:r>
+      <w:r>
+        <w:rPr>
+          <w:rFonts w:ascii="Times New Roman" w:eastAsia="Times New Roman" w:hAnsi="Times New Roman" w:cs="Times New Roman"/>
+          <w:b/>
+          <w:bCs/>
+        </w:rPr>
+        <w:t xml:space="preserve">. </w:t>
+      </w:r>
+      <w:r>
+        <w:rPr>
+          <w:rFonts w:ascii="Times New Roman" w:eastAsia="Times New Roman" w:hAnsi="Times New Roman" w:cs="Times New Roman"/>
+          <w:i/>
+          <w:iCs/>
+          <w:highlight w:val="yellow"/>
+        </w:rPr>
+        <w:t>State your RQ</w:t>
+      </w:r>
+      <w:r>
+        <w:rPr>
+          <w:rFonts w:ascii="Times New Roman" w:eastAsia="Times New Roman" w:hAnsi="Times New Roman" w:cs="Times New Roman"/>
+          <w:i/>
+          <w:iCs/>
+        </w:rPr>
+        <w:t xml:space="preserve"> </w:t>
+      </w:r>
+      <w:r>
+        <w:rPr>
+          <w:rFonts w:ascii="Times New Roman" w:eastAsia="Times New Roman" w:hAnsi="Times New Roman" w:cs="Times New Roman"/>
+          <w:b/>
+          <w:bCs/>
+        </w:rPr>
+        <w:t>(50 words)</w:t>
+      </w:r>
+    </w:p>
+    <w:p>
+      <w:pPr>
+        <w:pStyle w:val="ListParagraph"/>
+        <w:ind w:left="1069"/>
+        <w:rPr>
+          <w:lang w:val="en-US"/>
+        </w:rPr>
+      </w:pPr>
+      <w:r>
+        <w:rPr>
+          <w:lang w:val="en-US"/>
+        </w:rPr>
+        <w:t xml:space="preserve">Do </w:t>
+      </w:r>
+      <w:r>
+        <w:rPr>
+          <w:lang w:val="en-US"/>
+        </w:rPr>
+        <w:t xml:space="preserve">the </w:t>
+      </w:r>
+      <w:r>
+        <w:rPr>
+          <w:lang w:val="en-US"/>
+        </w:rPr>
+        <w:t xml:space="preserve">mean incidence of positive outcomes of COVID-19 in Ohio change between the </w:t>
+      </w:r>
+      <w:proofErr w:type="gramStart"/>
+      <w:r>
+        <w:rPr>
+          <w:lang w:val="en-US"/>
+        </w:rPr>
+        <w:t>time period</w:t>
+      </w:r>
+      <w:proofErr w:type="gramEnd"/>
+      <w:r>
+        <w:rPr>
+          <w:lang w:val="en-US"/>
+        </w:rPr>
+        <w:t xml:space="preserve"> between December 21 and April 22, 2022, regarding combined confirmatory and presumptive lab percent positive rates? This question examines how the positivity trends vary over time using daily testing information.</w:t>
+      </w:r>
+    </w:p>
+    <w:p>
+      <w:pPr>
+        <w:pStyle w:val="ListParagraph"/>
+        <w:ind w:left="1069"/>
+        <w:rPr>
+          <w:rFonts w:ascii="Times New Roman" w:eastAsia="Times New Roman" w:hAnsi="Times New Roman" w:cs="Times New Roman"/>
+          <w:b/>
+          <w:bCs/>
+        </w:rPr>
+      </w:pPr>
+    </w:p>
+    <w:p>
+      <w:pPr>
+        <w:pStyle w:val="ListParagraph"/>
+        <w:numPr>
+          <w:ilvl w:val="1"/>
+          <w:numId w:val="32"/>
+        </w:numPr>
+        <w:ind w:hanging="720"/>
+        <w:rPr>
+          <w:rFonts w:ascii="Times New Roman" w:eastAsia="Times New Roman" w:hAnsi="Times New Roman" w:cs="Times New Roman"/>
+        </w:rPr>
+      </w:pPr>
+      <w:r>
+        <w:rPr>
+          <w:rFonts w:ascii="Times New Roman" w:eastAsia="Times New Roman" w:hAnsi="Times New Roman" w:cs="Times New Roman"/>
+        </w:rPr>
+        <w:t xml:space="preserve">Null hypothesis and alternative hypothesis (H0/H1) </w:t>
+      </w:r>
+      <w:r>
+        <w:rPr>
+          <w:rFonts w:ascii="Times New Roman" w:eastAsia="Times New Roman" w:hAnsi="Times New Roman" w:cs="Times New Roman"/>
+          <w:b/>
+          <w:bCs/>
+        </w:rPr>
         <w:t>(100 words)</w:t>
       </w:r>
     </w:p>
     <w:p>
       <w:pPr>
-        <w:rPr>
-          <w:rFonts w:ascii="Times New Roman" w:eastAsia="Times New Roman" w:hAnsi="Times New Roman" w:cs="Times New Roman"/>
+        <w:pStyle w:val="ListParagraph"/>
+        <w:ind w:left="1170"/>
+        <w:jc w:val="both"/>
+        <w:rPr>
+          <w:lang w:val="en-US"/>
         </w:rPr>
       </w:pPr>
       <w:r>
@@ -2010,6 +2113,144 @@
         </w:rPr>
         <w:t xml:space="preserve"> </w:t>
       </w:r>
+      <w:r>
+        <w:rPr>
+          <w:rFonts w:ascii="Times New Roman" w:eastAsia="Times New Roman" w:hAnsi="Times New Roman" w:cs="Times New Roman"/>
+        </w:rPr>
+        <w:t xml:space="preserve">                 </w:t>
+      </w:r>
+      <w:r>
+        <w:rPr>
+          <w:lang w:val="en-US"/>
+        </w:rPr>
+        <w:t xml:space="preserve">Null Hypothesis (H0): The means of the percent positive COVID-19 results are not different between the observed dates in Ohio; the daily changes are because of random fluctuation and </w:t>
+      </w:r>
+      <w:r>
+        <w:rPr>
+          <w:lang w:val="en-US"/>
+        </w:rPr>
+        <w:t xml:space="preserve">do </w:t>
+      </w:r>
+      <w:r>
+        <w:rPr>
+          <w:lang w:val="en-US"/>
+        </w:rPr>
+        <w:t xml:space="preserve">not </w:t>
+      </w:r>
+      <w:r>
+        <w:rPr>
+          <w:lang w:val="en-US"/>
+        </w:rPr>
+        <w:t>reflect</w:t>
+      </w:r>
+      <w:r>
+        <w:rPr>
+          <w:lang w:val="en-US"/>
+        </w:rPr>
+        <w:t xml:space="preserve"> </w:t>
+      </w:r>
+      <w:r>
+        <w:rPr>
+          <w:lang w:val="en-US"/>
+        </w:rPr>
+        <w:t>a</w:t>
+      </w:r>
+      <w:r>
+        <w:rPr>
+          <w:lang w:val="en-US"/>
+        </w:rPr>
+        <w:t xml:space="preserve"> significant change.</w:t>
+      </w:r>
+    </w:p>
+    <w:p>
+      <w:pPr>
+        <w:pStyle w:val="ListParagraph"/>
+        <w:ind w:left="1170"/>
+        <w:jc w:val="both"/>
+        <w:rPr>
+          <w:lang w:val="en-US"/>
+        </w:rPr>
+      </w:pPr>
+      <w:r>
+        <w:rPr>
+          <w:lang w:val="en-US"/>
+        </w:rPr>
+        <w:t xml:space="preserve">Alternative Hypothesis (H1): The means of </w:t>
+      </w:r>
+      <w:r>
+        <w:rPr>
+          <w:lang w:val="en-US"/>
+        </w:rPr>
+        <w:t>percent</w:t>
+      </w:r>
+      <w:r>
+        <w:rPr>
+          <w:lang w:val="en-US"/>
+        </w:rPr>
+        <w:t xml:space="preserve"> positive COVID-19 results on the observed dates in Ohio differ significantly; the time effects indicate real changes in the rates of infection or the testing population, which depend on </w:t>
+      </w:r>
+      <w:r>
+        <w:rPr>
+          <w:lang w:val="en-US"/>
+        </w:rPr>
+        <w:t xml:space="preserve">the </w:t>
+      </w:r>
+      <w:r>
+        <w:rPr>
+          <w:lang w:val="en-US"/>
+        </w:rPr>
+        <w:t>capacity of the testing, accuracy of reporting, and the trends of community transmission.</w:t>
+      </w:r>
+    </w:p>
+    <w:p>
+      <w:pPr>
+        <w:pStyle w:val="ListParagraph"/>
+        <w:ind w:left="1170"/>
+        <w:jc w:val="both"/>
+        <w:rPr>
+          <w:lang w:val="en-US"/>
+        </w:rPr>
+      </w:pPr>
+      <w:r>
+        <w:rPr>
+          <w:lang w:val="en-US"/>
+        </w:rPr>
+        <w:lastRenderedPageBreak/>
+        <w:t xml:space="preserve">Statistical tests to </w:t>
+      </w:r>
+      <w:proofErr w:type="gramStart"/>
+      <w:r>
+        <w:rPr>
+          <w:lang w:val="en-US"/>
+        </w:rPr>
+        <w:t>be used</w:t>
+      </w:r>
+      <w:proofErr w:type="gramEnd"/>
+      <w:r>
+        <w:rPr>
+          <w:lang w:val="en-US"/>
+        </w:rPr>
+        <w:t xml:space="preserve"> in testing these hypotheses will involve ANOVA or t-tests</w:t>
+      </w:r>
+      <w:r>
+        <w:rPr>
+          <w:lang w:val="en-US"/>
+        </w:rPr>
+        <w:t>,</w:t>
+      </w:r>
+      <w:r>
+        <w:rPr>
+          <w:lang w:val="en-US"/>
+        </w:rPr>
+        <w:t xml:space="preserve"> depending on the distribution of the data and the grouping.</w:t>
+      </w:r>
+    </w:p>
+    <w:p>
+      <w:pPr>
+        <w:rPr>
+          <w:rFonts w:ascii="Times New Roman" w:eastAsia="Times New Roman" w:hAnsi="Times New Roman" w:cs="Times New Roman"/>
+        </w:rPr>
+      </w:pPr>
     </w:p>
     <w:p>
       <w:pPr>
@@ -2245,7 +2486,6 @@
         <w:spacing w:after="160" w:line="278" w:lineRule="auto"/>
       </w:pPr>
       <w:r>
-        <w:lastRenderedPageBreak/>
         <w:t>Relevance</w:t>
       </w:r>
       <w:r>
@@ -2402,6 +2642,7 @@
           <w:b/>
           <w:bCs/>
         </w:rPr>
+        <w:lastRenderedPageBreak/>
         <w:t xml:space="preserve">Appropriate </w:t>
       </w:r>
       <w:r>
@@ -2510,8 +2751,8 @@
         <w:rPr>
           <w:rFonts w:ascii="Times New Roman" w:eastAsia="Times New Roman" w:hAnsi="Times New Roman" w:cs="Times New Roman"/>
           <w:noProof/>
-        </w:rPr>
-        <w:lastRenderedPageBreak/>
+          <w:lang w:eastAsia="en-GB"/>
+        </w:rPr>
         <w:drawing>
           <wp:inline distT="0" distB="0" distL="0" distR="0" wp14:anchorId="73308820" wp14:editId="6B61C3EF">
             <wp:extent cx="5731510" cy="3002280"/>
@@ -2660,6 +2901,7 @@
         <w:rPr>
           <w:rFonts w:ascii="Times New Roman" w:eastAsia="Times New Roman" w:hAnsi="Times New Roman" w:cs="Times New Roman"/>
           <w:noProof/>
+          <w:lang w:eastAsia="en-GB"/>
         </w:rPr>
         <w:lastRenderedPageBreak/>
         <w:drawing>
@@ -4736,7 +4978,7 @@
 </file>
 
 <file path=word/endnotes.xml><?xml version="1.0" encoding="utf-8"?>
-<w:endnotes xmlns:wpc="http://schemas.microsoft.com/office/word/2010/wordprocessingCanvas" xmlns:cx="http://schemas.microsoft.com/office/drawing/2014/chartex" xmlns:cx1="http://schemas.microsoft.com/office/drawing/2015/9/8/chartex" xmlns:cx2="http://schemas.microsoft.com/office/drawing/2015/10/21/chartex" xmlns:cx3="http://schemas.microsoft.com/office/drawing/2016/5/9/chartex" xmlns:cx4="http://schemas.microsoft.com/office/drawing/2016/5/10/chartex" xmlns:cx5="http://schemas.microsoft.com/office/drawing/2016/5/11/chartex" xmlns:cx6="http://schemas.microsoft.com/office/drawing/2016/5/12/chartex" xmlns:cx7="http://schemas.microsoft.com/office/drawing/2016/5/13/chartex" xmlns:cx8="http://schemas.microsoft.com/office/drawing/2016/5/14/chartex" xmlns:mc="http://schemas.openxmlformats.org/markup-compatibility/2006" xmlns:aink="http://schemas.microsoft.com/office/drawing/2016/ink" xmlns:am3d="http://schemas.microsoft.com/office/drawing/2017/model3d" xmlns:o="urn:schemas-microsoft-com:office:office" xmlns:oel="http://schemas.microsoft.com/office/2019/extlst" xmlns:r="http://schemas.openxmlformats.org/officeDocument/2006/relationships" xmlns:m="http://schemas.openxmlformats.org/officeDocument/2006/math" xmlns:v="urn:schemas-microsoft-com:vml" xmlns:wp14="http://schemas.microsoft.com/office/word/2010/wordprocessingDrawing" xmlns:wp="http://schemas.openxmlformats.org/drawingml/2006/wordprocessingDrawing" xmlns:w10="urn:schemas-microsoft-com:office:word" xmlns:w="http://schemas.openxmlformats.org/wordprocessingml/2006/main" xmlns:w14="http://schemas.microsoft.com/office/word/2010/wordml" xmlns:w15="http://schemas.microsoft.com/office/word/2012/wordml" xmlns:w16cex="http://schemas.microsoft.com/office/word/2018/wordml/cex" xmlns:w16cid="http://schemas.microsoft.com/office/word/2016/wordml/cid" xmlns:w16="http://schemas.microsoft.com/office/word/2018/wordml" xmlns:w16du="http://schemas.microsoft.com/office/word/2023/wordml/word16du" xmlns:w16sdtdh="http://schemas.microsoft.com/office/word/2020/wordml/sdtdatahash" xmlns:w16sdtfl="http://schemas.microsoft.com/office/word/2024/wordml/sdtformatlock" xmlns:w16se="http://schemas.microsoft.com/office/word/2015/wordml/symex" xmlns:wpg="http://schemas.microsoft.com/office/word/2010/wordprocessingGroup" xmlns:wpi="http://schemas.microsoft.com/office/word/2010/wordprocessingInk" xmlns:wne="http://schemas.microsoft.com/office/word/2006/wordml" xmlns:wps="http://schemas.microsoft.com/office/word/2010/wordprocessingShape" mc:Ignorable="w14 w15 w16se w16cid w16 w16cex w16sdtdh w16sdtfl w16du wp14">
+<w:endnotes xmlns:wpc="http://schemas.microsoft.com/office/word/2010/wordprocessingCanvas" xmlns:cx="http://schemas.microsoft.com/office/drawing/2014/chartex" xmlns:cx1="http://schemas.microsoft.com/office/drawing/2015/9/8/chartex" xmlns:mc="http://schemas.openxmlformats.org/markup-compatibility/2006" xmlns:o="urn:schemas-microsoft-com:office:office" xmlns:r="http://schemas.openxmlformats.org/officeDocument/2006/relationships" xmlns:m="http://schemas.openxmlformats.org/officeDocument/2006/math" xmlns:v="urn:schemas-microsoft-com:vml" xmlns:wp14="http://schemas.microsoft.com/office/word/2010/wordprocessingDrawing" xmlns:wp="http://schemas.openxmlformats.org/drawingml/2006/wordprocessingDrawing" xmlns:w10="urn:schemas-microsoft-com:office:word" xmlns:w="http://schemas.openxmlformats.org/wordprocessingml/2006/main" xmlns:w14="http://schemas.microsoft.com/office/word/2010/wordml" xmlns:w15="http://schemas.microsoft.com/office/word/2012/wordml" xmlns:w16se="http://schemas.microsoft.com/office/word/2015/wordml/symex" xmlns:wpg="http://schemas.microsoft.com/office/word/2010/wordprocessingGroup" xmlns:wpi="http://schemas.microsoft.com/office/word/2010/wordprocessingInk" xmlns:wne="http://schemas.microsoft.com/office/word/2006/wordml" xmlns:wps="http://schemas.microsoft.com/office/word/2010/wordprocessingShape" mc:Ignorable="w14 w15 w16se wp14">
   <w:endnote w:type="separator" w:id="-1">
     <w:p>
       <w:r>
@@ -4758,7 +5000,7 @@
 </file>
 
 <file path=word/footer1.xml><?xml version="1.0" encoding="utf-8"?>
-<w:ftr xmlns:wpc="http://schemas.microsoft.com/office/word/2010/wordprocessingCanvas" xmlns:cx="http://schemas.microsoft.com/office/drawing/2014/chartex" xmlns:cx1="http://schemas.microsoft.com/office/drawing/2015/9/8/chartex" xmlns:cx2="http://schemas.microsoft.com/office/drawing/2015/10/21/chartex" xmlns:cx3="http://schemas.microsoft.com/office/drawing/2016/5/9/chartex" xmlns:cx4="http://schemas.microsoft.com/office/drawing/2016/5/10/chartex" xmlns:cx5="http://schemas.microsoft.com/office/drawing/2016/5/11/chartex" xmlns:cx6="http://schemas.microsoft.com/office/drawing/2016/5/12/chartex" xmlns:cx7="http://schemas.microsoft.com/office/drawing/2016/5/13/chartex" xmlns:cx8="http://schemas.microsoft.com/office/drawing/2016/5/14/chartex" xmlns:mc="http://schemas.openxmlformats.org/markup-compatibility/2006" xmlns:aink="http://schemas.microsoft.com/office/drawing/2016/ink" xmlns:am3d="http://schemas.microsoft.com/office/drawing/2017/model3d" xmlns:o="urn:schemas-microsoft-com:office:office" xmlns:oel="http://schemas.microsoft.com/office/2019/extlst" xmlns:r="http://schemas.openxmlformats.org/officeDocument/2006/relationships" xmlns:m="http://schemas.openxmlformats.org/officeDocument/2006/math" xmlns:v="urn:schemas-microsoft-com:vml" xmlns:wp14="http://schemas.microsoft.com/office/word/2010/wordprocessingDrawing" xmlns:wp="http://schemas.openxmlformats.org/drawingml/2006/wordprocessingDrawing" xmlns:w10="urn:schemas-microsoft-com:office:word" xmlns:w="http://schemas.openxmlformats.org/wordprocessingml/2006/main" xmlns:w14="http://schemas.microsoft.com/office/word/2010/wordml" xmlns:w15="http://schemas.microsoft.com/office/word/2012/wordml" xmlns:w16cex="http://schemas.microsoft.com/office/word/2018/wordml/cex" xmlns:w16cid="http://schemas.microsoft.com/office/word/2016/wordml/cid" xmlns:w16="http://schemas.microsoft.com/office/word/2018/wordml" xmlns:w16du="http://schemas.microsoft.com/office/word/2023/wordml/word16du" xmlns:w16sdtdh="http://schemas.microsoft.com/office/word/2020/wordml/sdtdatahash" xmlns:w16sdtfl="http://schemas.microsoft.com/office/word/2024/wordml/sdtformatlock" xmlns:w16se="http://schemas.microsoft.com/office/word/2015/wordml/symex" xmlns:wpg="http://schemas.microsoft.com/office/word/2010/wordprocessingGroup" xmlns:wpi="http://schemas.microsoft.com/office/word/2010/wordprocessingInk" xmlns:wne="http://schemas.microsoft.com/office/word/2006/wordml" xmlns:wps="http://schemas.microsoft.com/office/word/2010/wordprocessingShape" mc:Ignorable="w14 w15 w16se w16cid w16 w16cex w16sdtdh w16sdtfl w16du wp14">
+<w:ftr xmlns:wpc="http://schemas.microsoft.com/office/word/2010/wordprocessingCanvas" xmlns:cx="http://schemas.microsoft.com/office/drawing/2014/chartex" xmlns:cx1="http://schemas.microsoft.com/office/drawing/2015/9/8/chartex" xmlns:mc="http://schemas.openxmlformats.org/markup-compatibility/2006" xmlns:o="urn:schemas-microsoft-com:office:office" xmlns:r="http://schemas.openxmlformats.org/officeDocument/2006/relationships" xmlns:m="http://schemas.openxmlformats.org/officeDocument/2006/math" xmlns:v="urn:schemas-microsoft-com:vml" xmlns:wp14="http://schemas.microsoft.com/office/word/2010/wordprocessingDrawing" xmlns:wp="http://schemas.openxmlformats.org/drawingml/2006/wordprocessingDrawing" xmlns:w10="urn:schemas-microsoft-com:office:word" xmlns:w="http://schemas.openxmlformats.org/wordprocessingml/2006/main" xmlns:w14="http://schemas.microsoft.com/office/word/2010/wordml" xmlns:w15="http://schemas.microsoft.com/office/word/2012/wordml" xmlns:w16se="http://schemas.microsoft.com/office/word/2015/wordml/symex" xmlns:wpg="http://schemas.microsoft.com/office/word/2010/wordprocessingGroup" xmlns:wpi="http://schemas.microsoft.com/office/word/2010/wordprocessingInk" xmlns:wne="http://schemas.microsoft.com/office/word/2006/wordml" xmlns:wps="http://schemas.microsoft.com/office/word/2010/wordprocessingShape" mc:Ignorable="w14 w15 w16se wp14">
   <w:sdt>
     <w:sdtPr>
       <w:rPr>
@@ -4770,6 +5012,11 @@
         <w:docPartUnique/>
       </w:docPartObj>
     </w:sdtPr>
+    <w:sdtEndPr>
+      <w:rPr>
+        <w:rStyle w:val="PageNumber"/>
+      </w:rPr>
+    </w:sdtEndPr>
     <w:sdtContent>
       <w:p>
         <w:pPr>
@@ -4810,7 +5057,7 @@
 </file>
 
 <file path=word/footer2.xml><?xml version="1.0" encoding="utf-8"?>
-<w:ftr xmlns:wpc="http://schemas.microsoft.com/office/word/2010/wordprocessingCanvas" xmlns:cx="http://schemas.microsoft.com/office/drawing/2014/chartex" xmlns:cx1="http://schemas.microsoft.com/office/drawing/2015/9/8/chartex" xmlns:cx2="http://schemas.microsoft.com/office/drawing/2015/10/21/chartex" xmlns:cx3="http://schemas.microsoft.com/office/drawing/2016/5/9/chartex" xmlns:cx4="http://schemas.microsoft.com/office/drawing/2016/5/10/chartex" xmlns:cx5="http://schemas.microsoft.com/office/drawing/2016/5/11/chartex" xmlns:cx6="http://schemas.microsoft.com/office/drawing/2016/5/12/chartex" xmlns:cx7="http://schemas.microsoft.com/office/drawing/2016/5/13/chartex" xmlns:cx8="http://schemas.microsoft.com/office/drawing/2016/5/14/chartex" xmlns:mc="http://schemas.openxmlformats.org/markup-compatibility/2006" xmlns:aink="http://schemas.microsoft.com/office/drawing/2016/ink" xmlns:am3d="http://schemas.microsoft.com/office/drawing/2017/model3d" xmlns:o="urn:schemas-microsoft-com:office:office" xmlns:oel="http://schemas.microsoft.com/office/2019/extlst" xmlns:r="http://schemas.openxmlformats.org/officeDocument/2006/relationships" xmlns:m="http://schemas.openxmlformats.org/officeDocument/2006/math" xmlns:v="urn:schemas-microsoft-com:vml" xmlns:wp14="http://schemas.microsoft.com/office/word/2010/wordprocessingDrawing" xmlns:wp="http://schemas.openxmlformats.org/drawingml/2006/wordprocessingDrawing" xmlns:w10="urn:schemas-microsoft-com:office:word" xmlns:w="http://schemas.openxmlformats.org/wordprocessingml/2006/main" xmlns:w14="http://schemas.microsoft.com/office/word/2010/wordml" xmlns:w15="http://schemas.microsoft.com/office/word/2012/wordml" xmlns:w16cex="http://schemas.microsoft.com/office/word/2018/wordml/cex" xmlns:w16cid="http://schemas.microsoft.com/office/word/2016/wordml/cid" xmlns:w16="http://schemas.microsoft.com/office/word/2018/wordml" xmlns:w16du="http://schemas.microsoft.com/office/word/2023/wordml/word16du" xmlns:w16sdtdh="http://schemas.microsoft.com/office/word/2020/wordml/sdtdatahash" xmlns:w16sdtfl="http://schemas.microsoft.com/office/word/2024/wordml/sdtformatlock" xmlns:w16se="http://schemas.microsoft.com/office/word/2015/wordml/symex" xmlns:wpg="http://schemas.microsoft.com/office/word/2010/wordprocessingGroup" xmlns:wpi="http://schemas.microsoft.com/office/word/2010/wordprocessingInk" xmlns:wne="http://schemas.microsoft.com/office/word/2006/wordml" xmlns:wps="http://schemas.microsoft.com/office/word/2010/wordprocessingShape" mc:Ignorable="w14 w15 w16se w16cid w16 w16cex w16sdtdh w16sdtfl w16du wp14">
+<w:ftr xmlns:wpc="http://schemas.microsoft.com/office/word/2010/wordprocessingCanvas" xmlns:cx="http://schemas.microsoft.com/office/drawing/2014/chartex" xmlns:cx1="http://schemas.microsoft.com/office/drawing/2015/9/8/chartex" xmlns:mc="http://schemas.openxmlformats.org/markup-compatibility/2006" xmlns:o="urn:schemas-microsoft-com:office:office" xmlns:r="http://schemas.openxmlformats.org/officeDocument/2006/relationships" xmlns:m="http://schemas.openxmlformats.org/officeDocument/2006/math" xmlns:v="urn:schemas-microsoft-com:vml" xmlns:wp14="http://schemas.microsoft.com/office/word/2010/wordprocessingDrawing" xmlns:wp="http://schemas.openxmlformats.org/drawingml/2006/wordprocessingDrawing" xmlns:w10="urn:schemas-microsoft-com:office:word" xmlns:w="http://schemas.openxmlformats.org/wordprocessingml/2006/main" xmlns:w14="http://schemas.microsoft.com/office/word/2010/wordml" xmlns:w15="http://schemas.microsoft.com/office/word/2012/wordml" xmlns:w16se="http://schemas.microsoft.com/office/word/2015/wordml/symex" xmlns:wpg="http://schemas.microsoft.com/office/word/2010/wordprocessingGroup" xmlns:wpi="http://schemas.microsoft.com/office/word/2010/wordprocessingInk" xmlns:wne="http://schemas.microsoft.com/office/word/2006/wordml" xmlns:wps="http://schemas.microsoft.com/office/word/2010/wordprocessingShape" mc:Ignorable="w14 w15 w16se wp14">
   <w:sdt>
     <w:sdtPr>
       <w:rPr>
@@ -4822,6 +5069,11 @@
         <w:docPartUnique/>
       </w:docPartObj>
     </w:sdtPr>
+    <w:sdtEndPr>
+      <w:rPr>
+        <w:rStyle w:val="PageNumber"/>
+      </w:rPr>
+    </w:sdtEndPr>
     <w:sdtContent>
       <w:p>
         <w:pPr>
@@ -4854,7 +5106,7 @@
             <w:rStyle w:val="PageNumber"/>
             <w:noProof/>
           </w:rPr>
-          <w:t>2</w:t>
+          <w:t>4</w:t>
         </w:r>
         <w:r>
           <w:rPr>
@@ -4875,7 +5127,7 @@
 </file>
 
 <file path=word/footnotes.xml><?xml version="1.0" encoding="utf-8"?>
-<w:footnotes xmlns:wpc="http://schemas.microsoft.com/office/word/2010/wordprocessingCanvas" xmlns:cx="http://schemas.microsoft.com/office/drawing/2014/chartex" xmlns:cx1="http://schemas.microsoft.com/office/drawing/2015/9/8/chartex" xmlns:cx2="http://schemas.microsoft.com/office/drawing/2015/10/21/chartex" xmlns:cx3="http://schemas.microsoft.com/office/drawing/2016/5/9/chartex" xmlns:cx4="http://schemas.microsoft.com/office/drawing/2016/5/10/chartex" xmlns:cx5="http://schemas.microsoft.com/office/drawing/2016/5/11/chartex" xmlns:cx6="http://schemas.microsoft.com/office/drawing/2016/5/12/chartex" xmlns:cx7="http://schemas.microsoft.com/office/drawing/2016/5/13/chartex" xmlns:cx8="http://schemas.microsoft.com/office/drawing/2016/5/14/chartex" xmlns:mc="http://schemas.openxmlformats.org/markup-compatibility/2006" xmlns:aink="http://schemas.microsoft.com/office/drawing/2016/ink" xmlns:am3d="http://schemas.microsoft.com/office/drawing/2017/model3d" xmlns:o="urn:schemas-microsoft-com:office:office" xmlns:oel="http://schemas.microsoft.com/office/2019/extlst" xmlns:r="http://schemas.openxmlformats.org/officeDocument/2006/relationships" xmlns:m="http://schemas.openxmlformats.org/officeDocument/2006/math" xmlns:v="urn:schemas-microsoft-com:vml" xmlns:wp14="http://schemas.microsoft.com/office/word/2010/wordprocessingDrawing" xmlns:wp="http://schemas.openxmlformats.org/drawingml/2006/wordprocessingDrawing" xmlns:w10="urn:schemas-microsoft-com:office:word" xmlns:w="http://schemas.openxmlformats.org/wordprocessingml/2006/main" xmlns:w14="http://schemas.microsoft.com/office/word/2010/wordml" xmlns:w15="http://schemas.microsoft.com/office/word/2012/wordml" xmlns:w16cex="http://schemas.microsoft.com/office/word/2018/wordml/cex" xmlns:w16cid="http://schemas.microsoft.com/office/word/2016/wordml/cid" xmlns:w16="http://schemas.microsoft.com/office/word/2018/wordml" xmlns:w16du="http://schemas.microsoft.com/office/word/2023/wordml/word16du" xmlns:w16sdtdh="http://schemas.microsoft.com/office/word/2020/wordml/sdtdatahash" xmlns:w16sdtfl="http://schemas.microsoft.com/office/word/2024/wordml/sdtformatlock" xmlns:w16se="http://schemas.microsoft.com/office/word/2015/wordml/symex" xmlns:wpg="http://schemas.microsoft.com/office/word/2010/wordprocessingGroup" xmlns:wpi="http://schemas.microsoft.com/office/word/2010/wordprocessingInk" xmlns:wne="http://schemas.microsoft.com/office/word/2006/wordml" xmlns:wps="http://schemas.microsoft.com/office/word/2010/wordprocessingShape" mc:Ignorable="w14 w15 w16se w16cid w16 w16cex w16sdtdh w16sdtfl w16du wp14">
+<w:footnotes xmlns:wpc="http://schemas.microsoft.com/office/word/2010/wordprocessingCanvas" xmlns:cx="http://schemas.microsoft.com/office/drawing/2014/chartex" xmlns:cx1="http://schemas.microsoft.com/office/drawing/2015/9/8/chartex" xmlns:mc="http://schemas.openxmlformats.org/markup-compatibility/2006" xmlns:o="urn:schemas-microsoft-com:office:office" xmlns:r="http://schemas.openxmlformats.org/officeDocument/2006/relationships" xmlns:m="http://schemas.openxmlformats.org/officeDocument/2006/math" xmlns:v="urn:schemas-microsoft-com:vml" xmlns:wp14="http://schemas.microsoft.com/office/word/2010/wordprocessingDrawing" xmlns:wp="http://schemas.openxmlformats.org/drawingml/2006/wordprocessingDrawing" xmlns:w10="urn:schemas-microsoft-com:office:word" xmlns:w="http://schemas.openxmlformats.org/wordprocessingml/2006/main" xmlns:w14="http://schemas.microsoft.com/office/word/2010/wordml" xmlns:w15="http://schemas.microsoft.com/office/word/2012/wordml" xmlns:w16se="http://schemas.microsoft.com/office/word/2015/wordml/symex" xmlns:wpg="http://schemas.microsoft.com/office/word/2010/wordprocessingGroup" xmlns:wpi="http://schemas.microsoft.com/office/word/2010/wordprocessingInk" xmlns:wne="http://schemas.microsoft.com/office/word/2006/wordml" xmlns:wps="http://schemas.microsoft.com/office/word/2010/wordprocessingShape" mc:Ignorable="w14 w15 w16se wp14">
   <w:footnote w:type="separator" w:id="-1">
     <w:p>
       <w:r>
@@ -4905,7 +5157,7 @@
 </file>
 
 <file path=word/numbering.xml><?xml version="1.0" encoding="utf-8"?>
-<w:numbering xmlns:wpc="http://schemas.microsoft.com/office/word/2010/wordprocessingCanvas" xmlns:cx="http://schemas.microsoft.com/office/drawing/2014/chartex" xmlns:cx1="http://schemas.microsoft.com/office/drawing/2015/9/8/chartex" xmlns:cx2="http://schemas.microsoft.com/office/drawing/2015/10/21/chartex" xmlns:cx3="http://schemas.microsoft.com/office/drawing/2016/5/9/chartex" xmlns:cx4="http://schemas.microsoft.com/office/drawing/2016/5/10/chartex" xmlns:cx5="http://schemas.microsoft.com/office/drawing/2016/5/11/chartex" xmlns:cx6="http://schemas.microsoft.com/office/drawing/2016/5/12/chartex" xmlns:cx7="http://schemas.microsoft.com/office/drawing/2016/5/13/chartex" xmlns:cx8="http://schemas.microsoft.com/office/drawing/2016/5/14/chartex" xmlns:mc="http://schemas.openxmlformats.org/markup-compatibility/2006" xmlns:aink="http://schemas.microsoft.com/office/drawing/2016/ink" xmlns:am3d="http://schemas.microsoft.com/office/drawing/2017/model3d" xmlns:o="urn:schemas-microsoft-com:office:office" xmlns:oel="http://schemas.microsoft.com/office/2019/extlst" xmlns:r="http://schemas.openxmlformats.org/officeDocument/2006/relationships" xmlns:m="http://schemas.openxmlformats.org/officeDocument/2006/math" xmlns:v="urn:schemas-microsoft-com:vml" xmlns:wp14="http://schemas.microsoft.com/office/word/2010/wordprocessingDrawing" xmlns:wp="http://schemas.openxmlformats.org/drawingml/2006/wordprocessingDrawing" xmlns:w10="urn:schemas-microsoft-com:office:word" xmlns:w="http://schemas.openxmlformats.org/wordprocessingml/2006/main" xmlns:w14="http://schemas.microsoft.com/office/word/2010/wordml" xmlns:w15="http://schemas.microsoft.com/office/word/2012/wordml" xmlns:w16cex="http://schemas.microsoft.com/office/word/2018/wordml/cex" xmlns:w16cid="http://schemas.microsoft.com/office/word/2016/wordml/cid" xmlns:w16="http://schemas.microsoft.com/office/word/2018/wordml" xmlns:w16du="http://schemas.microsoft.com/office/word/2023/wordml/word16du" xmlns:w16sdtdh="http://schemas.microsoft.com/office/word/2020/wordml/sdtdatahash" xmlns:w16sdtfl="http://schemas.microsoft.com/office/word/2024/wordml/sdtformatlock" xmlns:w16se="http://schemas.microsoft.com/office/word/2015/wordml/symex" xmlns:wpg="http://schemas.microsoft.com/office/word/2010/wordprocessingGroup" xmlns:wpi="http://schemas.microsoft.com/office/word/2010/wordprocessingInk" xmlns:wne="http://schemas.microsoft.com/office/word/2006/wordml" xmlns:wps="http://schemas.microsoft.com/office/word/2010/wordprocessingShape" mc:Ignorable="w14 w15 w16se w16cid w16 w16cex w16sdtdh w16sdtfl w16du wp14">
+<w:numbering xmlns:wpc="http://schemas.microsoft.com/office/word/2010/wordprocessingCanvas" xmlns:cx="http://schemas.microsoft.com/office/drawing/2014/chartex" xmlns:cx1="http://schemas.microsoft.com/office/drawing/2015/9/8/chartex" xmlns:mc="http://schemas.openxmlformats.org/markup-compatibility/2006" xmlns:o="urn:schemas-microsoft-com:office:office" xmlns:r="http://schemas.openxmlformats.org/officeDocument/2006/relationships" xmlns:m="http://schemas.openxmlformats.org/officeDocument/2006/math" xmlns:v="urn:schemas-microsoft-com:vml" xmlns:wp14="http://schemas.microsoft.com/office/word/2010/wordprocessingDrawing" xmlns:wp="http://schemas.openxmlformats.org/drawingml/2006/wordprocessingDrawing" xmlns:w10="urn:schemas-microsoft-com:office:word" xmlns:w="http://schemas.openxmlformats.org/wordprocessingml/2006/main" xmlns:w14="http://schemas.microsoft.com/office/word/2010/wordml" xmlns:w15="http://schemas.microsoft.com/office/word/2012/wordml" xmlns:w16se="http://schemas.microsoft.com/office/word/2015/wordml/symex" xmlns:wpg="http://schemas.microsoft.com/office/word/2010/wordprocessingGroup" xmlns:wpi="http://schemas.microsoft.com/office/word/2010/wordprocessingInk" xmlns:wne="http://schemas.microsoft.com/office/word/2006/wordml" xmlns:wps="http://schemas.microsoft.com/office/word/2010/wordprocessingShape" mc:Ignorable="w14 w15 w16se wp14">
   <w:abstractNum w:abstractNumId="0" w15:restartNumberingAfterBreak="0">
     <w:nsid w:val="03867835"/>
     <w:multiLevelType w:val="hybridMultilevel"/>
@@ -7570,6 +7822,119 @@
     </w:lvl>
   </w:abstractNum>
   <w:abstractNum w:abstractNumId="25" w15:restartNumberingAfterBreak="0">
+    <w:nsid w:val="509A6237"/>
+    <w:multiLevelType w:val="multilevel"/>
+    <w:tmpl w:val="4FE099D4"/>
+    <w:lvl w:ilvl="0">
+      <w:start w:val="1"/>
+      <w:numFmt w:val="decimal"/>
+      <w:lvlText w:val="%1"/>
+      <w:lvlJc w:val="left"/>
+      <w:pPr>
+        <w:ind w:left="360" w:hanging="360"/>
+      </w:pPr>
+      <w:rPr>
+        <w:rFonts w:hint="default"/>
+      </w:rPr>
+    </w:lvl>
+    <w:lvl w:ilvl="1">
+      <w:start w:val="1"/>
+      <w:numFmt w:val="decimal"/>
+      <w:lvlText w:val="%1.%2"/>
+      <w:lvlJc w:val="left"/>
+      <w:pPr>
+        <w:ind w:left="1170" w:hanging="360"/>
+      </w:pPr>
+      <w:rPr>
+        <w:rFonts w:hint="default"/>
+      </w:rPr>
+    </w:lvl>
+    <w:lvl w:ilvl="2">
+      <w:start w:val="1"/>
+      <w:numFmt w:val="decimal"/>
+      <w:lvlText w:val="%1.%2.%3"/>
+      <w:lvlJc w:val="left"/>
+      <w:pPr>
+        <w:ind w:left="2340" w:hanging="720"/>
+      </w:pPr>
+      <w:rPr>
+        <w:rFonts w:hint="default"/>
+      </w:rPr>
+    </w:lvl>
+    <w:lvl w:ilvl="3">
+      <w:start w:val="1"/>
+      <w:numFmt w:val="decimal"/>
+      <w:lvlText w:val="%1.%2.%3.%4"/>
+      <w:lvlJc w:val="left"/>
+      <w:pPr>
+        <w:ind w:left="3150" w:hanging="720"/>
+      </w:pPr>
+      <w:rPr>
+        <w:rFonts w:hint="default"/>
+      </w:rPr>
+    </w:lvl>
+    <w:lvl w:ilvl="4">
+      <w:start w:val="1"/>
+      <w:numFmt w:val="decimal"/>
+      <w:lvlText w:val="%1.%2.%3.%4.%5"/>
+      <w:lvlJc w:val="left"/>
+      <w:pPr>
+        <w:ind w:left="4320" w:hanging="1080"/>
+      </w:pPr>
+      <w:rPr>
+        <w:rFonts w:hint="default"/>
+      </w:rPr>
+    </w:lvl>
+    <w:lvl w:ilvl="5">
+      <w:start w:val="1"/>
+      <w:numFmt w:val="decimal"/>
+      <w:lvlText w:val="%1.%2.%3.%4.%5.%6"/>
+      <w:lvlJc w:val="left"/>
+      <w:pPr>
+        <w:ind w:left="5130" w:hanging="1080"/>
+      </w:pPr>
+      <w:rPr>
+        <w:rFonts w:hint="default"/>
+      </w:rPr>
+    </w:lvl>
+    <w:lvl w:ilvl="6">
+      <w:start w:val="1"/>
+      <w:numFmt w:val="decimal"/>
+      <w:lvlText w:val="%1.%2.%3.%4.%5.%6.%7"/>
+      <w:lvlJc w:val="left"/>
+      <w:pPr>
+        <w:ind w:left="6300" w:hanging="1440"/>
+      </w:pPr>
+      <w:rPr>
+        <w:rFonts w:hint="default"/>
+      </w:rPr>
+    </w:lvl>
+    <w:lvl w:ilvl="7">
+      <w:start w:val="1"/>
+      <w:numFmt w:val="decimal"/>
+      <w:lvlText w:val="%1.%2.%3.%4.%5.%6.%7.%8"/>
+      <w:lvlJc w:val="left"/>
+      <w:pPr>
+        <w:ind w:left="7110" w:hanging="1440"/>
+      </w:pPr>
+      <w:rPr>
+        <w:rFonts w:hint="default"/>
+      </w:rPr>
+    </w:lvl>
+    <w:lvl w:ilvl="8">
+      <w:start w:val="1"/>
+      <w:numFmt w:val="decimal"/>
+      <w:lvlText w:val="%1.%2.%3.%4.%5.%6.%7.%8.%9"/>
+      <w:lvlJc w:val="left"/>
+      <w:pPr>
+        <w:ind w:left="7920" w:hanging="1440"/>
+      </w:pPr>
+      <w:rPr>
+        <w:rFonts w:hint="default"/>
+      </w:rPr>
+    </w:lvl>
+  </w:abstractNum>
+  <w:abstractNum w:abstractNumId="26" w15:restartNumberingAfterBreak="0">
     <w:nsid w:val="52DF187A"/>
     <w:multiLevelType w:val="hybridMultilevel"/>
     <w:tmpl w:val="FFFFFFFF"/>
@@ -7682,7 +8047,7 @@
       </w:rPr>
     </w:lvl>
   </w:abstractNum>
-  <w:abstractNum w:abstractNumId="26" w15:restartNumberingAfterBreak="0">
+  <w:abstractNum w:abstractNumId="27" w15:restartNumberingAfterBreak="0">
     <w:nsid w:val="573E3B79"/>
     <w:multiLevelType w:val="hybridMultilevel"/>
     <w:tmpl w:val="FFFFFFFF"/>
@@ -7768,7 +8133,7 @@
       </w:pPr>
     </w:lvl>
   </w:abstractNum>
-  <w:abstractNum w:abstractNumId="27" w15:restartNumberingAfterBreak="0">
+  <w:abstractNum w:abstractNumId="28" w15:restartNumberingAfterBreak="0">
     <w:nsid w:val="5A72411A"/>
     <w:multiLevelType w:val="hybridMultilevel"/>
     <w:tmpl w:val="C31A5862"/>
@@ -7854,7 +8219,7 @@
       </w:pPr>
     </w:lvl>
   </w:abstractNum>
-  <w:abstractNum w:abstractNumId="28" w15:restartNumberingAfterBreak="0">
+  <w:abstractNum w:abstractNumId="29" w15:restartNumberingAfterBreak="0">
     <w:nsid w:val="63760392"/>
     <w:multiLevelType w:val="hybridMultilevel"/>
     <w:tmpl w:val="EE70F818"/>
@@ -7967,7 +8332,7 @@
       </w:rPr>
     </w:lvl>
   </w:abstractNum>
-  <w:abstractNum w:abstractNumId="29" w15:restartNumberingAfterBreak="0">
+  <w:abstractNum w:abstractNumId="30" w15:restartNumberingAfterBreak="0">
     <w:nsid w:val="64424843"/>
     <w:multiLevelType w:val="hybridMultilevel"/>
     <w:tmpl w:val="FFFFFFFF"/>
@@ -8053,7 +8418,7 @@
       </w:pPr>
     </w:lvl>
   </w:abstractNum>
-  <w:abstractNum w:abstractNumId="30" w15:restartNumberingAfterBreak="0">
+  <w:abstractNum w:abstractNumId="31" w15:restartNumberingAfterBreak="0">
     <w:nsid w:val="64803963"/>
     <w:multiLevelType w:val="multilevel"/>
     <w:tmpl w:val="FFFFFFFF"/>
@@ -8139,7 +8504,7 @@
       </w:pPr>
     </w:lvl>
   </w:abstractNum>
-  <w:abstractNum w:abstractNumId="31" w15:restartNumberingAfterBreak="0">
+  <w:abstractNum w:abstractNumId="32" w15:restartNumberingAfterBreak="0">
     <w:nsid w:val="662D2694"/>
     <w:multiLevelType w:val="hybridMultilevel"/>
     <w:tmpl w:val="FFFFFFFF"/>
@@ -8225,7 +8590,7 @@
       </w:pPr>
     </w:lvl>
   </w:abstractNum>
-  <w:abstractNum w:abstractNumId="32" w15:restartNumberingAfterBreak="0">
+  <w:abstractNum w:abstractNumId="33" w15:restartNumberingAfterBreak="0">
     <w:nsid w:val="6989EEEE"/>
     <w:multiLevelType w:val="multilevel"/>
     <w:tmpl w:val="89B45FE4"/>
@@ -8315,7 +8680,7 @@
       </w:pPr>
     </w:lvl>
   </w:abstractNum>
-  <w:abstractNum w:abstractNumId="33" w15:restartNumberingAfterBreak="0">
+  <w:abstractNum w:abstractNumId="34" w15:restartNumberingAfterBreak="0">
     <w:nsid w:val="717456F8"/>
     <w:multiLevelType w:val="hybridMultilevel"/>
     <w:tmpl w:val="FFFFFFFF"/>
@@ -8428,116 +8793,119 @@
       </w:rPr>
     </w:lvl>
   </w:abstractNum>
-  <w:num w:numId="1" w16cid:durableId="193809708">
+  <w:num w:numId="1">
+    <w:abstractNumId w:val="28"/>
+  </w:num>
+  <w:num w:numId="2">
+    <w:abstractNumId w:val="0"/>
+  </w:num>
+  <w:num w:numId="3">
+    <w:abstractNumId w:val="8"/>
+  </w:num>
+  <w:num w:numId="4">
+    <w:abstractNumId w:val="30"/>
+  </w:num>
+  <w:num w:numId="5">
+    <w:abstractNumId w:val="18"/>
+  </w:num>
+  <w:num w:numId="6">
+    <w:abstractNumId w:val="10"/>
+  </w:num>
+  <w:num w:numId="7">
+    <w:abstractNumId w:val="32"/>
+  </w:num>
+  <w:num w:numId="8">
+    <w:abstractNumId w:val="19"/>
+  </w:num>
+  <w:num w:numId="9">
+    <w:abstractNumId w:val="24"/>
+  </w:num>
+  <w:num w:numId="10">
+    <w:abstractNumId w:val="7"/>
+  </w:num>
+  <w:num w:numId="11">
+    <w:abstractNumId w:val="23"/>
+  </w:num>
+  <w:num w:numId="12">
+    <w:abstractNumId w:val="5"/>
+  </w:num>
+  <w:num w:numId="13">
+    <w:abstractNumId w:val="16"/>
+  </w:num>
+  <w:num w:numId="14">
+    <w:abstractNumId w:val="11"/>
+  </w:num>
+  <w:num w:numId="15">
+    <w:abstractNumId w:val="14"/>
+  </w:num>
+  <w:num w:numId="16">
+    <w:abstractNumId w:val="15"/>
+  </w:num>
+  <w:num w:numId="17">
+    <w:abstractNumId w:val="6"/>
+  </w:num>
+  <w:num w:numId="18">
+    <w:abstractNumId w:val="1"/>
+  </w:num>
+  <w:num w:numId="19">
+    <w:abstractNumId w:val="17"/>
+  </w:num>
+  <w:num w:numId="20">
+    <w:abstractNumId w:val="9"/>
+  </w:num>
+  <w:num w:numId="21">
+    <w:abstractNumId w:val="13"/>
+  </w:num>
+  <w:num w:numId="22">
+    <w:abstractNumId w:val="4"/>
+  </w:num>
+  <w:num w:numId="23">
+    <w:abstractNumId w:val="20"/>
+  </w:num>
+  <w:num w:numId="24">
+    <w:abstractNumId w:val="22"/>
+  </w:num>
+  <w:num w:numId="25">
+    <w:abstractNumId w:val="26"/>
+  </w:num>
+  <w:num w:numId="26">
+    <w:abstractNumId w:val="2"/>
+  </w:num>
+  <w:num w:numId="27">
+    <w:abstractNumId w:val="12"/>
+  </w:num>
+  <w:num w:numId="28">
     <w:abstractNumId w:val="27"/>
   </w:num>
-  <w:num w:numId="2" w16cid:durableId="439304008">
-    <w:abstractNumId w:val="0"/>
+  <w:num w:numId="29">
+    <w:abstractNumId w:val="34"/>
   </w:num>
-  <w:num w:numId="3" w16cid:durableId="1814369601">
-    <w:abstractNumId w:val="8"/>
+  <w:num w:numId="30">
+    <w:abstractNumId w:val="31"/>
   </w:num>
-  <w:num w:numId="4" w16cid:durableId="2006858979">
+  <w:num w:numId="31">
+    <w:abstractNumId w:val="21"/>
+  </w:num>
+  <w:num w:numId="32">
+    <w:abstractNumId w:val="33"/>
+  </w:num>
+  <w:num w:numId="33">
+    <w:abstractNumId w:val="3"/>
+  </w:num>
+  <w:num w:numId="34">
+    <w:abstractNumId w:val="33"/>
+  </w:num>
+  <w:num w:numId="35">
     <w:abstractNumId w:val="29"/>
   </w:num>
-  <w:num w:numId="5" w16cid:durableId="1839346339">
-    <w:abstractNumId w:val="18"/>
-  </w:num>
-  <w:num w:numId="6" w16cid:durableId="1380855808">
-    <w:abstractNumId w:val="10"/>
-  </w:num>
-  <w:num w:numId="7" w16cid:durableId="565338146">
-    <w:abstractNumId w:val="31"/>
-  </w:num>
-  <w:num w:numId="8" w16cid:durableId="522136554">
-    <w:abstractNumId w:val="19"/>
-  </w:num>
-  <w:num w:numId="9" w16cid:durableId="729496021">
-    <w:abstractNumId w:val="24"/>
-  </w:num>
-  <w:num w:numId="10" w16cid:durableId="417485858">
-    <w:abstractNumId w:val="7"/>
-  </w:num>
-  <w:num w:numId="11" w16cid:durableId="1035351234">
-    <w:abstractNumId w:val="23"/>
-  </w:num>
-  <w:num w:numId="12" w16cid:durableId="837691969">
-    <w:abstractNumId w:val="5"/>
-  </w:num>
-  <w:num w:numId="13" w16cid:durableId="979849249">
-    <w:abstractNumId w:val="16"/>
-  </w:num>
-  <w:num w:numId="14" w16cid:durableId="387188096">
-    <w:abstractNumId w:val="11"/>
-  </w:num>
-  <w:num w:numId="15" w16cid:durableId="1770663035">
-    <w:abstractNumId w:val="14"/>
-  </w:num>
-  <w:num w:numId="16" w16cid:durableId="642200228">
-    <w:abstractNumId w:val="15"/>
-  </w:num>
-  <w:num w:numId="17" w16cid:durableId="595553950">
-    <w:abstractNumId w:val="6"/>
-  </w:num>
-  <w:num w:numId="18" w16cid:durableId="1839729133">
-    <w:abstractNumId w:val="1"/>
-  </w:num>
-  <w:num w:numId="19" w16cid:durableId="1430350645">
-    <w:abstractNumId w:val="17"/>
-  </w:num>
-  <w:num w:numId="20" w16cid:durableId="609823634">
-    <w:abstractNumId w:val="9"/>
-  </w:num>
-  <w:num w:numId="21" w16cid:durableId="1595891774">
-    <w:abstractNumId w:val="13"/>
-  </w:num>
-  <w:num w:numId="22" w16cid:durableId="1857501887">
-    <w:abstractNumId w:val="4"/>
-  </w:num>
-  <w:num w:numId="23" w16cid:durableId="1424566782">
-    <w:abstractNumId w:val="20"/>
-  </w:num>
-  <w:num w:numId="24" w16cid:durableId="983385615">
-    <w:abstractNumId w:val="22"/>
-  </w:num>
-  <w:num w:numId="25" w16cid:durableId="1303582182">
+  <w:num w:numId="36">
     <w:abstractNumId w:val="25"/>
-  </w:num>
-  <w:num w:numId="26" w16cid:durableId="2138447778">
-    <w:abstractNumId w:val="2"/>
-  </w:num>
-  <w:num w:numId="27" w16cid:durableId="715280916">
-    <w:abstractNumId w:val="12"/>
-  </w:num>
-  <w:num w:numId="28" w16cid:durableId="296570619">
-    <w:abstractNumId w:val="26"/>
-  </w:num>
-  <w:num w:numId="29" w16cid:durableId="266351746">
-    <w:abstractNumId w:val="33"/>
-  </w:num>
-  <w:num w:numId="30" w16cid:durableId="1027947511">
-    <w:abstractNumId w:val="30"/>
-  </w:num>
-  <w:num w:numId="31" w16cid:durableId="1358778646">
-    <w:abstractNumId w:val="21"/>
-  </w:num>
-  <w:num w:numId="32" w16cid:durableId="186406669">
-    <w:abstractNumId w:val="32"/>
-  </w:num>
-  <w:num w:numId="33" w16cid:durableId="364215154">
-    <w:abstractNumId w:val="3"/>
-  </w:num>
-  <w:num w:numId="34" w16cid:durableId="1448508535">
-    <w:abstractNumId w:val="32"/>
-  </w:num>
-  <w:num w:numId="35" w16cid:durableId="2070570349">
-    <w:abstractNumId w:val="28"/>
   </w:num>
 </w:numbering>
 </file>
 
 <file path=word/styles.xml><?xml version="1.0" encoding="utf-8"?>
-<w:styles xmlns:mc="http://schemas.openxmlformats.org/markup-compatibility/2006" xmlns:r="http://schemas.openxmlformats.org/officeDocument/2006/relationships" xmlns:w="http://schemas.openxmlformats.org/wordprocessingml/2006/main" xmlns:w14="http://schemas.microsoft.com/office/word/2010/wordml" xmlns:w15="http://schemas.microsoft.com/office/word/2012/wordml" xmlns:w16cex="http://schemas.microsoft.com/office/word/2018/wordml/cex" xmlns:w16cid="http://schemas.microsoft.com/office/word/2016/wordml/cid" xmlns:w16="http://schemas.microsoft.com/office/word/2018/wordml" xmlns:w16du="http://schemas.microsoft.com/office/word/2023/wordml/word16du" xmlns:w16sdtdh="http://schemas.microsoft.com/office/word/2020/wordml/sdtdatahash" xmlns:w16sdtfl="http://schemas.microsoft.com/office/word/2024/wordml/sdtformatlock" xmlns:w16se="http://schemas.microsoft.com/office/word/2015/wordml/symex" mc:Ignorable="w14 w15 w16se w16cid w16 w16cex w16sdtdh w16sdtfl w16du">
+<w:styles xmlns:mc="http://schemas.openxmlformats.org/markup-compatibility/2006" xmlns:r="http://schemas.openxmlformats.org/officeDocument/2006/relationships" xmlns:w="http://schemas.openxmlformats.org/wordprocessingml/2006/main" xmlns:w14="http://schemas.microsoft.com/office/word/2010/wordml" xmlns:w15="http://schemas.microsoft.com/office/word/2012/wordml" xmlns:w16se="http://schemas.microsoft.com/office/word/2015/wordml/symex" mc:Ignorable="w14 w15 w16se">
   <w:docDefaults>
     <w:rPrDefault>
       <w:rPr>
@@ -8551,7 +8919,7 @@
     </w:rPrDefault>
     <w:pPrDefault/>
   </w:docDefaults>
-  <w:latentStyles w:defLockedState="0" w:defUIPriority="99" w:defSemiHidden="0" w:defUnhideWhenUsed="0" w:defQFormat="0" w:count="376">
+  <w:latentStyles w:defLockedState="0" w:defUIPriority="99" w:defSemiHidden="0" w:defUnhideWhenUsed="0" w:defQFormat="0" w:count="371">
     <w:lsdException w:name="Normal" w:uiPriority="0" w:qFormat="1"/>
     <w:lsdException w:name="heading 1" w:uiPriority="9" w:qFormat="1"/>
     <w:lsdException w:name="heading 2" w:semiHidden="1" w:uiPriority="9" w:unhideWhenUsed="1" w:qFormat="1"/>
@@ -8923,11 +9291,6 @@
     <w:lsdException w:name="List Table 5 Dark Accent 6" w:uiPriority="50"/>
     <w:lsdException w:name="List Table 6 Colorful Accent 6" w:uiPriority="51"/>
     <w:lsdException w:name="List Table 7 Colorful Accent 6" w:uiPriority="52"/>
-    <w:lsdException w:name="Mention" w:semiHidden="1" w:unhideWhenUsed="1"/>
-    <w:lsdException w:name="Smart Hyperlink" w:semiHidden="1" w:unhideWhenUsed="1"/>
-    <w:lsdException w:name="Hashtag" w:semiHidden="1" w:unhideWhenUsed="1"/>
-    <w:lsdException w:name="Unresolved Mention" w:semiHidden="1" w:unhideWhenUsed="1"/>
-    <w:lsdException w:name="Smart Link" w:semiHidden="1" w:unhideWhenUsed="1"/>
   </w:latentStyles>
   <w:style w:type="paragraph" w:default="1" w:styleId="Normal">
     <w:name w:val="Normal"/>
@@ -9583,7 +9946,7 @@
       <w:u w:val="single"/>
     </w:rPr>
   </w:style>
-  <w:style w:type="character" w:styleId="UnresolvedMention">
+  <w:style w:type="character" w:customStyle="1" w:styleId="UnresolvedMention">
     <w:name w:val="Unresolved Mention"/>
     <w:basedOn w:val="DefaultParagraphFont"/>
     <w:uiPriority w:val="99"/>

</xml_diff>

<commit_message>
Added Evaluation & Conclusion
</commit_message>
<xml_diff>
--- a/Final_Report_Draft_Template.docx
+++ b/Final_Report_Draft_Template.docx
@@ -1,6 +1,6 @@
 
 <file path=word/document.xml><?xml version="1.0" encoding="utf-8"?>
-<w:document xmlns:wpc="http://schemas.microsoft.com/office/word/2010/wordprocessingCanvas" xmlns:cx="http://schemas.microsoft.com/office/drawing/2014/chartex" xmlns:cx1="http://schemas.microsoft.com/office/drawing/2015/9/8/chartex" xmlns:mc="http://schemas.openxmlformats.org/markup-compatibility/2006" xmlns:o="urn:schemas-microsoft-com:office:office" xmlns:r="http://schemas.openxmlformats.org/officeDocument/2006/relationships" xmlns:m="http://schemas.openxmlformats.org/officeDocument/2006/math" xmlns:v="urn:schemas-microsoft-com:vml" xmlns:wp14="http://schemas.microsoft.com/office/word/2010/wordprocessingDrawing" xmlns:wp="http://schemas.openxmlformats.org/drawingml/2006/wordprocessingDrawing" xmlns:w10="urn:schemas-microsoft-com:office:word" xmlns:w="http://schemas.openxmlformats.org/wordprocessingml/2006/main" xmlns:w14="http://schemas.microsoft.com/office/word/2010/wordml" xmlns:w15="http://schemas.microsoft.com/office/word/2012/wordml" xmlns:w16se="http://schemas.microsoft.com/office/word/2015/wordml/symex" xmlns:wpg="http://schemas.microsoft.com/office/word/2010/wordprocessingGroup" xmlns:wpi="http://schemas.microsoft.com/office/word/2010/wordprocessingInk" xmlns:wne="http://schemas.microsoft.com/office/word/2006/wordml" xmlns:wps="http://schemas.microsoft.com/office/word/2010/wordprocessingShape" mc:Ignorable="w14 w15 w16se wp14">
+<w:document xmlns:wpc="http://schemas.microsoft.com/office/word/2010/wordprocessingCanvas" xmlns:cx="http://schemas.microsoft.com/office/drawing/2014/chartex" xmlns:cx1="http://schemas.microsoft.com/office/drawing/2015/9/8/chartex" xmlns:cx2="http://schemas.microsoft.com/office/drawing/2015/10/21/chartex" xmlns:cx3="http://schemas.microsoft.com/office/drawing/2016/5/9/chartex" xmlns:cx4="http://schemas.microsoft.com/office/drawing/2016/5/10/chartex" xmlns:cx5="http://schemas.microsoft.com/office/drawing/2016/5/11/chartex" xmlns:cx6="http://schemas.microsoft.com/office/drawing/2016/5/12/chartex" xmlns:cx7="http://schemas.microsoft.com/office/drawing/2016/5/13/chartex" xmlns:cx8="http://schemas.microsoft.com/office/drawing/2016/5/14/chartex" xmlns:mc="http://schemas.openxmlformats.org/markup-compatibility/2006" xmlns:aink="http://schemas.microsoft.com/office/drawing/2016/ink" xmlns:am3d="http://schemas.microsoft.com/office/drawing/2017/model3d" xmlns:o="urn:schemas-microsoft-com:office:office" xmlns:oel="http://schemas.microsoft.com/office/2019/extlst" xmlns:r="http://schemas.openxmlformats.org/officeDocument/2006/relationships" xmlns:m="http://schemas.openxmlformats.org/officeDocument/2006/math" xmlns:v="urn:schemas-microsoft-com:vml" xmlns:wp14="http://schemas.microsoft.com/office/word/2010/wordprocessingDrawing" xmlns:wp="http://schemas.openxmlformats.org/drawingml/2006/wordprocessingDrawing" xmlns:w10="urn:schemas-microsoft-com:office:word" xmlns:w="http://schemas.openxmlformats.org/wordprocessingml/2006/main" xmlns:w14="http://schemas.microsoft.com/office/word/2010/wordml" xmlns:w15="http://schemas.microsoft.com/office/word/2012/wordml" xmlns:w16cex="http://schemas.microsoft.com/office/word/2018/wordml/cex" xmlns:w16cid="http://schemas.microsoft.com/office/word/2016/wordml/cid" xmlns:w16="http://schemas.microsoft.com/office/word/2018/wordml" xmlns:w16du="http://schemas.microsoft.com/office/word/2023/wordml/word16du" xmlns:w16sdtdh="http://schemas.microsoft.com/office/word/2020/wordml/sdtdatahash" xmlns:w16sdtfl="http://schemas.microsoft.com/office/word/2024/wordml/sdtformatlock" xmlns:w16se="http://schemas.microsoft.com/office/word/2015/wordml/symex" xmlns:wpg="http://schemas.microsoft.com/office/word/2010/wordprocessingGroup" xmlns:wpi="http://schemas.microsoft.com/office/word/2010/wordprocessingInk" xmlns:wne="http://schemas.microsoft.com/office/word/2006/wordml" xmlns:wps="http://schemas.microsoft.com/office/word/2010/wordprocessingShape" mc:Ignorable="w14 w15 w16se w16cid w16 w16cex w16sdtdh w16sdtfl w16du wp14">
   <w:body>
     <w:p>
       <w:pPr>
@@ -465,33 +465,8 @@
           <w:rFonts w:ascii="Times New Roman" w:eastAsia="Times New Roman" w:hAnsi="Times New Roman" w:cs="Times New Roman"/>
           <w:iCs/>
         </w:rPr>
-        <w:t xml:space="preserve">                     </w:t>
-      </w:r>
-      <w:proofErr w:type="spellStart"/>
-      <w:r>
-        <w:rPr>
-          <w:rFonts w:ascii="Times New Roman" w:eastAsia="Times New Roman" w:hAnsi="Times New Roman" w:cs="Times New Roman"/>
-          <w:iCs/>
-        </w:rPr>
-        <w:t>Abir</w:t>
-      </w:r>
-      <w:proofErr w:type="spellEnd"/>
-      <w:r>
-        <w:rPr>
-          <w:rFonts w:ascii="Times New Roman" w:eastAsia="Times New Roman" w:hAnsi="Times New Roman" w:cs="Times New Roman"/>
-          <w:iCs/>
-        </w:rPr>
-        <w:t xml:space="preserve"> Al </w:t>
-      </w:r>
-      <w:proofErr w:type="gramStart"/>
-      <w:r>
-        <w:rPr>
-          <w:rFonts w:ascii="Times New Roman" w:eastAsia="Times New Roman" w:hAnsi="Times New Roman" w:cs="Times New Roman"/>
-          <w:iCs/>
-        </w:rPr>
-        <w:t>Mahmud  24154288</w:t>
-      </w:r>
-      <w:proofErr w:type="gramEnd"/>
+        <w:t xml:space="preserve">                     Abir Al Mahmud  24154288</w:t>
+      </w:r>
     </w:p>
     <w:p>
       <w:pPr>
@@ -506,6 +481,13 @@
           <w:iCs/>
         </w:rPr>
         <w:t xml:space="preserve">                    </w:t>
+      </w:r>
+      <w:r>
+        <w:rPr>
+          <w:rFonts w:ascii="Times New Roman" w:eastAsia="Times New Roman" w:hAnsi="Times New Roman" w:cs="Times New Roman"/>
+          <w:iCs/>
+        </w:rPr>
+        <w:t xml:space="preserve"> Atik Shahariar Patwary-24000204</w:t>
       </w:r>
     </w:p>
     <w:p>
@@ -1762,17 +1744,7 @@
           <w:b/>
           <w:bCs/>
         </w:rPr>
-        <w:t>(1</w:t>
-      </w:r>
-      <w:bookmarkStart w:id="0" w:name="_GoBack"/>
-      <w:bookmarkEnd w:id="0"/>
-      <w:r>
-        <w:rPr>
-          <w:rFonts w:ascii="Times New Roman" w:eastAsia="Times New Roman" w:hAnsi="Times New Roman" w:cs="Times New Roman"/>
-          <w:b/>
-          <w:bCs/>
-        </w:rPr>
-        <w:t>00 words)</w:t>
+        <w:t>(100 words)</w:t>
       </w:r>
     </w:p>
     <w:p>
@@ -1844,22 +1816,14 @@
         <w:rPr>
           <w:lang w:val="en-US"/>
         </w:rPr>
-        <w:t xml:space="preserve"> we will evaluate the temporal patterns and use this information to make </w:t>
-      </w:r>
-      <w:proofErr w:type="gramStart"/>
+        <w:t xml:space="preserve"> we will evaluate the temporal patterns and use this information to make future </w:t>
+      </w:r>
       <w:r>
         <w:rPr>
           <w:lang w:val="en-US"/>
         </w:rPr>
-        <w:t xml:space="preserve">future </w:t>
-      </w:r>
-      <w:r>
-        <w:rPr>
-          <w:lang w:val="en-US"/>
-        </w:rPr>
         <w:t>plans</w:t>
       </w:r>
-      <w:proofErr w:type="gramEnd"/>
       <w:r>
         <w:rPr>
           <w:lang w:val="en-US"/>
@@ -2043,21 +2007,7 @@
         <w:rPr>
           <w:lang w:val="en-US"/>
         </w:rPr>
-        <w:t xml:space="preserve">mean incidence of positive outcomes of COVID-19 in Ohio change between the </w:t>
-      </w:r>
-      <w:proofErr w:type="gramStart"/>
-      <w:r>
-        <w:rPr>
-          <w:lang w:val="en-US"/>
-        </w:rPr>
-        <w:t>time period</w:t>
-      </w:r>
-      <w:proofErr w:type="gramEnd"/>
-      <w:r>
-        <w:rPr>
-          <w:lang w:val="en-US"/>
-        </w:rPr>
-        <w:t xml:space="preserve"> between December 21 and April 22, 2022, regarding combined confirmatory and presumptive lab percent positive rates? This question examines how the positivity trends vary over time using daily testing information.</w:t>
+        <w:t>mean incidence of positive outcomes of COVID-19 in Ohio change between the time period between December 21 and April 22, 2022, regarding combined confirmatory and presumptive lab percent positive rates? This question examines how the positivity trends vary over time using daily testing information.</w:t>
       </w:r>
     </w:p>
     <w:p>
@@ -2187,7 +2137,14 @@
         <w:rPr>
           <w:lang w:val="en-US"/>
         </w:rPr>
-        <w:t xml:space="preserve"> positive COVID-19 results on the observed dates in Ohio differ significantly; the time effects indicate real changes in the rates of infection or the testing population, which depend on </w:t>
+        <w:t xml:space="preserve"> positive COVID-19 results on the observed dates in Ohio differ significantly; the time effects indicate real changes in the rates of infection or the testing population, which depend </w:t>
+      </w:r>
+      <w:r>
+        <w:rPr>
+          <w:lang w:val="en-US"/>
+        </w:rPr>
+        <w:lastRenderedPageBreak/>
+        <w:t xml:space="preserve">on </w:t>
       </w:r>
       <w:r>
         <w:rPr>
@@ -2215,22 +2172,7 @@
         <w:rPr>
           <w:lang w:val="en-US"/>
         </w:rPr>
-        <w:lastRenderedPageBreak/>
-        <w:t xml:space="preserve">Statistical tests to </w:t>
-      </w:r>
-      <w:proofErr w:type="gramStart"/>
-      <w:r>
-        <w:rPr>
-          <w:lang w:val="en-US"/>
-        </w:rPr>
-        <w:t>be used</w:t>
-      </w:r>
-      <w:proofErr w:type="gramEnd"/>
-      <w:r>
-        <w:rPr>
-          <w:lang w:val="en-US"/>
-        </w:rPr>
-        <w:t xml:space="preserve"> in testing these hypotheses will involve ANOVA or t-tests</w:t>
+        <w:t>Statistical tests to be used in testing these hypotheses will involve ANOVA or t-tests</w:t>
       </w:r>
       <w:r>
         <w:rPr>
@@ -2597,6 +2539,7 @@
         <w:rPr>
           <w:rFonts w:ascii="Times New Roman" w:eastAsia="Times New Roman" w:hAnsi="Times New Roman" w:cs="Times New Roman"/>
         </w:rPr>
+        <w:lastRenderedPageBreak/>
         <w:t xml:space="preserve"> </w:t>
       </w:r>
     </w:p>
@@ -2642,7 +2585,6 @@
           <w:b/>
           <w:bCs/>
         </w:rPr>
-        <w:lastRenderedPageBreak/>
         <w:t xml:space="preserve">Appropriate </w:t>
       </w:r>
       <w:r>
@@ -3918,6 +3860,29 @@
     <w:p>
       <w:pPr>
         <w:pStyle w:val="ListParagraph"/>
+      </w:pPr>
+      <w:r>
+        <w:t xml:space="preserve">Our team collaborated effectively by splitting duties based on personal strengths. Data cleaning, statistical analysis, and visualization were executed seamlessly, while GitHub </w:t>
+      </w:r>
+      <w:r>
+        <w:t xml:space="preserve">used to file </w:t>
+      </w:r>
+      <w:r>
+        <w:t>and code sharing. Regular discussions and weekly practical lab sessions allowed us to maintain progress and resolve challenges efficiently. The data was well-organized, and RStudio supported the replicable plots and statistical results. Overall, the collaborative environment fostered a free exchange of ideas, leading to a clear research question and a well-managed final report.</w:t>
+      </w:r>
+    </w:p>
+    <w:p>
+      <w:pPr>
+        <w:pStyle w:val="ListParagraph"/>
+        <w:ind w:left="1069"/>
+        <w:rPr>
+          <w:rFonts w:ascii="Times New Roman" w:eastAsia="Times New Roman" w:hAnsi="Times New Roman" w:cs="Times New Roman"/>
+        </w:rPr>
+      </w:pPr>
+    </w:p>
+    <w:p>
+      <w:pPr>
+        <w:pStyle w:val="ListParagraph"/>
         <w:numPr>
           <w:ilvl w:val="1"/>
           <w:numId w:val="32"/>
@@ -3951,6 +3916,23 @@
     <w:p>
       <w:pPr>
         <w:pStyle w:val="ListParagraph"/>
+      </w:pPr>
+      <w:r>
+        <w:t>The initial planning stage required improvement. Our first research question was unclear until the instructor helped us refine it. We also struggled with R and GitHub early on, which caused delays. For future projects, we will focus more on background research, adaptation of Rstudio &amp; github beforehand. Establishing stricter internal deadlines will improve time management, ensuring efficient work without last-minute pressure.</w:t>
+      </w:r>
+    </w:p>
+    <w:p>
+      <w:pPr>
+        <w:pStyle w:val="ListParagraph"/>
+        <w:ind w:left="1069"/>
+        <w:rPr>
+          <w:rFonts w:ascii="Times New Roman" w:eastAsia="Times New Roman" w:hAnsi="Times New Roman" w:cs="Times New Roman"/>
+        </w:rPr>
+      </w:pPr>
+    </w:p>
+    <w:p>
+      <w:pPr>
+        <w:pStyle w:val="ListParagraph"/>
         <w:numPr>
           <w:ilvl w:val="1"/>
           <w:numId w:val="32"/>
@@ -3977,6 +3959,23 @@
     <w:p>
       <w:pPr>
         <w:pStyle w:val="ListParagraph"/>
+      </w:pPr>
+      <w:r>
+        <w:t>We organized our time well as a group by identifying clear milestones that were in line with the report template. Early priorities were given to the data cleaning and visualization, and later the statistical analysis and interpretation were given importance. Frequent updates of progress helped to keep tasks on schedule. Minor delays were experienced during the debugging of the R code, and deadlines were generally met.</w:t>
+      </w:r>
+    </w:p>
+    <w:p>
+      <w:pPr>
+        <w:pStyle w:val="ListParagraph"/>
+        <w:ind w:left="1069"/>
+        <w:rPr>
+          <w:rFonts w:ascii="Times New Roman" w:eastAsia="Times New Roman" w:hAnsi="Times New Roman" w:cs="Times New Roman"/>
+        </w:rPr>
+      </w:pPr>
+    </w:p>
+    <w:p>
+      <w:pPr>
+        <w:pStyle w:val="ListParagraph"/>
         <w:numPr>
           <w:ilvl w:val="1"/>
           <w:numId w:val="32"/>
@@ -4003,6 +4002,23 @@
     <w:p>
       <w:pPr>
         <w:pStyle w:val="ListParagraph"/>
+      </w:pPr>
+      <w:r>
+        <w:t>The project successfully met its objectives, delivering a clear analysis of COVID-19 positivity trends in Ohio using appropriate statistical methods. Visualizations and R-based outputs were accurate and informative. Despite minor delays in background research and debugging, the final report adhered to requirements and demonstrated strong teamwork and methodological rigor.</w:t>
+      </w:r>
+    </w:p>
+    <w:p>
+      <w:pPr>
+        <w:pStyle w:val="ListParagraph"/>
+        <w:ind w:left="1069"/>
+        <w:rPr>
+          <w:rFonts w:ascii="Times New Roman" w:eastAsia="Times New Roman" w:hAnsi="Times New Roman" w:cs="Times New Roman"/>
+        </w:rPr>
+      </w:pPr>
+    </w:p>
+    <w:p>
+      <w:pPr>
+        <w:pStyle w:val="ListParagraph"/>
         <w:numPr>
           <w:ilvl w:val="1"/>
           <w:numId w:val="32"/>
@@ -4152,86 +4168,115 @@
     </w:p>
     <w:p>
       <w:pPr>
-        <w:pStyle w:val="ListParagraph"/>
-        <w:ind w:left="1440"/>
-        <w:rPr>
-          <w:rFonts w:ascii="Times New Roman" w:eastAsia="Times New Roman" w:hAnsi="Times New Roman" w:cs="Times New Roman"/>
+        <w:spacing w:after="160" w:line="278" w:lineRule="auto"/>
+      </w:pPr>
+      <w:r>
+        <w:t>The GitHub Commits are developed with the evolution of visualization to analysis. Such updates made version control and collaborative transparency Every Commit enhanced the quality and reproducibility of reports written using transparent R code and visualisation with important features.</w:t>
+      </w:r>
+    </w:p>
+    <w:p>
+      <w:pPr>
+        <w:spacing w:after="160" w:line="278" w:lineRule="auto"/>
+      </w:pPr>
+      <w:r>
+        <w:rPr>
           <w:b/>
           <w:bCs/>
         </w:rPr>
-      </w:pPr>
-      <w:r>
-        <w:rPr>
-          <w:rFonts w:ascii="Times New Roman" w:eastAsia="Times New Roman" w:hAnsi="Times New Roman" w:cs="Times New Roman"/>
-          <w:i/>
-          <w:iCs/>
-          <w:highlight w:val="yellow"/>
-        </w:rPr>
-        <w:t>Please comment on the GitHub log output, and refer to it as being</w:t>
-      </w:r>
-      <w:r>
-        <w:rPr>
-          <w:rFonts w:ascii="Times New Roman" w:eastAsia="Times New Roman" w:hAnsi="Times New Roman" w:cs="Times New Roman"/>
-          <w:i/>
-          <w:iCs/>
-          <w:highlight w:val="yellow"/>
-        </w:rPr>
-        <w:t xml:space="preserve"> </w:t>
-      </w:r>
-      <w:r>
-        <w:rPr>
-          <w:rFonts w:ascii="Times New Roman" w:eastAsia="Times New Roman" w:hAnsi="Times New Roman" w:cs="Times New Roman"/>
-          <w:i/>
-          <w:iCs/>
-          <w:highlight w:val="yellow"/>
-        </w:rPr>
-        <w:t>placed into</w:t>
-      </w:r>
-      <w:r>
-        <w:rPr>
-          <w:rFonts w:ascii="Times New Roman" w:eastAsia="Times New Roman" w:hAnsi="Times New Roman" w:cs="Times New Roman"/>
+        <w:lastRenderedPageBreak/>
+        <w:t>Significant Commits:</w:t>
+      </w:r>
+    </w:p>
+    <w:p>
+      <w:pPr>
+        <w:numPr>
+          <w:ilvl w:val="0"/>
+          <w:numId w:val="37"/>
+        </w:numPr>
+        <w:spacing w:after="160" w:line="278" w:lineRule="auto"/>
+      </w:pPr>
+      <w:r>
+        <w:rPr>
           <w:b/>
           <w:bCs/>
         </w:rPr>
+        <w:t>Commit Message:</w:t>
+      </w:r>
+      <w:r>
         <w:t xml:space="preserve"> </w:t>
       </w:r>
       <w:r>
         <w:rPr>
-          <w:rFonts w:ascii="Times New Roman" w:eastAsiaTheme="minorEastAsia" w:hAnsi="Times New Roman" w:cs="Times New Roman"/>
-          <w:i/>
-          <w:iCs/>
-          <w:highlight w:val="yellow"/>
-        </w:rPr>
-        <w:t>Appendix B.</w:t>
-      </w:r>
-      <w:r>
-        <w:rPr>
-          <w:rFonts w:ascii="Times New Roman" w:eastAsia="Times New Roman" w:hAnsi="Times New Roman" w:cs="Times New Roman"/>
+          <w:i/>
+          <w:iCs/>
+        </w:rPr>
+        <w:t>Implemented Boxplot for Visualization</w:t>
+      </w:r>
+      <w:r>
+        <w:rPr>
+          <w:i/>
+          <w:iCs/>
+        </w:rPr>
+        <w:br/>
+      </w:r>
+      <w:r>
+        <w:t xml:space="preserve"> </w:t>
+      </w:r>
+      <w:r>
+        <w:rPr>
+          <w:i/>
+          <w:iCs/>
+        </w:rPr>
+        <w:t>Impact:</w:t>
+      </w:r>
+      <w:r>
+        <w:t xml:space="preserve"> Added a core visual comparing yearly positivity rate, supporting hypothesis testing and enhancing interpretability.</w:t>
+      </w:r>
+    </w:p>
+    <w:p>
+      <w:pPr>
+        <w:numPr>
+          <w:ilvl w:val="0"/>
+          <w:numId w:val="37"/>
+        </w:numPr>
+        <w:spacing w:after="160" w:line="278" w:lineRule="auto"/>
+      </w:pPr>
+      <w:r>
+        <w:rPr>
           <w:b/>
           <w:bCs/>
         </w:rPr>
+        <w:t>Commit Message:</w:t>
+      </w:r>
+      <w:r>
         <w:t xml:space="preserve"> </w:t>
       </w:r>
-    </w:p>
-    <w:p>
-      <w:pPr>
-        <w:spacing w:before="240" w:after="240"/>
-        <w:ind w:left="1440"/>
-        <w:rPr>
-          <w:rFonts w:ascii="Times New Roman" w:eastAsia="Times New Roman" w:hAnsi="Times New Roman" w:cs="Times New Roman"/>
-          <w:i/>
-          <w:iCs/>
-          <w:highlight w:val="yellow"/>
-        </w:rPr>
-      </w:pPr>
-      <w:r>
-        <w:rPr>
-          <w:rFonts w:ascii="Times New Roman" w:eastAsia="Times New Roman" w:hAnsi="Times New Roman" w:cs="Times New Roman"/>
-          <w:i/>
-          <w:iCs/>
-          <w:highlight w:val="yellow"/>
-        </w:rPr>
-        <w:t>From your Git log, select three most significant commits during this project and include the following for each:</w:t>
+      <w:r>
+        <w:rPr>
+          <w:i/>
+          <w:iCs/>
+        </w:rPr>
+        <w:t>Implemented Histogram for visualisation</w:t>
+      </w:r>
+      <w:r>
+        <w:rPr>
+          <w:i/>
+          <w:iCs/>
+        </w:rPr>
+        <w:br/>
+      </w:r>
+      <w:r>
+        <w:t xml:space="preserve"> </w:t>
+      </w:r>
+      <w:r>
+        <w:rPr>
+          <w:i/>
+          <w:iCs/>
+        </w:rPr>
+        <w:t>Impact:</w:t>
+      </w:r>
+      <w:r>
+        <w:t xml:space="preserve"> Provided distribution insights, revealing skewness and guiding the choice of non-parametric statistical methods.</w:t>
       </w:r>
     </w:p>
     <w:p>
@@ -4239,156 +4284,57 @@
         <w:pStyle w:val="ListParagraph"/>
         <w:numPr>
           <w:ilvl w:val="0"/>
-          <w:numId w:val="2"/>
+          <w:numId w:val="37"/>
         </w:numPr>
-        <w:spacing w:before="240" w:after="240"/>
-        <w:ind w:left="1890"/>
-        <w:rPr>
-          <w:rFonts w:ascii="Times New Roman" w:eastAsia="Times New Roman" w:hAnsi="Times New Roman" w:cs="Times New Roman"/>
-          <w:i/>
-          <w:iCs/>
-          <w:highlight w:val="yellow"/>
-        </w:rPr>
-      </w:pPr>
-      <w:r>
-        <w:rPr>
-          <w:rFonts w:ascii="Times New Roman" w:eastAsia="Times New Roman" w:hAnsi="Times New Roman" w:cs="Times New Roman"/>
+        <w:spacing w:after="160" w:line="278" w:lineRule="auto"/>
+      </w:pPr>
+      <w:r>
+        <w:rPr>
           <w:b/>
           <w:bCs/>
-          <w:i/>
-          <w:iCs/>
+        </w:rPr>
+        <w:t>Commit Message:</w:t>
+      </w:r>
+      <w:r>
+        <w:t xml:space="preserve"> </w:t>
+      </w:r>
+      <w:r>
+        <w:rPr>
+          <w:i/>
+          <w:iCs/>
+        </w:rPr>
+        <w:t>Implemented the analysis</w:t>
+      </w:r>
+      <w:r>
+        <w:rPr>
+          <w:i/>
+          <w:iCs/>
+        </w:rPr>
+        <w:br/>
+      </w:r>
+      <w:r>
+        <w:t xml:space="preserve"> </w:t>
+      </w:r>
+      <w:r>
+        <w:rPr>
+          <w:i/>
+          <w:iCs/>
+        </w:rPr>
+        <w:t>Impact:</w:t>
+      </w:r>
+      <w:r>
+        <w:t xml:space="preserve"> Integrated Kruskal–Wallis test and interpretation, completing the analytical framework and enabling evidence-based conclusions.</w:t>
+      </w:r>
+    </w:p>
+    <w:p>
+      <w:pPr>
+        <w:pStyle w:val="ListParagraph"/>
+        <w:ind w:left="1440"/>
+        <w:rPr>
+          <w:rFonts w:ascii="Times New Roman" w:eastAsia="Times New Roman" w:hAnsi="Times New Roman" w:cs="Times New Roman"/>
           <w:highlight w:val="yellow"/>
         </w:rPr>
-        <w:t>Commit Message:</w:t>
-      </w:r>
-      <w:r>
-        <w:rPr>
-          <w:rFonts w:ascii="Times New Roman" w:eastAsia="Times New Roman" w:hAnsi="Times New Roman" w:cs="Times New Roman"/>
-          <w:i/>
-          <w:iCs/>
-          <w:highlight w:val="yellow"/>
-        </w:rPr>
-        <w:t xml:space="preserve"> [Insert Commit Message] Brief explanation of </w:t>
-      </w:r>
-      <w:r>
-        <w:rPr>
-          <w:rFonts w:ascii="Times New Roman" w:eastAsia="Times New Roman" w:hAnsi="Times New Roman" w:cs="Times New Roman"/>
-          <w:i/>
-          <w:iCs/>
-          <w:highlight w:val="yellow"/>
-        </w:rPr>
-        <w:t>the broader</w:t>
-      </w:r>
-      <w:r>
-        <w:rPr>
-          <w:rFonts w:ascii="Times New Roman" w:eastAsia="Times New Roman" w:hAnsi="Times New Roman" w:cs="Times New Roman"/>
-          <w:i/>
-          <w:iCs/>
-          <w:highlight w:val="yellow"/>
-        </w:rPr>
-        <w:t xml:space="preserve"> impact</w:t>
-      </w:r>
-      <w:r>
-        <w:rPr>
-          <w:rFonts w:ascii="Times New Roman" w:eastAsia="Times New Roman" w:hAnsi="Times New Roman" w:cs="Times New Roman"/>
-          <w:i/>
-          <w:iCs/>
-          <w:highlight w:val="yellow"/>
-        </w:rPr>
-        <w:t xml:space="preserve"> of the change</w:t>
-      </w:r>
-    </w:p>
-    <w:p>
-      <w:pPr>
-        <w:pStyle w:val="ListParagraph"/>
-        <w:numPr>
-          <w:ilvl w:val="0"/>
-          <w:numId w:val="2"/>
-        </w:numPr>
-        <w:spacing w:before="240" w:after="240"/>
-        <w:ind w:left="1890"/>
-        <w:rPr>
-          <w:rFonts w:ascii="Times New Roman" w:eastAsia="Times New Roman" w:hAnsi="Times New Roman" w:cs="Times New Roman"/>
-          <w:i/>
-          <w:iCs/>
-          <w:highlight w:val="yellow"/>
-        </w:rPr>
-      </w:pPr>
-      <w:r>
-        <w:rPr>
-          <w:rFonts w:ascii="Times New Roman" w:eastAsia="Times New Roman" w:hAnsi="Times New Roman" w:cs="Times New Roman"/>
-          <w:b/>
-          <w:bCs/>
-          <w:i/>
-          <w:iCs/>
-          <w:highlight w:val="yellow"/>
-        </w:rPr>
-        <w:t>Commit Message:</w:t>
-      </w:r>
-      <w:r>
-        <w:rPr>
-          <w:rFonts w:ascii="Times New Roman" w:eastAsia="Times New Roman" w:hAnsi="Times New Roman" w:cs="Times New Roman"/>
-          <w:i/>
-          <w:iCs/>
-          <w:highlight w:val="yellow"/>
-        </w:rPr>
-        <w:t xml:space="preserve"> [Insert Commit Message] Brief explanation of the </w:t>
-      </w:r>
-      <w:r>
-        <w:rPr>
-          <w:rFonts w:ascii="Times New Roman" w:eastAsia="Times New Roman" w:hAnsi="Times New Roman" w:cs="Times New Roman"/>
-          <w:i/>
-          <w:iCs/>
-          <w:highlight w:val="yellow"/>
-        </w:rPr>
-        <w:t>broader impact of the change</w:t>
-      </w:r>
-    </w:p>
-    <w:p>
-      <w:pPr>
-        <w:pStyle w:val="ListParagraph"/>
-        <w:numPr>
-          <w:ilvl w:val="0"/>
-          <w:numId w:val="2"/>
-        </w:numPr>
-        <w:spacing w:before="240" w:after="240"/>
-        <w:ind w:left="1890"/>
-        <w:rPr>
-          <w:rFonts w:ascii="Times New Roman" w:eastAsia="Times New Roman" w:hAnsi="Times New Roman" w:cs="Times New Roman"/>
-          <w:i/>
-          <w:iCs/>
-          <w:highlight w:val="yellow"/>
-        </w:rPr>
-      </w:pPr>
-      <w:r>
-        <w:rPr>
-          <w:rFonts w:ascii="Times New Roman" w:eastAsia="Times New Roman" w:hAnsi="Times New Roman" w:cs="Times New Roman"/>
-          <w:b/>
-          <w:bCs/>
-          <w:i/>
-          <w:iCs/>
-          <w:highlight w:val="yellow"/>
-        </w:rPr>
-        <w:t>Commit Message:</w:t>
-      </w:r>
-      <w:r>
-        <w:rPr>
-          <w:rFonts w:ascii="Times New Roman" w:eastAsia="Times New Roman" w:hAnsi="Times New Roman" w:cs="Times New Roman"/>
-          <w:i/>
-          <w:iCs/>
-          <w:highlight w:val="yellow"/>
-        </w:rPr>
-        <w:t xml:space="preserve"> [Insert Commit Message] Brief explanation of the </w:t>
-      </w:r>
-      <w:r>
-        <w:rPr>
-          <w:rFonts w:ascii="Times New Roman" w:eastAsia="Times New Roman" w:hAnsi="Times New Roman" w:cs="Times New Roman"/>
-          <w:i/>
-          <w:iCs/>
-          <w:highlight w:val="yellow"/>
-        </w:rPr>
-        <w:t>broader impact of the change</w:t>
-      </w:r>
+      </w:pPr>
     </w:p>
     <w:p>
       <w:pPr>
@@ -4469,6 +4415,23 @@
     <w:p>
       <w:pPr>
         <w:pStyle w:val="ListParagraph"/>
+      </w:pPr>
+      <w:r>
+        <w:t>The Kruskal-Wallis test indicated a very significant difference in the percentage positivity of COVID-19 daily in the years 2020, 2021, and 2022 (H = 37.333, p = 0.001). Boxplots showed the lowest median positivity in the year 2021, and the highest median and variability in 2022. The non-parametric approach was supported by the histograms that revealed a right-skewed distribution. These results show that the positivity rates differed significantly across the years representing the pandemic waves, testing strategies, and seasonal dynamics across years of data collection.</w:t>
+      </w:r>
+    </w:p>
+    <w:p>
+      <w:pPr>
+        <w:pStyle w:val="ListParagraph"/>
+        <w:ind w:left="1069"/>
+        <w:rPr>
+          <w:rFonts w:ascii="Times New Roman" w:eastAsia="Times New Roman" w:hAnsi="Times New Roman" w:cs="Times New Roman"/>
+        </w:rPr>
+      </w:pPr>
+    </w:p>
+    <w:p>
+      <w:pPr>
+        <w:pStyle w:val="ListParagraph"/>
         <w:numPr>
           <w:ilvl w:val="1"/>
           <w:numId w:val="32"/>
@@ -4504,67 +4467,21 @@
     <w:p>
       <w:pPr>
         <w:pStyle w:val="ListParagraph"/>
-        <w:numPr>
-          <w:ilvl w:val="0"/>
-          <w:numId w:val="29"/>
-        </w:numPr>
-        <w:ind w:left="1440"/>
-        <w:rPr>
-          <w:rFonts w:ascii="Times New Roman" w:eastAsia="Times New Roman" w:hAnsi="Times New Roman" w:cs="Times New Roman"/>
-          <w:highlight w:val="yellow"/>
-        </w:rPr>
-      </w:pPr>
-      <w:r>
-        <w:rPr>
-          <w:rFonts w:ascii="Times New Roman" w:eastAsia="Times New Roman" w:hAnsi="Times New Roman" w:cs="Times New Roman"/>
-          <w:i/>
-          <w:iCs/>
-          <w:highlight w:val="yellow"/>
-        </w:rPr>
-        <w:t xml:space="preserve">Interpretation of what the results mean in terms of your RQ and the </w:t>
-      </w:r>
-      <w:r>
-        <w:rPr>
-          <w:rFonts w:ascii="Times New Roman" w:eastAsia="Times New Roman" w:hAnsi="Times New Roman" w:cs="Times New Roman"/>
-          <w:i/>
-          <w:iCs/>
-          <w:highlight w:val="yellow"/>
-        </w:rPr>
-        <w:t>e</w:t>
-      </w:r>
-      <w:r>
-        <w:rPr>
-          <w:rFonts w:ascii="Times New Roman" w:eastAsia="Times New Roman" w:hAnsi="Times New Roman" w:cs="Times New Roman"/>
-          <w:i/>
-          <w:iCs/>
-          <w:highlight w:val="yellow"/>
-        </w:rPr>
-        <w:t xml:space="preserve">ffect this may have on your population and </w:t>
-      </w:r>
-      <w:r>
-        <w:rPr>
-          <w:rFonts w:ascii="Times New Roman" w:eastAsia="Times New Roman" w:hAnsi="Times New Roman" w:cs="Times New Roman"/>
-          <w:i/>
-          <w:iCs/>
-          <w:highlight w:val="yellow"/>
-        </w:rPr>
-        <w:t xml:space="preserve">the </w:t>
-      </w:r>
-      <w:r>
-        <w:rPr>
-          <w:rFonts w:ascii="Times New Roman" w:eastAsia="Times New Roman" w:hAnsi="Times New Roman" w:cs="Times New Roman"/>
-          <w:i/>
-          <w:iCs/>
-          <w:highlight w:val="yellow"/>
-        </w:rPr>
-        <w:t>wider context of your topic.</w:t>
-      </w:r>
-      <w:r>
-        <w:rPr>
-          <w:rFonts w:ascii="Times New Roman" w:eastAsia="Times New Roman" w:hAnsi="Times New Roman" w:cs="Times New Roman"/>
-        </w:rPr>
-        <w:t xml:space="preserve"> </w:t>
-      </w:r>
+      </w:pPr>
+      <w:r>
+        <w:t>The significant difference in positivity rates across years indicates that COVID-19 trends were influenced by evolving public health measures, vaccination rollout, and pandemic waves. Lower median rates in 2021 suggest improved control, while higher variability in 2022 reflects early-year surges. These results confirm the hypothesis that positivity rates were not equal across years. However, interpretation must consider partial-year data for 2020 and 2022, limiting generalization and emphasizing the need for cautious conclusions and further research.</w:t>
+      </w:r>
+    </w:p>
+    <w:p>
+      <w:pPr>
+        <w:pStyle w:val="ListParagraph"/>
+        <w:ind w:left="1069"/>
+        <w:rPr>
+          <w:rFonts w:ascii="Times New Roman" w:eastAsia="Times New Roman" w:hAnsi="Times New Roman" w:cs="Times New Roman"/>
+          <w:b/>
+          <w:bCs/>
+        </w:rPr>
+      </w:pPr>
     </w:p>
     <w:p>
       <w:pPr>
@@ -4601,6 +4518,23 @@
     </w:p>
     <w:p>
       <w:pPr>
+        <w:pStyle w:val="ListParagraph"/>
+      </w:pPr>
+      <w:r>
+        <w:t>This study is limited by partial-year data for 2020 and 2022, which may not fully represent annual trends. Future research could incorporate complete yearly data, vaccination rates, and policy changes. Expanding the dataset to other states or applying time-series models would provide deeper insights into positivity patterns and pandemic dynamics.</w:t>
+      </w:r>
+    </w:p>
+    <w:p>
+      <w:pPr>
+        <w:pStyle w:val="ListParagraph"/>
+        <w:ind w:left="1069"/>
+        <w:rPr>
+          <w:rFonts w:ascii="Times New Roman" w:eastAsia="Times New Roman" w:hAnsi="Times New Roman" w:cs="Times New Roman"/>
+        </w:rPr>
+      </w:pPr>
+    </w:p>
+    <w:p>
+      <w:pPr>
         <w:ind w:left="1440"/>
         <w:rPr>
           <w:rFonts w:ascii="Times New Roman" w:eastAsia="Times New Roman" w:hAnsi="Times New Roman" w:cs="Times New Roman"/>
@@ -4729,6 +4663,7 @@
         <w:rPr>
           <w:rFonts w:ascii="Times New Roman" w:eastAsia="Times New Roman" w:hAnsi="Times New Roman" w:cs="Times New Roman"/>
         </w:rPr>
+        <w:lastRenderedPageBreak/>
         <w:t xml:space="preserve">Appendices </w:t>
       </w:r>
     </w:p>
@@ -4820,19 +4755,11 @@
           <w:rFonts w:ascii="Times New Roman" w:eastAsia="Times New Roman" w:hAnsi="Times New Roman" w:cs="Times New Roman"/>
         </w:rPr>
       </w:pPr>
-      <w:proofErr w:type="spellStart"/>
-      <w:r>
-        <w:rPr>
-          <w:rFonts w:ascii="Times New Roman" w:eastAsia="Times New Roman" w:hAnsi="Times New Roman" w:cs="Times New Roman"/>
-        </w:rPr>
-        <w:t>Analysis.R</w:t>
-      </w:r>
-      <w:proofErr w:type="spellEnd"/>
-      <w:r>
-        <w:rPr>
-          <w:rFonts w:ascii="Times New Roman" w:eastAsia="Times New Roman" w:hAnsi="Times New Roman" w:cs="Times New Roman"/>
-        </w:rPr>
-        <w:t xml:space="preserve"> code with the appropriate statistics to test the hypotheses. </w:t>
+      <w:r>
+        <w:rPr>
+          <w:rFonts w:ascii="Times New Roman" w:eastAsia="Times New Roman" w:hAnsi="Times New Roman" w:cs="Times New Roman"/>
+        </w:rPr>
+        <w:t xml:space="preserve">Analysis.R code with the appropriate statistics to test the hypotheses. </w:t>
       </w:r>
     </w:p>
     <w:p>
@@ -4978,7 +4905,7 @@
 </file>
 
 <file path=word/endnotes.xml><?xml version="1.0" encoding="utf-8"?>
-<w:endnotes xmlns:wpc="http://schemas.microsoft.com/office/word/2010/wordprocessingCanvas" xmlns:cx="http://schemas.microsoft.com/office/drawing/2014/chartex" xmlns:cx1="http://schemas.microsoft.com/office/drawing/2015/9/8/chartex" xmlns:mc="http://schemas.openxmlformats.org/markup-compatibility/2006" xmlns:o="urn:schemas-microsoft-com:office:office" xmlns:r="http://schemas.openxmlformats.org/officeDocument/2006/relationships" xmlns:m="http://schemas.openxmlformats.org/officeDocument/2006/math" xmlns:v="urn:schemas-microsoft-com:vml" xmlns:wp14="http://schemas.microsoft.com/office/word/2010/wordprocessingDrawing" xmlns:wp="http://schemas.openxmlformats.org/drawingml/2006/wordprocessingDrawing" xmlns:w10="urn:schemas-microsoft-com:office:word" xmlns:w="http://schemas.openxmlformats.org/wordprocessingml/2006/main" xmlns:w14="http://schemas.microsoft.com/office/word/2010/wordml" xmlns:w15="http://schemas.microsoft.com/office/word/2012/wordml" xmlns:w16se="http://schemas.microsoft.com/office/word/2015/wordml/symex" xmlns:wpg="http://schemas.microsoft.com/office/word/2010/wordprocessingGroup" xmlns:wpi="http://schemas.microsoft.com/office/word/2010/wordprocessingInk" xmlns:wne="http://schemas.microsoft.com/office/word/2006/wordml" xmlns:wps="http://schemas.microsoft.com/office/word/2010/wordprocessingShape" mc:Ignorable="w14 w15 w16se wp14">
+<w:endnotes xmlns:wpc="http://schemas.microsoft.com/office/word/2010/wordprocessingCanvas" xmlns:cx="http://schemas.microsoft.com/office/drawing/2014/chartex" xmlns:cx1="http://schemas.microsoft.com/office/drawing/2015/9/8/chartex" xmlns:cx2="http://schemas.microsoft.com/office/drawing/2015/10/21/chartex" xmlns:cx3="http://schemas.microsoft.com/office/drawing/2016/5/9/chartex" xmlns:cx4="http://schemas.microsoft.com/office/drawing/2016/5/10/chartex" xmlns:cx5="http://schemas.microsoft.com/office/drawing/2016/5/11/chartex" xmlns:cx6="http://schemas.microsoft.com/office/drawing/2016/5/12/chartex" xmlns:cx7="http://schemas.microsoft.com/office/drawing/2016/5/13/chartex" xmlns:cx8="http://schemas.microsoft.com/office/drawing/2016/5/14/chartex" xmlns:mc="http://schemas.openxmlformats.org/markup-compatibility/2006" xmlns:aink="http://schemas.microsoft.com/office/drawing/2016/ink" xmlns:am3d="http://schemas.microsoft.com/office/drawing/2017/model3d" xmlns:o="urn:schemas-microsoft-com:office:office" xmlns:oel="http://schemas.microsoft.com/office/2019/extlst" xmlns:r="http://schemas.openxmlformats.org/officeDocument/2006/relationships" xmlns:m="http://schemas.openxmlformats.org/officeDocument/2006/math" xmlns:v="urn:schemas-microsoft-com:vml" xmlns:wp14="http://schemas.microsoft.com/office/word/2010/wordprocessingDrawing" xmlns:wp="http://schemas.openxmlformats.org/drawingml/2006/wordprocessingDrawing" xmlns:w10="urn:schemas-microsoft-com:office:word" xmlns:w="http://schemas.openxmlformats.org/wordprocessingml/2006/main" xmlns:w14="http://schemas.microsoft.com/office/word/2010/wordml" xmlns:w15="http://schemas.microsoft.com/office/word/2012/wordml" xmlns:w16cex="http://schemas.microsoft.com/office/word/2018/wordml/cex" xmlns:w16cid="http://schemas.microsoft.com/office/word/2016/wordml/cid" xmlns:w16="http://schemas.microsoft.com/office/word/2018/wordml" xmlns:w16du="http://schemas.microsoft.com/office/word/2023/wordml/word16du" xmlns:w16sdtdh="http://schemas.microsoft.com/office/word/2020/wordml/sdtdatahash" xmlns:w16sdtfl="http://schemas.microsoft.com/office/word/2024/wordml/sdtformatlock" xmlns:w16se="http://schemas.microsoft.com/office/word/2015/wordml/symex" xmlns:wpg="http://schemas.microsoft.com/office/word/2010/wordprocessingGroup" xmlns:wpi="http://schemas.microsoft.com/office/word/2010/wordprocessingInk" xmlns:wne="http://schemas.microsoft.com/office/word/2006/wordml" xmlns:wps="http://schemas.microsoft.com/office/word/2010/wordprocessingShape" mc:Ignorable="w14 w15 w16se w16cid w16 w16cex w16sdtdh w16sdtfl w16du wp14">
   <w:endnote w:type="separator" w:id="-1">
     <w:p>
       <w:r>
@@ -5000,7 +4927,7 @@
 </file>
 
 <file path=word/footer1.xml><?xml version="1.0" encoding="utf-8"?>
-<w:ftr xmlns:wpc="http://schemas.microsoft.com/office/word/2010/wordprocessingCanvas" xmlns:cx="http://schemas.microsoft.com/office/drawing/2014/chartex" xmlns:cx1="http://schemas.microsoft.com/office/drawing/2015/9/8/chartex" xmlns:mc="http://schemas.openxmlformats.org/markup-compatibility/2006" xmlns:o="urn:schemas-microsoft-com:office:office" xmlns:r="http://schemas.openxmlformats.org/officeDocument/2006/relationships" xmlns:m="http://schemas.openxmlformats.org/officeDocument/2006/math" xmlns:v="urn:schemas-microsoft-com:vml" xmlns:wp14="http://schemas.microsoft.com/office/word/2010/wordprocessingDrawing" xmlns:wp="http://schemas.openxmlformats.org/drawingml/2006/wordprocessingDrawing" xmlns:w10="urn:schemas-microsoft-com:office:word" xmlns:w="http://schemas.openxmlformats.org/wordprocessingml/2006/main" xmlns:w14="http://schemas.microsoft.com/office/word/2010/wordml" xmlns:w15="http://schemas.microsoft.com/office/word/2012/wordml" xmlns:w16se="http://schemas.microsoft.com/office/word/2015/wordml/symex" xmlns:wpg="http://schemas.microsoft.com/office/word/2010/wordprocessingGroup" xmlns:wpi="http://schemas.microsoft.com/office/word/2010/wordprocessingInk" xmlns:wne="http://schemas.microsoft.com/office/word/2006/wordml" xmlns:wps="http://schemas.microsoft.com/office/word/2010/wordprocessingShape" mc:Ignorable="w14 w15 w16se wp14">
+<w:ftr xmlns:wpc="http://schemas.microsoft.com/office/word/2010/wordprocessingCanvas" xmlns:cx="http://schemas.microsoft.com/office/drawing/2014/chartex" xmlns:cx1="http://schemas.microsoft.com/office/drawing/2015/9/8/chartex" xmlns:cx2="http://schemas.microsoft.com/office/drawing/2015/10/21/chartex" xmlns:cx3="http://schemas.microsoft.com/office/drawing/2016/5/9/chartex" xmlns:cx4="http://schemas.microsoft.com/office/drawing/2016/5/10/chartex" xmlns:cx5="http://schemas.microsoft.com/office/drawing/2016/5/11/chartex" xmlns:cx6="http://schemas.microsoft.com/office/drawing/2016/5/12/chartex" xmlns:cx7="http://schemas.microsoft.com/office/drawing/2016/5/13/chartex" xmlns:cx8="http://schemas.microsoft.com/office/drawing/2016/5/14/chartex" xmlns:mc="http://schemas.openxmlformats.org/markup-compatibility/2006" xmlns:aink="http://schemas.microsoft.com/office/drawing/2016/ink" xmlns:am3d="http://schemas.microsoft.com/office/drawing/2017/model3d" xmlns:o="urn:schemas-microsoft-com:office:office" xmlns:oel="http://schemas.microsoft.com/office/2019/extlst" xmlns:r="http://schemas.openxmlformats.org/officeDocument/2006/relationships" xmlns:m="http://schemas.openxmlformats.org/officeDocument/2006/math" xmlns:v="urn:schemas-microsoft-com:vml" xmlns:wp14="http://schemas.microsoft.com/office/word/2010/wordprocessingDrawing" xmlns:wp="http://schemas.openxmlformats.org/drawingml/2006/wordprocessingDrawing" xmlns:w10="urn:schemas-microsoft-com:office:word" xmlns:w="http://schemas.openxmlformats.org/wordprocessingml/2006/main" xmlns:w14="http://schemas.microsoft.com/office/word/2010/wordml" xmlns:w15="http://schemas.microsoft.com/office/word/2012/wordml" xmlns:w16cex="http://schemas.microsoft.com/office/word/2018/wordml/cex" xmlns:w16cid="http://schemas.microsoft.com/office/word/2016/wordml/cid" xmlns:w16="http://schemas.microsoft.com/office/word/2018/wordml" xmlns:w16du="http://schemas.microsoft.com/office/word/2023/wordml/word16du" xmlns:w16sdtdh="http://schemas.microsoft.com/office/word/2020/wordml/sdtdatahash" xmlns:w16sdtfl="http://schemas.microsoft.com/office/word/2024/wordml/sdtformatlock" xmlns:w16se="http://schemas.microsoft.com/office/word/2015/wordml/symex" xmlns:wpg="http://schemas.microsoft.com/office/word/2010/wordprocessingGroup" xmlns:wpi="http://schemas.microsoft.com/office/word/2010/wordprocessingInk" xmlns:wne="http://schemas.microsoft.com/office/word/2006/wordml" xmlns:wps="http://schemas.microsoft.com/office/word/2010/wordprocessingShape" mc:Ignorable="w14 w15 w16se w16cid w16 w16cex w16sdtdh w16sdtfl w16du wp14">
   <w:sdt>
     <w:sdtPr>
       <w:rPr>
@@ -5012,11 +4939,6 @@
         <w:docPartUnique/>
       </w:docPartObj>
     </w:sdtPr>
-    <w:sdtEndPr>
-      <w:rPr>
-        <w:rStyle w:val="PageNumber"/>
-      </w:rPr>
-    </w:sdtEndPr>
     <w:sdtContent>
       <w:p>
         <w:pPr>
@@ -5057,7 +4979,7 @@
 </file>
 
 <file path=word/footer2.xml><?xml version="1.0" encoding="utf-8"?>
-<w:ftr xmlns:wpc="http://schemas.microsoft.com/office/word/2010/wordprocessingCanvas" xmlns:cx="http://schemas.microsoft.com/office/drawing/2014/chartex" xmlns:cx1="http://schemas.microsoft.com/office/drawing/2015/9/8/chartex" xmlns:mc="http://schemas.openxmlformats.org/markup-compatibility/2006" xmlns:o="urn:schemas-microsoft-com:office:office" xmlns:r="http://schemas.openxmlformats.org/officeDocument/2006/relationships" xmlns:m="http://schemas.openxmlformats.org/officeDocument/2006/math" xmlns:v="urn:schemas-microsoft-com:vml" xmlns:wp14="http://schemas.microsoft.com/office/word/2010/wordprocessingDrawing" xmlns:wp="http://schemas.openxmlformats.org/drawingml/2006/wordprocessingDrawing" xmlns:w10="urn:schemas-microsoft-com:office:word" xmlns:w="http://schemas.openxmlformats.org/wordprocessingml/2006/main" xmlns:w14="http://schemas.microsoft.com/office/word/2010/wordml" xmlns:w15="http://schemas.microsoft.com/office/word/2012/wordml" xmlns:w16se="http://schemas.microsoft.com/office/word/2015/wordml/symex" xmlns:wpg="http://schemas.microsoft.com/office/word/2010/wordprocessingGroup" xmlns:wpi="http://schemas.microsoft.com/office/word/2010/wordprocessingInk" xmlns:wne="http://schemas.microsoft.com/office/word/2006/wordml" xmlns:wps="http://schemas.microsoft.com/office/word/2010/wordprocessingShape" mc:Ignorable="w14 w15 w16se wp14">
+<w:ftr xmlns:wpc="http://schemas.microsoft.com/office/word/2010/wordprocessingCanvas" xmlns:cx="http://schemas.microsoft.com/office/drawing/2014/chartex" xmlns:cx1="http://schemas.microsoft.com/office/drawing/2015/9/8/chartex" xmlns:cx2="http://schemas.microsoft.com/office/drawing/2015/10/21/chartex" xmlns:cx3="http://schemas.microsoft.com/office/drawing/2016/5/9/chartex" xmlns:cx4="http://schemas.microsoft.com/office/drawing/2016/5/10/chartex" xmlns:cx5="http://schemas.microsoft.com/office/drawing/2016/5/11/chartex" xmlns:cx6="http://schemas.microsoft.com/office/drawing/2016/5/12/chartex" xmlns:cx7="http://schemas.microsoft.com/office/drawing/2016/5/13/chartex" xmlns:cx8="http://schemas.microsoft.com/office/drawing/2016/5/14/chartex" xmlns:mc="http://schemas.openxmlformats.org/markup-compatibility/2006" xmlns:aink="http://schemas.microsoft.com/office/drawing/2016/ink" xmlns:am3d="http://schemas.microsoft.com/office/drawing/2017/model3d" xmlns:o="urn:schemas-microsoft-com:office:office" xmlns:oel="http://schemas.microsoft.com/office/2019/extlst" xmlns:r="http://schemas.openxmlformats.org/officeDocument/2006/relationships" xmlns:m="http://schemas.openxmlformats.org/officeDocument/2006/math" xmlns:v="urn:schemas-microsoft-com:vml" xmlns:wp14="http://schemas.microsoft.com/office/word/2010/wordprocessingDrawing" xmlns:wp="http://schemas.openxmlformats.org/drawingml/2006/wordprocessingDrawing" xmlns:w10="urn:schemas-microsoft-com:office:word" xmlns:w="http://schemas.openxmlformats.org/wordprocessingml/2006/main" xmlns:w14="http://schemas.microsoft.com/office/word/2010/wordml" xmlns:w15="http://schemas.microsoft.com/office/word/2012/wordml" xmlns:w16cex="http://schemas.microsoft.com/office/word/2018/wordml/cex" xmlns:w16cid="http://schemas.microsoft.com/office/word/2016/wordml/cid" xmlns:w16="http://schemas.microsoft.com/office/word/2018/wordml" xmlns:w16du="http://schemas.microsoft.com/office/word/2023/wordml/word16du" xmlns:w16sdtdh="http://schemas.microsoft.com/office/word/2020/wordml/sdtdatahash" xmlns:w16sdtfl="http://schemas.microsoft.com/office/word/2024/wordml/sdtformatlock" xmlns:w16se="http://schemas.microsoft.com/office/word/2015/wordml/symex" xmlns:wpg="http://schemas.microsoft.com/office/word/2010/wordprocessingGroup" xmlns:wpi="http://schemas.microsoft.com/office/word/2010/wordprocessingInk" xmlns:wne="http://schemas.microsoft.com/office/word/2006/wordml" xmlns:wps="http://schemas.microsoft.com/office/word/2010/wordprocessingShape" mc:Ignorable="w14 w15 w16se w16cid w16 w16cex w16sdtdh w16sdtfl w16du wp14">
   <w:sdt>
     <w:sdtPr>
       <w:rPr>
@@ -5069,11 +4991,6 @@
         <w:docPartUnique/>
       </w:docPartObj>
     </w:sdtPr>
-    <w:sdtEndPr>
-      <w:rPr>
-        <w:rStyle w:val="PageNumber"/>
-      </w:rPr>
-    </w:sdtEndPr>
     <w:sdtContent>
       <w:p>
         <w:pPr>
@@ -5127,7 +5044,7 @@
 </file>
 
 <file path=word/footnotes.xml><?xml version="1.0" encoding="utf-8"?>
-<w:footnotes xmlns:wpc="http://schemas.microsoft.com/office/word/2010/wordprocessingCanvas" xmlns:cx="http://schemas.microsoft.com/office/drawing/2014/chartex" xmlns:cx1="http://schemas.microsoft.com/office/drawing/2015/9/8/chartex" xmlns:mc="http://schemas.openxmlformats.org/markup-compatibility/2006" xmlns:o="urn:schemas-microsoft-com:office:office" xmlns:r="http://schemas.openxmlformats.org/officeDocument/2006/relationships" xmlns:m="http://schemas.openxmlformats.org/officeDocument/2006/math" xmlns:v="urn:schemas-microsoft-com:vml" xmlns:wp14="http://schemas.microsoft.com/office/word/2010/wordprocessingDrawing" xmlns:wp="http://schemas.openxmlformats.org/drawingml/2006/wordprocessingDrawing" xmlns:w10="urn:schemas-microsoft-com:office:word" xmlns:w="http://schemas.openxmlformats.org/wordprocessingml/2006/main" xmlns:w14="http://schemas.microsoft.com/office/word/2010/wordml" xmlns:w15="http://schemas.microsoft.com/office/word/2012/wordml" xmlns:w16se="http://schemas.microsoft.com/office/word/2015/wordml/symex" xmlns:wpg="http://schemas.microsoft.com/office/word/2010/wordprocessingGroup" xmlns:wpi="http://schemas.microsoft.com/office/word/2010/wordprocessingInk" xmlns:wne="http://schemas.microsoft.com/office/word/2006/wordml" xmlns:wps="http://schemas.microsoft.com/office/word/2010/wordprocessingShape" mc:Ignorable="w14 w15 w16se wp14">
+<w:footnotes xmlns:wpc="http://schemas.microsoft.com/office/word/2010/wordprocessingCanvas" xmlns:cx="http://schemas.microsoft.com/office/drawing/2014/chartex" xmlns:cx1="http://schemas.microsoft.com/office/drawing/2015/9/8/chartex" xmlns:cx2="http://schemas.microsoft.com/office/drawing/2015/10/21/chartex" xmlns:cx3="http://schemas.microsoft.com/office/drawing/2016/5/9/chartex" xmlns:cx4="http://schemas.microsoft.com/office/drawing/2016/5/10/chartex" xmlns:cx5="http://schemas.microsoft.com/office/drawing/2016/5/11/chartex" xmlns:cx6="http://schemas.microsoft.com/office/drawing/2016/5/12/chartex" xmlns:cx7="http://schemas.microsoft.com/office/drawing/2016/5/13/chartex" xmlns:cx8="http://schemas.microsoft.com/office/drawing/2016/5/14/chartex" xmlns:mc="http://schemas.openxmlformats.org/markup-compatibility/2006" xmlns:aink="http://schemas.microsoft.com/office/drawing/2016/ink" xmlns:am3d="http://schemas.microsoft.com/office/drawing/2017/model3d" xmlns:o="urn:schemas-microsoft-com:office:office" xmlns:oel="http://schemas.microsoft.com/office/2019/extlst" xmlns:r="http://schemas.openxmlformats.org/officeDocument/2006/relationships" xmlns:m="http://schemas.openxmlformats.org/officeDocument/2006/math" xmlns:v="urn:schemas-microsoft-com:vml" xmlns:wp14="http://schemas.microsoft.com/office/word/2010/wordprocessingDrawing" xmlns:wp="http://schemas.openxmlformats.org/drawingml/2006/wordprocessingDrawing" xmlns:w10="urn:schemas-microsoft-com:office:word" xmlns:w="http://schemas.openxmlformats.org/wordprocessingml/2006/main" xmlns:w14="http://schemas.microsoft.com/office/word/2010/wordml" xmlns:w15="http://schemas.microsoft.com/office/word/2012/wordml" xmlns:w16cex="http://schemas.microsoft.com/office/word/2018/wordml/cex" xmlns:w16cid="http://schemas.microsoft.com/office/word/2016/wordml/cid" xmlns:w16="http://schemas.microsoft.com/office/word/2018/wordml" xmlns:w16du="http://schemas.microsoft.com/office/word/2023/wordml/word16du" xmlns:w16sdtdh="http://schemas.microsoft.com/office/word/2020/wordml/sdtdatahash" xmlns:w16sdtfl="http://schemas.microsoft.com/office/word/2024/wordml/sdtformatlock" xmlns:w16se="http://schemas.microsoft.com/office/word/2015/wordml/symex" xmlns:wpg="http://schemas.microsoft.com/office/word/2010/wordprocessingGroup" xmlns:wpi="http://schemas.microsoft.com/office/word/2010/wordprocessingInk" xmlns:wne="http://schemas.microsoft.com/office/word/2006/wordml" xmlns:wps="http://schemas.microsoft.com/office/word/2010/wordprocessingShape" mc:Ignorable="w14 w15 w16se w16cid w16 w16cex w16sdtdh w16sdtfl w16du wp14">
   <w:footnote w:type="separator" w:id="-1">
     <w:p>
       <w:r>
@@ -5157,7 +5074,7 @@
 </file>
 
 <file path=word/numbering.xml><?xml version="1.0" encoding="utf-8"?>
-<w:numbering xmlns:wpc="http://schemas.microsoft.com/office/word/2010/wordprocessingCanvas" xmlns:cx="http://schemas.microsoft.com/office/drawing/2014/chartex" xmlns:cx1="http://schemas.microsoft.com/office/drawing/2015/9/8/chartex" xmlns:mc="http://schemas.openxmlformats.org/markup-compatibility/2006" xmlns:o="urn:schemas-microsoft-com:office:office" xmlns:r="http://schemas.openxmlformats.org/officeDocument/2006/relationships" xmlns:m="http://schemas.openxmlformats.org/officeDocument/2006/math" xmlns:v="urn:schemas-microsoft-com:vml" xmlns:wp14="http://schemas.microsoft.com/office/word/2010/wordprocessingDrawing" xmlns:wp="http://schemas.openxmlformats.org/drawingml/2006/wordprocessingDrawing" xmlns:w10="urn:schemas-microsoft-com:office:word" xmlns:w="http://schemas.openxmlformats.org/wordprocessingml/2006/main" xmlns:w14="http://schemas.microsoft.com/office/word/2010/wordml" xmlns:w15="http://schemas.microsoft.com/office/word/2012/wordml" xmlns:w16se="http://schemas.microsoft.com/office/word/2015/wordml/symex" xmlns:wpg="http://schemas.microsoft.com/office/word/2010/wordprocessingGroup" xmlns:wpi="http://schemas.microsoft.com/office/word/2010/wordprocessingInk" xmlns:wne="http://schemas.microsoft.com/office/word/2006/wordml" xmlns:wps="http://schemas.microsoft.com/office/word/2010/wordprocessingShape" mc:Ignorable="w14 w15 w16se wp14">
+<w:numbering xmlns:wpc="http://schemas.microsoft.com/office/word/2010/wordprocessingCanvas" xmlns:cx="http://schemas.microsoft.com/office/drawing/2014/chartex" xmlns:cx1="http://schemas.microsoft.com/office/drawing/2015/9/8/chartex" xmlns:cx2="http://schemas.microsoft.com/office/drawing/2015/10/21/chartex" xmlns:cx3="http://schemas.microsoft.com/office/drawing/2016/5/9/chartex" xmlns:cx4="http://schemas.microsoft.com/office/drawing/2016/5/10/chartex" xmlns:cx5="http://schemas.microsoft.com/office/drawing/2016/5/11/chartex" xmlns:cx6="http://schemas.microsoft.com/office/drawing/2016/5/12/chartex" xmlns:cx7="http://schemas.microsoft.com/office/drawing/2016/5/13/chartex" xmlns:cx8="http://schemas.microsoft.com/office/drawing/2016/5/14/chartex" xmlns:mc="http://schemas.openxmlformats.org/markup-compatibility/2006" xmlns:aink="http://schemas.microsoft.com/office/drawing/2016/ink" xmlns:am3d="http://schemas.microsoft.com/office/drawing/2017/model3d" xmlns:o="urn:schemas-microsoft-com:office:office" xmlns:oel="http://schemas.microsoft.com/office/2019/extlst" xmlns:r="http://schemas.openxmlformats.org/officeDocument/2006/relationships" xmlns:m="http://schemas.openxmlformats.org/officeDocument/2006/math" xmlns:v="urn:schemas-microsoft-com:vml" xmlns:wp14="http://schemas.microsoft.com/office/word/2010/wordprocessingDrawing" xmlns:wp="http://schemas.openxmlformats.org/drawingml/2006/wordprocessingDrawing" xmlns:w10="urn:schemas-microsoft-com:office:word" xmlns:w="http://schemas.openxmlformats.org/wordprocessingml/2006/main" xmlns:w14="http://schemas.microsoft.com/office/word/2010/wordml" xmlns:w15="http://schemas.microsoft.com/office/word/2012/wordml" xmlns:w16cex="http://schemas.microsoft.com/office/word/2018/wordml/cex" xmlns:w16cid="http://schemas.microsoft.com/office/word/2016/wordml/cid" xmlns:w16="http://schemas.microsoft.com/office/word/2018/wordml" xmlns:w16du="http://schemas.microsoft.com/office/word/2023/wordml/word16du" xmlns:w16sdtdh="http://schemas.microsoft.com/office/word/2020/wordml/sdtdatahash" xmlns:w16sdtfl="http://schemas.microsoft.com/office/word/2024/wordml/sdtformatlock" xmlns:w16se="http://schemas.microsoft.com/office/word/2015/wordml/symex" xmlns:wpg="http://schemas.microsoft.com/office/word/2010/wordprocessingGroup" xmlns:wpi="http://schemas.microsoft.com/office/word/2010/wordprocessingInk" xmlns:wne="http://schemas.microsoft.com/office/word/2006/wordml" xmlns:wps="http://schemas.microsoft.com/office/word/2010/wordprocessingShape" mc:Ignorable="w14 w15 w16se w16cid w16 w16cex w16sdtdh w16sdtfl w16du wp14">
   <w:abstractNum w:abstractNumId="0" w15:restartNumberingAfterBreak="0">
     <w:nsid w:val="03867835"/>
     <w:multiLevelType w:val="hybridMultilevel"/>
@@ -5998,6 +5915,119 @@
     </w:lvl>
   </w:abstractNum>
   <w:abstractNum w:abstractNumId="8" w15:restartNumberingAfterBreak="0">
+    <w:nsid w:val="16F60CD8"/>
+    <w:multiLevelType w:val="multilevel"/>
+    <w:tmpl w:val="C4FECDFA"/>
+    <w:lvl w:ilvl="0">
+      <w:start w:val="1"/>
+      <w:numFmt w:val="decimal"/>
+      <w:lvlText w:val="%1."/>
+      <w:lvlJc w:val="left"/>
+      <w:pPr>
+        <w:tabs>
+          <w:tab w:val="num" w:pos="720"/>
+        </w:tabs>
+        <w:ind w:left="720" w:hanging="360"/>
+      </w:pPr>
+    </w:lvl>
+    <w:lvl w:ilvl="1">
+      <w:start w:val="1"/>
+      <w:numFmt w:val="decimal"/>
+      <w:lvlText w:val="%2."/>
+      <w:lvlJc w:val="left"/>
+      <w:pPr>
+        <w:tabs>
+          <w:tab w:val="num" w:pos="1440"/>
+        </w:tabs>
+        <w:ind w:left="1440" w:hanging="360"/>
+      </w:pPr>
+    </w:lvl>
+    <w:lvl w:ilvl="2" w:tentative="1">
+      <w:start w:val="1"/>
+      <w:numFmt w:val="decimal"/>
+      <w:lvlText w:val="%3."/>
+      <w:lvlJc w:val="left"/>
+      <w:pPr>
+        <w:tabs>
+          <w:tab w:val="num" w:pos="2160"/>
+        </w:tabs>
+        <w:ind w:left="2160" w:hanging="360"/>
+      </w:pPr>
+    </w:lvl>
+    <w:lvl w:ilvl="3" w:tentative="1">
+      <w:start w:val="1"/>
+      <w:numFmt w:val="decimal"/>
+      <w:lvlText w:val="%4."/>
+      <w:lvlJc w:val="left"/>
+      <w:pPr>
+        <w:tabs>
+          <w:tab w:val="num" w:pos="2880"/>
+        </w:tabs>
+        <w:ind w:left="2880" w:hanging="360"/>
+      </w:pPr>
+    </w:lvl>
+    <w:lvl w:ilvl="4" w:tentative="1">
+      <w:start w:val="1"/>
+      <w:numFmt w:val="decimal"/>
+      <w:lvlText w:val="%5."/>
+      <w:lvlJc w:val="left"/>
+      <w:pPr>
+        <w:tabs>
+          <w:tab w:val="num" w:pos="3600"/>
+        </w:tabs>
+        <w:ind w:left="3600" w:hanging="360"/>
+      </w:pPr>
+    </w:lvl>
+    <w:lvl w:ilvl="5" w:tentative="1">
+      <w:start w:val="1"/>
+      <w:numFmt w:val="decimal"/>
+      <w:lvlText w:val="%6."/>
+      <w:lvlJc w:val="left"/>
+      <w:pPr>
+        <w:tabs>
+          <w:tab w:val="num" w:pos="4320"/>
+        </w:tabs>
+        <w:ind w:left="4320" w:hanging="360"/>
+      </w:pPr>
+    </w:lvl>
+    <w:lvl w:ilvl="6" w:tentative="1">
+      <w:start w:val="1"/>
+      <w:numFmt w:val="decimal"/>
+      <w:lvlText w:val="%7."/>
+      <w:lvlJc w:val="left"/>
+      <w:pPr>
+        <w:tabs>
+          <w:tab w:val="num" w:pos="5040"/>
+        </w:tabs>
+        <w:ind w:left="5040" w:hanging="360"/>
+      </w:pPr>
+    </w:lvl>
+    <w:lvl w:ilvl="7" w:tentative="1">
+      <w:start w:val="1"/>
+      <w:numFmt w:val="decimal"/>
+      <w:lvlText w:val="%8."/>
+      <w:lvlJc w:val="left"/>
+      <w:pPr>
+        <w:tabs>
+          <w:tab w:val="num" w:pos="5760"/>
+        </w:tabs>
+        <w:ind w:left="5760" w:hanging="360"/>
+      </w:pPr>
+    </w:lvl>
+    <w:lvl w:ilvl="8" w:tentative="1">
+      <w:start w:val="1"/>
+      <w:numFmt w:val="decimal"/>
+      <w:lvlText w:val="%9."/>
+      <w:lvlJc w:val="left"/>
+      <w:pPr>
+        <w:tabs>
+          <w:tab w:val="num" w:pos="6480"/>
+        </w:tabs>
+        <w:ind w:left="6480" w:hanging="360"/>
+      </w:pPr>
+    </w:lvl>
+  </w:abstractNum>
+  <w:abstractNum w:abstractNumId="9" w15:restartNumberingAfterBreak="0">
     <w:nsid w:val="1B21B0F4"/>
     <w:multiLevelType w:val="hybridMultilevel"/>
     <w:tmpl w:val="72720076"/>
@@ -6110,7 +6140,7 @@
       </w:rPr>
     </w:lvl>
   </w:abstractNum>
-  <w:abstractNum w:abstractNumId="9" w15:restartNumberingAfterBreak="0">
+  <w:abstractNum w:abstractNumId="10" w15:restartNumberingAfterBreak="0">
     <w:nsid w:val="1C5D3AF2"/>
     <w:multiLevelType w:val="hybridMultilevel"/>
     <w:tmpl w:val="FFFFFFFF"/>
@@ -6223,7 +6253,7 @@
       </w:rPr>
     </w:lvl>
   </w:abstractNum>
-  <w:abstractNum w:abstractNumId="10" w15:restartNumberingAfterBreak="0">
+  <w:abstractNum w:abstractNumId="11" w15:restartNumberingAfterBreak="0">
     <w:nsid w:val="1CFC5493"/>
     <w:multiLevelType w:val="hybridMultilevel"/>
     <w:tmpl w:val="FFFFFFFF"/>
@@ -6309,7 +6339,7 @@
       </w:pPr>
     </w:lvl>
   </w:abstractNum>
-  <w:abstractNum w:abstractNumId="11" w15:restartNumberingAfterBreak="0">
+  <w:abstractNum w:abstractNumId="12" w15:restartNumberingAfterBreak="0">
     <w:nsid w:val="1E875941"/>
     <w:multiLevelType w:val="hybridMultilevel"/>
     <w:tmpl w:val="CD722D48"/>
@@ -6422,7 +6452,7 @@
       </w:rPr>
     </w:lvl>
   </w:abstractNum>
-  <w:abstractNum w:abstractNumId="12" w15:restartNumberingAfterBreak="0">
+  <w:abstractNum w:abstractNumId="13" w15:restartNumberingAfterBreak="0">
     <w:nsid w:val="215ED53B"/>
     <w:multiLevelType w:val="hybridMultilevel"/>
     <w:tmpl w:val="FFFFFFFF"/>
@@ -6535,7 +6565,7 @@
       </w:rPr>
     </w:lvl>
   </w:abstractNum>
-  <w:abstractNum w:abstractNumId="13" w15:restartNumberingAfterBreak="0">
+  <w:abstractNum w:abstractNumId="14" w15:restartNumberingAfterBreak="0">
     <w:nsid w:val="25481131"/>
     <w:multiLevelType w:val="hybridMultilevel"/>
     <w:tmpl w:val="FFFFFFFF"/>
@@ -6648,7 +6678,7 @@
       </w:rPr>
     </w:lvl>
   </w:abstractNum>
-  <w:abstractNum w:abstractNumId="14" w15:restartNumberingAfterBreak="0">
+  <w:abstractNum w:abstractNumId="15" w15:restartNumberingAfterBreak="0">
     <w:nsid w:val="2BEF301D"/>
     <w:multiLevelType w:val="hybridMultilevel"/>
     <w:tmpl w:val="2B3AA896"/>
@@ -6761,7 +6791,7 @@
       </w:rPr>
     </w:lvl>
   </w:abstractNum>
-  <w:abstractNum w:abstractNumId="15" w15:restartNumberingAfterBreak="0">
+  <w:abstractNum w:abstractNumId="16" w15:restartNumberingAfterBreak="0">
     <w:nsid w:val="360E79A9"/>
     <w:multiLevelType w:val="multilevel"/>
     <w:tmpl w:val="FFFFFFFF"/>
@@ -6874,7 +6904,7 @@
       </w:rPr>
     </w:lvl>
   </w:abstractNum>
-  <w:abstractNum w:abstractNumId="16" w15:restartNumberingAfterBreak="0">
+  <w:abstractNum w:abstractNumId="17" w15:restartNumberingAfterBreak="0">
     <w:nsid w:val="3AE77EFC"/>
     <w:multiLevelType w:val="hybridMultilevel"/>
     <w:tmpl w:val="BF34E8AA"/>
@@ -6987,7 +7017,7 @@
       </w:rPr>
     </w:lvl>
   </w:abstractNum>
-  <w:abstractNum w:abstractNumId="17" w15:restartNumberingAfterBreak="0">
+  <w:abstractNum w:abstractNumId="18" w15:restartNumberingAfterBreak="0">
     <w:nsid w:val="3BD0A676"/>
     <w:multiLevelType w:val="hybridMultilevel"/>
     <w:tmpl w:val="FFFFFFFF"/>
@@ -7100,7 +7130,7 @@
       </w:rPr>
     </w:lvl>
   </w:abstractNum>
-  <w:abstractNum w:abstractNumId="18" w15:restartNumberingAfterBreak="0">
+  <w:abstractNum w:abstractNumId="19" w15:restartNumberingAfterBreak="0">
     <w:nsid w:val="3CEA41A4"/>
     <w:multiLevelType w:val="hybridMultilevel"/>
     <w:tmpl w:val="FFFFFFFF"/>
@@ -7186,7 +7216,7 @@
       </w:pPr>
     </w:lvl>
   </w:abstractNum>
-  <w:abstractNum w:abstractNumId="19" w15:restartNumberingAfterBreak="0">
+  <w:abstractNum w:abstractNumId="20" w15:restartNumberingAfterBreak="0">
     <w:nsid w:val="3F9AADF4"/>
     <w:multiLevelType w:val="hybridMultilevel"/>
     <w:tmpl w:val="FFFFFFFF"/>
@@ -7272,7 +7302,7 @@
       </w:pPr>
     </w:lvl>
   </w:abstractNum>
-  <w:abstractNum w:abstractNumId="20" w15:restartNumberingAfterBreak="0">
+  <w:abstractNum w:abstractNumId="21" w15:restartNumberingAfterBreak="0">
     <w:nsid w:val="41A2DE95"/>
     <w:multiLevelType w:val="hybridMultilevel"/>
     <w:tmpl w:val="FFFFFFFF"/>
@@ -7385,7 +7415,7 @@
       </w:rPr>
     </w:lvl>
   </w:abstractNum>
-  <w:abstractNum w:abstractNumId="21" w15:restartNumberingAfterBreak="0">
+  <w:abstractNum w:abstractNumId="22" w15:restartNumberingAfterBreak="0">
     <w:nsid w:val="42202A9B"/>
     <w:multiLevelType w:val="hybridMultilevel"/>
     <w:tmpl w:val="FFFFFFFF"/>
@@ -7498,7 +7528,7 @@
       </w:rPr>
     </w:lvl>
   </w:abstractNum>
-  <w:abstractNum w:abstractNumId="22" w15:restartNumberingAfterBreak="0">
+  <w:abstractNum w:abstractNumId="23" w15:restartNumberingAfterBreak="0">
     <w:nsid w:val="43DCB8F2"/>
     <w:multiLevelType w:val="hybridMultilevel"/>
     <w:tmpl w:val="FFFFFFFF"/>
@@ -7611,7 +7641,7 @@
       </w:rPr>
     </w:lvl>
   </w:abstractNum>
-  <w:abstractNum w:abstractNumId="23" w15:restartNumberingAfterBreak="0">
+  <w:abstractNum w:abstractNumId="24" w15:restartNumberingAfterBreak="0">
     <w:nsid w:val="453E2DC6"/>
     <w:multiLevelType w:val="multilevel"/>
     <w:tmpl w:val="4DA4E65A"/>
@@ -7732,7 +7762,7 @@
       </w:rPr>
     </w:lvl>
   </w:abstractNum>
-  <w:abstractNum w:abstractNumId="24" w15:restartNumberingAfterBreak="0">
+  <w:abstractNum w:abstractNumId="25" w15:restartNumberingAfterBreak="0">
     <w:nsid w:val="4D557C4F"/>
     <w:multiLevelType w:val="hybridMultilevel"/>
     <w:tmpl w:val="E482CF54"/>
@@ -7821,7 +7851,7 @@
       </w:pPr>
     </w:lvl>
   </w:abstractNum>
-  <w:abstractNum w:abstractNumId="25" w15:restartNumberingAfterBreak="0">
+  <w:abstractNum w:abstractNumId="26" w15:restartNumberingAfterBreak="0">
     <w:nsid w:val="509A6237"/>
     <w:multiLevelType w:val="multilevel"/>
     <w:tmpl w:val="4FE099D4"/>
@@ -7934,7 +7964,7 @@
       </w:rPr>
     </w:lvl>
   </w:abstractNum>
-  <w:abstractNum w:abstractNumId="26" w15:restartNumberingAfterBreak="0">
+  <w:abstractNum w:abstractNumId="27" w15:restartNumberingAfterBreak="0">
     <w:nsid w:val="52DF187A"/>
     <w:multiLevelType w:val="hybridMultilevel"/>
     <w:tmpl w:val="FFFFFFFF"/>
@@ -8047,7 +8077,7 @@
       </w:rPr>
     </w:lvl>
   </w:abstractNum>
-  <w:abstractNum w:abstractNumId="27" w15:restartNumberingAfterBreak="0">
+  <w:abstractNum w:abstractNumId="28" w15:restartNumberingAfterBreak="0">
     <w:nsid w:val="573E3B79"/>
     <w:multiLevelType w:val="hybridMultilevel"/>
     <w:tmpl w:val="FFFFFFFF"/>
@@ -8133,7 +8163,7 @@
       </w:pPr>
     </w:lvl>
   </w:abstractNum>
-  <w:abstractNum w:abstractNumId="28" w15:restartNumberingAfterBreak="0">
+  <w:abstractNum w:abstractNumId="29" w15:restartNumberingAfterBreak="0">
     <w:nsid w:val="5A72411A"/>
     <w:multiLevelType w:val="hybridMultilevel"/>
     <w:tmpl w:val="C31A5862"/>
@@ -8219,7 +8249,7 @@
       </w:pPr>
     </w:lvl>
   </w:abstractNum>
-  <w:abstractNum w:abstractNumId="29" w15:restartNumberingAfterBreak="0">
+  <w:abstractNum w:abstractNumId="30" w15:restartNumberingAfterBreak="0">
     <w:nsid w:val="63760392"/>
     <w:multiLevelType w:val="hybridMultilevel"/>
     <w:tmpl w:val="EE70F818"/>
@@ -8332,7 +8362,7 @@
       </w:rPr>
     </w:lvl>
   </w:abstractNum>
-  <w:abstractNum w:abstractNumId="30" w15:restartNumberingAfterBreak="0">
+  <w:abstractNum w:abstractNumId="31" w15:restartNumberingAfterBreak="0">
     <w:nsid w:val="64424843"/>
     <w:multiLevelType w:val="hybridMultilevel"/>
     <w:tmpl w:val="FFFFFFFF"/>
@@ -8418,7 +8448,7 @@
       </w:pPr>
     </w:lvl>
   </w:abstractNum>
-  <w:abstractNum w:abstractNumId="31" w15:restartNumberingAfterBreak="0">
+  <w:abstractNum w:abstractNumId="32" w15:restartNumberingAfterBreak="0">
     <w:nsid w:val="64803963"/>
     <w:multiLevelType w:val="multilevel"/>
     <w:tmpl w:val="FFFFFFFF"/>
@@ -8504,7 +8534,7 @@
       </w:pPr>
     </w:lvl>
   </w:abstractNum>
-  <w:abstractNum w:abstractNumId="32" w15:restartNumberingAfterBreak="0">
+  <w:abstractNum w:abstractNumId="33" w15:restartNumberingAfterBreak="0">
     <w:nsid w:val="662D2694"/>
     <w:multiLevelType w:val="hybridMultilevel"/>
     <w:tmpl w:val="FFFFFFFF"/>
@@ -8590,7 +8620,7 @@
       </w:pPr>
     </w:lvl>
   </w:abstractNum>
-  <w:abstractNum w:abstractNumId="33" w15:restartNumberingAfterBreak="0">
+  <w:abstractNum w:abstractNumId="34" w15:restartNumberingAfterBreak="0">
     <w:nsid w:val="6989EEEE"/>
     <w:multiLevelType w:val="multilevel"/>
     <w:tmpl w:val="89B45FE4"/>
@@ -8680,7 +8710,7 @@
       </w:pPr>
     </w:lvl>
   </w:abstractNum>
-  <w:abstractNum w:abstractNumId="34" w15:restartNumberingAfterBreak="0">
+  <w:abstractNum w:abstractNumId="35" w15:restartNumberingAfterBreak="0">
     <w:nsid w:val="717456F8"/>
     <w:multiLevelType w:val="hybridMultilevel"/>
     <w:tmpl w:val="FFFFFFFF"/>
@@ -8793,119 +8823,122 @@
       </w:rPr>
     </w:lvl>
   </w:abstractNum>
-  <w:num w:numId="1">
+  <w:num w:numId="1" w16cid:durableId="2137673886">
+    <w:abstractNumId w:val="29"/>
+  </w:num>
+  <w:num w:numId="2" w16cid:durableId="405223488">
+    <w:abstractNumId w:val="0"/>
+  </w:num>
+  <w:num w:numId="3" w16cid:durableId="1253004003">
+    <w:abstractNumId w:val="9"/>
+  </w:num>
+  <w:num w:numId="4" w16cid:durableId="1448618939">
+    <w:abstractNumId w:val="31"/>
+  </w:num>
+  <w:num w:numId="5" w16cid:durableId="1860898116">
+    <w:abstractNumId w:val="19"/>
+  </w:num>
+  <w:num w:numId="6" w16cid:durableId="1364473843">
+    <w:abstractNumId w:val="11"/>
+  </w:num>
+  <w:num w:numId="7" w16cid:durableId="117072119">
+    <w:abstractNumId w:val="33"/>
+  </w:num>
+  <w:num w:numId="8" w16cid:durableId="823159057">
+    <w:abstractNumId w:val="20"/>
+  </w:num>
+  <w:num w:numId="9" w16cid:durableId="1300304095">
+    <w:abstractNumId w:val="25"/>
+  </w:num>
+  <w:num w:numId="10" w16cid:durableId="368142346">
+    <w:abstractNumId w:val="7"/>
+  </w:num>
+  <w:num w:numId="11" w16cid:durableId="955451252">
+    <w:abstractNumId w:val="24"/>
+  </w:num>
+  <w:num w:numId="12" w16cid:durableId="2038313575">
+    <w:abstractNumId w:val="5"/>
+  </w:num>
+  <w:num w:numId="13" w16cid:durableId="2126608752">
+    <w:abstractNumId w:val="17"/>
+  </w:num>
+  <w:num w:numId="14" w16cid:durableId="237449590">
+    <w:abstractNumId w:val="12"/>
+  </w:num>
+  <w:num w:numId="15" w16cid:durableId="573855833">
+    <w:abstractNumId w:val="15"/>
+  </w:num>
+  <w:num w:numId="16" w16cid:durableId="1015613198">
+    <w:abstractNumId w:val="16"/>
+  </w:num>
+  <w:num w:numId="17" w16cid:durableId="1892303335">
+    <w:abstractNumId w:val="6"/>
+  </w:num>
+  <w:num w:numId="18" w16cid:durableId="667363144">
+    <w:abstractNumId w:val="1"/>
+  </w:num>
+  <w:num w:numId="19" w16cid:durableId="175581928">
+    <w:abstractNumId w:val="18"/>
+  </w:num>
+  <w:num w:numId="20" w16cid:durableId="1434134252">
+    <w:abstractNumId w:val="10"/>
+  </w:num>
+  <w:num w:numId="21" w16cid:durableId="1847092416">
+    <w:abstractNumId w:val="14"/>
+  </w:num>
+  <w:num w:numId="22" w16cid:durableId="1029797597">
+    <w:abstractNumId w:val="4"/>
+  </w:num>
+  <w:num w:numId="23" w16cid:durableId="1548183230">
+    <w:abstractNumId w:val="21"/>
+  </w:num>
+  <w:num w:numId="24" w16cid:durableId="605575751">
+    <w:abstractNumId w:val="23"/>
+  </w:num>
+  <w:num w:numId="25" w16cid:durableId="157162658">
+    <w:abstractNumId w:val="27"/>
+  </w:num>
+  <w:num w:numId="26" w16cid:durableId="375131531">
+    <w:abstractNumId w:val="2"/>
+  </w:num>
+  <w:num w:numId="27" w16cid:durableId="79186054">
+    <w:abstractNumId w:val="13"/>
+  </w:num>
+  <w:num w:numId="28" w16cid:durableId="1460031573">
     <w:abstractNumId w:val="28"/>
   </w:num>
-  <w:num w:numId="2">
-    <w:abstractNumId w:val="0"/>
+  <w:num w:numId="29" w16cid:durableId="945894170">
+    <w:abstractNumId w:val="35"/>
   </w:num>
-  <w:num w:numId="3">
-    <w:abstractNumId w:val="8"/>
+  <w:num w:numId="30" w16cid:durableId="142625442">
+    <w:abstractNumId w:val="32"/>
   </w:num>
-  <w:num w:numId="4">
+  <w:num w:numId="31" w16cid:durableId="358361170">
+    <w:abstractNumId w:val="22"/>
+  </w:num>
+  <w:num w:numId="32" w16cid:durableId="650259129">
+    <w:abstractNumId w:val="34"/>
+  </w:num>
+  <w:num w:numId="33" w16cid:durableId="378474186">
+    <w:abstractNumId w:val="3"/>
+  </w:num>
+  <w:num w:numId="34" w16cid:durableId="661927097">
+    <w:abstractNumId w:val="34"/>
+  </w:num>
+  <w:num w:numId="35" w16cid:durableId="1441684494">
     <w:abstractNumId w:val="30"/>
   </w:num>
-  <w:num w:numId="5">
-    <w:abstractNumId w:val="18"/>
-  </w:num>
-  <w:num w:numId="6">
-    <w:abstractNumId w:val="10"/>
-  </w:num>
-  <w:num w:numId="7">
-    <w:abstractNumId w:val="32"/>
-  </w:num>
-  <w:num w:numId="8">
-    <w:abstractNumId w:val="19"/>
-  </w:num>
-  <w:num w:numId="9">
-    <w:abstractNumId w:val="24"/>
-  </w:num>
-  <w:num w:numId="10">
-    <w:abstractNumId w:val="7"/>
-  </w:num>
-  <w:num w:numId="11">
-    <w:abstractNumId w:val="23"/>
-  </w:num>
-  <w:num w:numId="12">
-    <w:abstractNumId w:val="5"/>
-  </w:num>
-  <w:num w:numId="13">
-    <w:abstractNumId w:val="16"/>
-  </w:num>
-  <w:num w:numId="14">
-    <w:abstractNumId w:val="11"/>
-  </w:num>
-  <w:num w:numId="15">
-    <w:abstractNumId w:val="14"/>
-  </w:num>
-  <w:num w:numId="16">
-    <w:abstractNumId w:val="15"/>
-  </w:num>
-  <w:num w:numId="17">
-    <w:abstractNumId w:val="6"/>
-  </w:num>
-  <w:num w:numId="18">
-    <w:abstractNumId w:val="1"/>
-  </w:num>
-  <w:num w:numId="19">
-    <w:abstractNumId w:val="17"/>
-  </w:num>
-  <w:num w:numId="20">
-    <w:abstractNumId w:val="9"/>
-  </w:num>
-  <w:num w:numId="21">
-    <w:abstractNumId w:val="13"/>
-  </w:num>
-  <w:num w:numId="22">
-    <w:abstractNumId w:val="4"/>
-  </w:num>
-  <w:num w:numId="23">
-    <w:abstractNumId w:val="20"/>
-  </w:num>
-  <w:num w:numId="24">
-    <w:abstractNumId w:val="22"/>
-  </w:num>
-  <w:num w:numId="25">
+  <w:num w:numId="36" w16cid:durableId="1358701368">
     <w:abstractNumId w:val="26"/>
   </w:num>
-  <w:num w:numId="26">
-    <w:abstractNumId w:val="2"/>
-  </w:num>
-  <w:num w:numId="27">
-    <w:abstractNumId w:val="12"/>
-  </w:num>
-  <w:num w:numId="28">
-    <w:abstractNumId w:val="27"/>
-  </w:num>
-  <w:num w:numId="29">
-    <w:abstractNumId w:val="34"/>
-  </w:num>
-  <w:num w:numId="30">
-    <w:abstractNumId w:val="31"/>
-  </w:num>
-  <w:num w:numId="31">
-    <w:abstractNumId w:val="21"/>
-  </w:num>
-  <w:num w:numId="32">
-    <w:abstractNumId w:val="33"/>
-  </w:num>
-  <w:num w:numId="33">
-    <w:abstractNumId w:val="3"/>
-  </w:num>
-  <w:num w:numId="34">
-    <w:abstractNumId w:val="33"/>
-  </w:num>
-  <w:num w:numId="35">
-    <w:abstractNumId w:val="29"/>
-  </w:num>
-  <w:num w:numId="36">
-    <w:abstractNumId w:val="25"/>
+  <w:num w:numId="37" w16cid:durableId="1348210756">
+    <w:abstractNumId w:val="8"/>
   </w:num>
 </w:numbering>
 </file>
 
 <file path=word/styles.xml><?xml version="1.0" encoding="utf-8"?>
-<w:styles xmlns:mc="http://schemas.openxmlformats.org/markup-compatibility/2006" xmlns:r="http://schemas.openxmlformats.org/officeDocument/2006/relationships" xmlns:w="http://schemas.openxmlformats.org/wordprocessingml/2006/main" xmlns:w14="http://schemas.microsoft.com/office/word/2010/wordml" xmlns:w15="http://schemas.microsoft.com/office/word/2012/wordml" xmlns:w16se="http://schemas.microsoft.com/office/word/2015/wordml/symex" mc:Ignorable="w14 w15 w16se">
+<w:styles xmlns:mc="http://schemas.openxmlformats.org/markup-compatibility/2006" xmlns:r="http://schemas.openxmlformats.org/officeDocument/2006/relationships" xmlns:w="http://schemas.openxmlformats.org/wordprocessingml/2006/main" xmlns:w14="http://schemas.microsoft.com/office/word/2010/wordml" xmlns:w15="http://schemas.microsoft.com/office/word/2012/wordml" xmlns:w16cex="http://schemas.microsoft.com/office/word/2018/wordml/cex" xmlns:w16cid="http://schemas.microsoft.com/office/word/2016/wordml/cid" xmlns:w16="http://schemas.microsoft.com/office/word/2018/wordml" xmlns:w16du="http://schemas.microsoft.com/office/word/2023/wordml/word16du" xmlns:w16sdtdh="http://schemas.microsoft.com/office/word/2020/wordml/sdtdatahash" xmlns:w16sdtfl="http://schemas.microsoft.com/office/word/2024/wordml/sdtformatlock" xmlns:w16se="http://schemas.microsoft.com/office/word/2015/wordml/symex" mc:Ignorable="w14 w15 w16se w16cid w16 w16cex w16sdtdh w16sdtfl w16du">
   <w:docDefaults>
     <w:rPrDefault>
       <w:rPr>
@@ -8919,7 +8952,7 @@
     </w:rPrDefault>
     <w:pPrDefault/>
   </w:docDefaults>
-  <w:latentStyles w:defLockedState="0" w:defUIPriority="99" w:defSemiHidden="0" w:defUnhideWhenUsed="0" w:defQFormat="0" w:count="371">
+  <w:latentStyles w:defLockedState="0" w:defUIPriority="99" w:defSemiHidden="0" w:defUnhideWhenUsed="0" w:defQFormat="0" w:count="376">
     <w:lsdException w:name="Normal" w:uiPriority="0" w:qFormat="1"/>
     <w:lsdException w:name="heading 1" w:uiPriority="9" w:qFormat="1"/>
     <w:lsdException w:name="heading 2" w:semiHidden="1" w:uiPriority="9" w:unhideWhenUsed="1" w:qFormat="1"/>
@@ -9291,6 +9324,11 @@
     <w:lsdException w:name="List Table 5 Dark Accent 6" w:uiPriority="50"/>
     <w:lsdException w:name="List Table 6 Colorful Accent 6" w:uiPriority="51"/>
     <w:lsdException w:name="List Table 7 Colorful Accent 6" w:uiPriority="52"/>
+    <w:lsdException w:name="Mention" w:semiHidden="1" w:unhideWhenUsed="1"/>
+    <w:lsdException w:name="Smart Hyperlink" w:semiHidden="1" w:unhideWhenUsed="1"/>
+    <w:lsdException w:name="Hashtag" w:semiHidden="1" w:unhideWhenUsed="1"/>
+    <w:lsdException w:name="Unresolved Mention" w:semiHidden="1" w:unhideWhenUsed="1"/>
+    <w:lsdException w:name="Smart Link" w:semiHidden="1" w:unhideWhenUsed="1"/>
   </w:latentStyles>
   <w:style w:type="paragraph" w:default="1" w:styleId="Normal">
     <w:name w:val="Normal"/>
@@ -9946,8 +9984,8 @@
       <w:u w:val="single"/>
     </w:rPr>
   </w:style>
-  <w:style w:type="character" w:customStyle="1" w:styleId="UnresolvedMention">
-    <w:name w:val="Unresolved Mention"/>
+  <w:style w:type="character" w:customStyle="1" w:styleId="UnresolvedMention1">
+    <w:name w:val="Unresolved Mention1"/>
     <w:basedOn w:val="DefaultParagraphFont"/>
     <w:uiPriority w:val="99"/>
     <w:semiHidden/>

</xml_diff>

<commit_message>
Refined Background Research and Update related Content
</commit_message>
<xml_diff>
--- a/Final_Report_Draft_Template.docx
+++ b/Final_Report_Draft_Template.docx
@@ -465,7 +465,7 @@
           <w:rFonts w:ascii="Times New Roman" w:eastAsia="Times New Roman" w:hAnsi="Times New Roman" w:cs="Times New Roman"/>
           <w:iCs/>
         </w:rPr>
-        <w:t xml:space="preserve">                     Abir Al Mahmud  24154288</w:t>
+        <w:t xml:space="preserve">                     Abir Al Mahmud 24154288</w:t>
       </w:r>
     </w:p>
     <w:p>
@@ -489,6 +489,14 @@
         </w:rPr>
         <w:t xml:space="preserve"> Atik Shahariar Patwary-24000204</w:t>
       </w:r>
+    </w:p>
+    <w:p>
+      <w:pPr>
+        <w:rPr>
+          <w:rFonts w:ascii="Times New Roman" w:eastAsia="Times New Roman" w:hAnsi="Times New Roman" w:cs="Times New Roman"/>
+          <w:iCs/>
+        </w:rPr>
+      </w:pPr>
     </w:p>
     <w:p>
       <w:pPr>
@@ -1816,14 +1824,22 @@
         <w:rPr>
           <w:lang w:val="en-US"/>
         </w:rPr>
-        <w:t xml:space="preserve"> we will evaluate the temporal patterns and use this information to make future </w:t>
-      </w:r>
+        <w:t xml:space="preserve"> we will evaluate the temporal patterns and use this information to make </w:t>
+      </w:r>
+      <w:proofErr w:type="gramStart"/>
       <w:r>
         <w:rPr>
           <w:lang w:val="en-US"/>
         </w:rPr>
+        <w:t xml:space="preserve">future </w:t>
+      </w:r>
+      <w:r>
+        <w:rPr>
+          <w:lang w:val="en-US"/>
+        </w:rPr>
         <w:t>plans</w:t>
       </w:r>
+      <w:proofErr w:type="gramEnd"/>
       <w:r>
         <w:rPr>
           <w:lang w:val="en-US"/>
@@ -2007,7 +2023,21 @@
         <w:rPr>
           <w:lang w:val="en-US"/>
         </w:rPr>
-        <w:t>mean incidence of positive outcomes of COVID-19 in Ohio change between the time period between December 21 and April 22, 2022, regarding combined confirmatory and presumptive lab percent positive rates? This question examines how the positivity trends vary over time using daily testing information.</w:t>
+        <w:t xml:space="preserve">mean incidence of positive outcomes of COVID-19 in Ohio change between the </w:t>
+      </w:r>
+      <w:proofErr w:type="gramStart"/>
+      <w:r>
+        <w:rPr>
+          <w:lang w:val="en-US"/>
+        </w:rPr>
+        <w:t>time period</w:t>
+      </w:r>
+      <w:proofErr w:type="gramEnd"/>
+      <w:r>
+        <w:rPr>
+          <w:lang w:val="en-US"/>
+        </w:rPr>
+        <w:t xml:space="preserve"> between December 21 and April 22, 2022, regarding combined confirmatory and presumptive lab percent positive rates? This question examines how the positivity trends vary over time using daily testing information.</w:t>
       </w:r>
     </w:p>
     <w:p>
@@ -2099,6 +2129,7 @@
         </w:rPr>
         <w:t xml:space="preserve"> </w:t>
       </w:r>
+      <w:proofErr w:type="gramStart"/>
       <w:r>
         <w:rPr>
           <w:lang w:val="en-US"/>
@@ -2109,7 +2140,14 @@
         <w:rPr>
           <w:lang w:val="en-US"/>
         </w:rPr>
-        <w:t xml:space="preserve"> significant change.</w:t>
+        <w:t xml:space="preserve"> significant</w:t>
+      </w:r>
+      <w:proofErr w:type="gramEnd"/>
+      <w:r>
+        <w:rPr>
+          <w:lang w:val="en-US"/>
+        </w:rPr>
+        <w:t xml:space="preserve"> change.</w:t>
       </w:r>
     </w:p>
     <w:p>
@@ -2196,304 +2234,411 @@
     </w:p>
     <w:p>
       <w:pPr>
-        <w:pStyle w:val="ListParagraph"/>
-        <w:numPr>
-          <w:ilvl w:val="0"/>
-          <w:numId w:val="32"/>
-        </w:numPr>
-        <w:rPr>
-          <w:rFonts w:ascii="Times New Roman" w:eastAsia="Times New Roman" w:hAnsi="Times New Roman" w:cs="Times New Roman"/>
-        </w:rPr>
-      </w:pPr>
-      <w:r>
-        <w:rPr>
-          <w:rFonts w:ascii="Times New Roman" w:eastAsia="Times New Roman" w:hAnsi="Times New Roman" w:cs="Times New Roman"/>
-        </w:rPr>
-        <w:t>Background research</w:t>
-      </w:r>
-    </w:p>
-    <w:p>
-      <w:pPr>
-        <w:pStyle w:val="ListParagraph"/>
-        <w:numPr>
-          <w:ilvl w:val="1"/>
-          <w:numId w:val="32"/>
-        </w:numPr>
-        <w:ind w:hanging="720"/>
-        <w:rPr>
-          <w:rFonts w:ascii="Times New Roman" w:eastAsia="Times New Roman" w:hAnsi="Times New Roman" w:cs="Times New Roman"/>
+        <w:jc w:val="both"/>
+        <w:rPr>
           <w:b/>
           <w:bCs/>
         </w:rPr>
       </w:pPr>
       <w:r>
         <w:rPr>
-          <w:rFonts w:ascii="Times New Roman" w:eastAsia="Times New Roman" w:hAnsi="Times New Roman" w:cs="Times New Roman"/>
-        </w:rPr>
-        <w:t>Research papers (at least 3 relevant to your topic / DS)</w:t>
-      </w:r>
-      <w:r>
-        <w:rPr>
-          <w:rFonts w:ascii="Times New Roman" w:eastAsia="Times New Roman" w:hAnsi="Times New Roman" w:cs="Times New Roman"/>
-        </w:rPr>
-        <w:t xml:space="preserve"> </w:t>
-      </w:r>
-      <w:r>
-        <w:rPr>
-          <w:rFonts w:ascii="Times New Roman" w:eastAsia="Times New Roman" w:hAnsi="Times New Roman" w:cs="Times New Roman"/>
           <w:b/>
           <w:bCs/>
         </w:rPr>
-        <w:t>(200 words)</w:t>
-      </w:r>
-    </w:p>
-    <w:p>
-      <w:pPr>
-        <w:pStyle w:val="ListParagraph"/>
-        <w:numPr>
-          <w:ilvl w:val="0"/>
-          <w:numId w:val="25"/>
-        </w:numPr>
-        <w:rPr>
-          <w:rFonts w:ascii="Times New Roman" w:eastAsia="Times New Roman" w:hAnsi="Times New Roman" w:cs="Times New Roman"/>
-        </w:rPr>
-      </w:pPr>
-      <w:r>
-        <w:rPr>
-          <w:rFonts w:ascii="Times New Roman" w:eastAsia="Times New Roman" w:hAnsi="Times New Roman" w:cs="Times New Roman"/>
-          <w:i/>
-          <w:highlight w:val="yellow"/>
-        </w:rPr>
-        <w:t>Was the data set used for some research papers?</w:t>
-      </w:r>
-      <w:r>
-        <w:rPr>
-          <w:rFonts w:ascii="Times New Roman" w:eastAsia="Times New Roman" w:hAnsi="Times New Roman" w:cs="Times New Roman"/>
-          <w:highlight w:val="yellow"/>
-        </w:rPr>
+        <w:t>2. Background Research</w:t>
+      </w:r>
+    </w:p>
+    <w:p>
+      <w:r>
+        <w:rPr>
+          <w:b/>
+          <w:bCs/>
+        </w:rPr>
+        <w:t>2.1 Research Papers (200 words)</w:t>
+      </w:r>
+    </w:p>
+    <w:p>
+      <w:pPr>
+        <w:jc w:val="both"/>
+      </w:pPr>
+      <w:r>
+        <w:rPr>
+          <w:b/>
+          <w:bCs/>
+        </w:rPr>
+        <w:t>1. Kline et al. (2021)</w:t>
+      </w:r>
+      <w:r>
+        <w:t> </w:t>
+      </w:r>
+      <w:r>
+        <w:t xml:space="preserve">estimated the prevalence of COVID-19 antibody in Ohio in July 2020. </w:t>
+      </w:r>
+      <w:r>
+        <w:t>In</w:t>
+      </w:r>
+      <w:r>
         <w:t xml:space="preserve"> </w:t>
       </w:r>
       <w:r>
-        <w:rPr>
-          <w:rFonts w:ascii="Times New Roman" w:eastAsia="Times New Roman" w:hAnsi="Times New Roman" w:cs="Times New Roman"/>
-          <w:i/>
-          <w:iCs/>
-          <w:highlight w:val="yellow"/>
-        </w:rPr>
-        <w:t>Summarise and</w:t>
-      </w:r>
-      <w:r>
-        <w:rPr>
-          <w:rFonts w:ascii="Times New Roman" w:eastAsia="Times New Roman" w:hAnsi="Times New Roman" w:cs="Times New Roman"/>
-          <w:highlight w:val="yellow"/>
-        </w:rPr>
+        <w:t>Bayesian model of low response rates and inaccurate testing, they estimated that the level of infection among adults was more than official reports but nowhere near herd immunity at 1.3%.</w:t>
+      </w:r>
+    </w:p>
+    <w:p>
+      <w:pPr>
+        <w:jc w:val="both"/>
+      </w:pPr>
+      <w:r>
+        <w:rPr>
+          <w:b/>
+          <w:bCs/>
+        </w:rPr>
+        <w:t>Why this matters to us:</w:t>
+      </w:r>
+      <w:r>
+        <w:t xml:space="preserve"> This illustrates real infections that are usually greater than those reported which support the importance of keeping a close eye on the daily testing trends.</w:t>
+      </w:r>
+    </w:p>
+    <w:p>
+      <w:pPr>
+        <w:jc w:val="both"/>
+      </w:pPr>
+      <w:r>
+        <w:rPr>
+          <w:b/>
+          <w:bCs/>
+        </w:rPr>
+        <w:t>2. Ganesh et al. (2022)</w:t>
+      </w:r>
+      <w:r>
+        <w:t> </w:t>
+      </w:r>
+      <w:r>
+        <w:t>followed COVID-19 in an Ohio school district between January and May 2021. Community positivity was less than 20 but schools remained under 2.5% with regular safety measures.</w:t>
+      </w:r>
+    </w:p>
+    <w:p>
+      <w:pPr>
+        <w:jc w:val="both"/>
+      </w:pPr>
+      <w:r>
+        <w:rPr>
+          <w:b/>
+          <w:bCs/>
+        </w:rPr>
+        <w:t>Why this matters to us:</w:t>
+      </w:r>
+      <w:r>
+        <w:t xml:space="preserve"> This emphasizes the variability of infection patterns over the place and time, which provides us with interest in temporal trends in positivity.</w:t>
+      </w:r>
+    </w:p>
+    <w:p>
+      <w:r>
+        <w:rPr>
+          <w:b/>
+          <w:bCs/>
+        </w:rPr>
+        <w:t>3. Turner et al. (2021)</w:t>
+      </w:r>
+      <w:r>
+        <w:t> </w:t>
+      </w:r>
+      <w:r>
+        <w:t>surveyed Ohio in July 2020. They found that infections were approximately 3.5 times more than those diagnosed pointing to underreporting within the initial stages of the pandemic.</w:t>
+      </w:r>
+    </w:p>
+    <w:p>
+      <w:pPr>
+        <w:jc w:val="both"/>
+      </w:pPr>
+      <w:r>
+        <w:rPr>
+          <w:b/>
+          <w:bCs/>
+        </w:rPr>
+        <w:t>Why this matters to us:</w:t>
+      </w:r>
+      <w:r>
         <w:t xml:space="preserve"> </w:t>
       </w:r>
       <w:r>
-        <w:rPr>
-          <w:rFonts w:ascii="Times New Roman" w:eastAsia="Times New Roman" w:hAnsi="Times New Roman" w:cs="Times New Roman"/>
-          <w:i/>
-          <w:highlight w:val="yellow"/>
-        </w:rPr>
-        <w:t>r</w:t>
-      </w:r>
-      <w:r>
-        <w:rPr>
-          <w:rFonts w:ascii="Times New Roman" w:eastAsia="Times New Roman" w:hAnsi="Times New Roman" w:cs="Times New Roman"/>
-          <w:i/>
-          <w:highlight w:val="yellow"/>
-        </w:rPr>
-        <w:t>eference at least 3 relevant research papers to your topic / DS</w:t>
-      </w:r>
-      <w:r>
-        <w:rPr>
-          <w:rFonts w:ascii="Times New Roman" w:eastAsia="Times New Roman" w:hAnsi="Times New Roman" w:cs="Times New Roman"/>
-          <w:i/>
-          <w:highlight w:val="yellow"/>
-        </w:rPr>
-        <w:t>.</w:t>
-      </w:r>
-      <w:r>
-        <w:rPr>
-          <w:rFonts w:ascii="Times New Roman" w:eastAsia="Times New Roman" w:hAnsi="Times New Roman" w:cs="Times New Roman"/>
-          <w:i/>
-          <w:highlight w:val="yellow"/>
-        </w:rPr>
-        <w:t xml:space="preserve"> See </w:t>
-      </w:r>
-      <w:hyperlink r:id="rId7" w:history="1">
+        <w:t>This supports the fact that statistical analysis of daily changes in positivity over the course of time is necessary in the testing surveillance in Ohio.</w:t>
+      </w:r>
+    </w:p>
+    <w:p>
+      <w:pPr>
+        <w:jc w:val="both"/>
+      </w:pPr>
+    </w:p>
+    <w:p>
+      <w:pPr>
+        <w:jc w:val="both"/>
+        <w:rPr>
+          <w:b/>
+          <w:bCs/>
+        </w:rPr>
+      </w:pPr>
+      <w:r>
+        <w:rPr>
+          <w:b/>
+          <w:bCs/>
+        </w:rPr>
+        <w:t xml:space="preserve">2.2 Why RQ is of Interest (100 words) </w:t>
+      </w:r>
+    </w:p>
+    <w:p>
+      <w:pPr>
+        <w:jc w:val="both"/>
+      </w:pPr>
+      <w:r>
+        <w:t xml:space="preserve">Current Ohio only estimates prevalence at intervals, but none statistically assesses whether a combination of daily lab positivity is significantly different over extended intervals. This lapse restricts the understanding of the daily dynamics of the pandemic. We fill this gap by using statistical tests to determine whether there was any difference in average positivity between December 2021 and April 2022. </w:t>
+      </w:r>
+      <w:r>
+        <w:t xml:space="preserve">To Know the transmission pattern, we are going to </w:t>
+      </w:r>
+      <w:proofErr w:type="spellStart"/>
+      <w:r>
+        <w:t>analyze</w:t>
+      </w:r>
+      <w:proofErr w:type="spellEnd"/>
+      <w:r>
+        <w:t xml:space="preserve"> some static estimates.</w:t>
+      </w:r>
+      <w:r>
+        <w:t xml:space="preserve"> Our study fills this methodological deficiency and enables government health experts to understand more about frequent testing results to monitor epidemics and make prompt decisions.</w:t>
+      </w:r>
+    </w:p>
+    <w:p>
+      <w:pPr>
+        <w:jc w:val="both"/>
+        <w:rPr>
+          <w:b/>
+          <w:bCs/>
+        </w:rPr>
+      </w:pPr>
+      <w:r>
+        <w:rPr>
+          <w:b/>
+          <w:bCs/>
+        </w:rPr>
+        <w:t>References for the Research Papers:</w:t>
+      </w:r>
+    </w:p>
+    <w:p>
+      <w:pPr>
+        <w:rPr>
+          <w:b/>
+          <w:bCs/>
+        </w:rPr>
+      </w:pPr>
+      <w:r>
+        <w:rPr>
+          <w:b/>
+          <w:bCs/>
+        </w:rPr>
+        <w:t>1</w:t>
+      </w:r>
+      <w:r>
+        <w:rPr>
+          <w:b/>
+          <w:bCs/>
+        </w:rPr>
+        <w:t>. Estimating seroprevalence of SARS-CoV-2 in Ohio: A Bayesian multilevel poststratification approach with multiple diagnostic tests</w:t>
+      </w:r>
+    </w:p>
+    <w:p>
+      <w:r>
+        <w:t xml:space="preserve">Kline, D., Li, Z., Chu, Y., Clark, S.J. </w:t>
+      </w:r>
+      <w:r>
+        <w:rPr>
+          <w:i/>
+          <w:iCs/>
+        </w:rPr>
+        <w:t>et al.</w:t>
+      </w:r>
+      <w:r>
+        <w:t xml:space="preserve"> (2021) ‘Estimating seroprevalence of SARS-CoV-2 in Ohio: A Bayesian multilevel poststratification approach with multiple diagnostic tests’, </w:t>
+      </w:r>
+      <w:r>
+        <w:rPr>
+          <w:i/>
+          <w:iCs/>
+        </w:rPr>
+        <w:t>Proceedings of the National Academy of Sciences (PNAS)</w:t>
+      </w:r>
+      <w:r>
+        <w:t xml:space="preserve">, 118(21). Available at: </w:t>
+      </w:r>
+      <w:hyperlink r:id="rId7" w:tgtFrame="_new" w:history="1">
         <w:r>
           <w:rPr>
             <w:rStyle w:val="Hyperlink"/>
-            <w:rFonts w:ascii="Times New Roman" w:eastAsia="Times New Roman" w:hAnsi="Times New Roman" w:cs="Times New Roman"/>
-            <w:i/>
-            <w:highlight w:val="yellow"/>
           </w:rPr>
-          <w:t>https://herts.instructure.com/courses/61421/modules</w:t>
+          <w:t>https://www.pnas.org/doi/epdf/10.1073/pnas.2023947118</w:t>
         </w:r>
       </w:hyperlink>
       <w:r>
-        <w:rPr>
-          <w:rFonts w:ascii="Times New Roman" w:eastAsia="Times New Roman" w:hAnsi="Times New Roman" w:cs="Times New Roman"/>
-          <w:i/>
-          <w:highlight w:val="yellow"/>
-        </w:rPr>
-        <w:t xml:space="preserve"> for writing.</w:t>
-      </w:r>
-      <w:r>
-        <w:rPr>
-          <w:rFonts w:ascii="Times New Roman" w:eastAsia="Times New Roman" w:hAnsi="Times New Roman" w:cs="Times New Roman"/>
-          <w:i/>
-        </w:rPr>
-        <w:t xml:space="preserve"> </w:t>
-      </w:r>
-    </w:p>
-    <w:p>
-      <w:pPr>
-        <w:rPr>
-          <w:rFonts w:ascii="Times New Roman" w:eastAsia="Times New Roman" w:hAnsi="Times New Roman" w:cs="Times New Roman"/>
-        </w:rPr>
-      </w:pPr>
-      <w:r>
-        <w:rPr>
-          <w:rFonts w:ascii="Times New Roman" w:eastAsia="Times New Roman" w:hAnsi="Times New Roman" w:cs="Times New Roman"/>
-        </w:rPr>
-        <w:t xml:space="preserve">       </w:t>
-      </w:r>
-    </w:p>
-    <w:p>
-      <w:r>
-        <w:rPr>
-          <w:rFonts w:ascii="Times New Roman" w:eastAsia="Times New Roman" w:hAnsi="Times New Roman" w:cs="Times New Roman"/>
-        </w:rPr>
-        <w:t xml:space="preserve">      </w:t>
-      </w:r>
-      <w:r>
-        <w:t>1. CDC (2022) – COVID-19 Testing Overview</w:t>
-      </w:r>
-    </w:p>
-    <w:p>
-      <w:r>
-        <w:t xml:space="preserve">The overview on COVID-19 testing by </w:t>
-      </w:r>
-      <w:r>
-        <w:t xml:space="preserve">the </w:t>
-      </w:r>
-      <w:r>
-        <w:t>CDC shows the role of accurate and regular testing to monitor the spread of the virus. Their results indicate that the rates of positivity are essential to the interpretations of the effectiveness of testing and control measures in different regions.</w:t>
-      </w:r>
-    </w:p>
-    <w:p>
-      <w:pPr>
-        <w:pStyle w:val="ListParagraph"/>
-        <w:numPr>
-          <w:ilvl w:val="0"/>
-          <w:numId w:val="35"/>
-        </w:numPr>
-        <w:spacing w:after="160" w:line="278" w:lineRule="auto"/>
-      </w:pPr>
-      <w:r>
-        <w:t>Relevance: This directly answers the question of the research study as it gives a framework of how the rate of positivity in Ohio per day, as measured by the data, may be used to indicate testing performance and the transmission trends of the community.</w:t>
-      </w:r>
-    </w:p>
-    <w:p>
-      <w:r>
-        <w:t>2. Sullivan and Lopez (2021) – The Impact of Testing Strategies on the Analysis of Trends in COVID-19 Positivity Rates.</w:t>
-      </w:r>
-    </w:p>
-    <w:p>
-      <w:r>
-        <w:t xml:space="preserve">Sullivan and Lopez (2021) examine the variability </w:t>
-      </w:r>
-      <w:r>
-        <w:t>in</w:t>
-      </w:r>
-      <w:r>
-        <w:t xml:space="preserve"> COVID-19 positivity and the effects on the test strategies of these variabilities. In their analysis, the importance of </w:t>
-      </w:r>
-      <w:r>
-        <w:t>using</w:t>
-      </w:r>
-      <w:r>
-        <w:t xml:space="preserve"> both confirmatory and presumptive tests in the analysis of community transmission is highlighted.</w:t>
-      </w:r>
-    </w:p>
-    <w:p>
-      <w:pPr>
-        <w:pStyle w:val="ListParagraph"/>
-        <w:numPr>
-          <w:ilvl w:val="0"/>
-          <w:numId w:val="35"/>
-        </w:numPr>
-        <w:spacing w:after="160" w:line="278" w:lineRule="auto"/>
-      </w:pPr>
-      <w:r>
-        <w:t>Relevance</w:t>
-      </w:r>
-      <w:r>
-        <w:t xml:space="preserve">: The study is extremely relevant to your work since it specifically focuses on the combined lab data reflecting the prevalence of infections and efficiency of community measures in the whole, which will correspond to your research </w:t>
-      </w:r>
-      <w:r>
-        <w:t>on</w:t>
-      </w:r>
-      <w:r>
-        <w:t xml:space="preserve"> the trends of testing in Ohio.</w:t>
-      </w:r>
-    </w:p>
-    <w:p>
-      <w:pPr>
-        <w:rPr>
-          <w:rFonts w:ascii="Times New Roman" w:eastAsia="Times New Roman" w:hAnsi="Times New Roman" w:cs="Times New Roman"/>
-        </w:rPr>
-      </w:pPr>
-    </w:p>
-    <w:p>
-      <w:pPr>
-        <w:pStyle w:val="ListParagraph"/>
-        <w:ind w:left="1440" w:hanging="720"/>
-        <w:rPr>
-          <w:rFonts w:ascii="Times New Roman" w:eastAsia="Times New Roman" w:hAnsi="Times New Roman" w:cs="Times New Roman"/>
-        </w:rPr>
-      </w:pPr>
-    </w:p>
-    <w:p>
-      <w:pPr>
-        <w:pStyle w:val="ListParagraph"/>
-        <w:numPr>
-          <w:ilvl w:val="1"/>
-          <w:numId w:val="32"/>
-        </w:numPr>
-        <w:ind w:hanging="720"/>
-        <w:rPr>
-          <w:rFonts w:ascii="Times New Roman" w:eastAsia="Times New Roman" w:hAnsi="Times New Roman" w:cs="Times New Roman"/>
-        </w:rPr>
-      </w:pPr>
-      <w:r>
-        <w:rPr>
-          <w:rFonts w:ascii="Times New Roman" w:eastAsia="Times New Roman" w:hAnsi="Times New Roman" w:cs="Times New Roman"/>
-        </w:rPr>
-        <w:t>Why RQ is of interest (research gap and future directions according to the literature)</w:t>
-      </w:r>
-      <w:r>
-        <w:rPr>
-          <w:rFonts w:ascii="Times New Roman" w:eastAsia="Times New Roman" w:hAnsi="Times New Roman" w:cs="Times New Roman"/>
-        </w:rPr>
-        <w:t xml:space="preserve"> </w:t>
-      </w:r>
-      <w:r>
-        <w:rPr>
-          <w:rFonts w:ascii="Times New Roman" w:eastAsia="Times New Roman" w:hAnsi="Times New Roman" w:cs="Times New Roman"/>
+        <w:t xml:space="preserve"> (Accessed: </w:t>
+      </w:r>
+      <w:r>
+        <w:rPr>
           <w:b/>
           <w:bCs/>
         </w:rPr>
-        <w:t>(100 word</w:t>
-      </w:r>
-      <w:r>
-        <w:rPr>
-          <w:rFonts w:ascii="Times New Roman" w:eastAsia="Times New Roman" w:hAnsi="Times New Roman" w:cs="Times New Roman"/>
-        </w:rPr>
-        <w:t>s)</w:t>
-      </w:r>
+        <w:t>25 June 2021</w:t>
+      </w:r>
+      <w:r>
+        <w:t>).</w:t>
+      </w:r>
+    </w:p>
+    <w:p>
+      <w:r>
+        <w:pict w14:anchorId="41DD8F8C">
+          <v:rect id="_x0000_i1025" style="width:0;height:1.5pt" o:hralign="center" o:hrstd="t" o:hr="t" fillcolor="#a0a0a0" stroked="f"/>
+        </w:pict>
+      </w:r>
+    </w:p>
+    <w:p>
+      <w:pPr>
+        <w:rPr>
+          <w:b/>
+          <w:bCs/>
+        </w:rPr>
+      </w:pPr>
+      <w:r>
+        <w:rPr>
+          <w:b/>
+          <w:bCs/>
+        </w:rPr>
+        <w:t>2</w:t>
+      </w:r>
+      <w:r>
+        <w:rPr>
+          <w:b/>
+          <w:bCs/>
+        </w:rPr>
+        <w:t>. Back to the Basics: A COVID-19 Surveillance Program Within a Local School District</w:t>
+      </w:r>
+    </w:p>
+    <w:p>
+      <w:r>
+        <w:t xml:space="preserve">Ganesh, P.R., May, R., Dandurand, M., Graham, J., Rose, J., Gullett, H., Covell, D. and Stange, K.C. (2022) ‘Back to the Basics: A COVID-19 Surveillance Program Within a Local School District’, </w:t>
+      </w:r>
+      <w:r>
+        <w:rPr>
+          <w:i/>
+          <w:iCs/>
+        </w:rPr>
+        <w:t>Journal of School Health</w:t>
+      </w:r>
+      <w:r>
+        <w:t xml:space="preserve">, 92(12), pp. 1170–1178. Available at: </w:t>
+      </w:r>
+      <w:hyperlink r:id="rId8" w:tgtFrame="_new" w:history="1">
+        <w:r>
+          <w:rPr>
+            <w:rStyle w:val="Hyperlink"/>
+          </w:rPr>
+          <w:t>https://onlinelibrary.wiley.com/doi/epdf/10.1111/josh.13149</w:t>
+        </w:r>
+      </w:hyperlink>
+      <w:r>
+        <w:t xml:space="preserve"> (Accessed: </w:t>
+      </w:r>
+      <w:r>
+        <w:rPr>
+          <w:b/>
+          <w:bCs/>
+        </w:rPr>
+        <w:t>23 February 2022</w:t>
+      </w:r>
+      <w:r>
+        <w:t>).</w:t>
+      </w:r>
+    </w:p>
+    <w:p>
+      <w:r>
+        <w:pict w14:anchorId="6BD8D6FB">
+          <v:rect id="_x0000_i1026" style="width:0;height:1.5pt" o:hralign="center" o:hrstd="t" o:hr="t" fillcolor="#a0a0a0" stroked="f"/>
+        </w:pict>
+      </w:r>
+    </w:p>
+    <w:p>
+      <w:pPr>
+        <w:jc w:val="both"/>
+      </w:pPr>
+      <w:r>
+        <w:rPr>
+          <w:b/>
+          <w:bCs/>
+        </w:rPr>
+        <w:t>3</w:t>
+      </w:r>
+      <w:r>
+        <w:rPr>
+          <w:b/>
+          <w:bCs/>
+        </w:rPr>
+        <w:t>. Prevalence of current and past COVID-19 in Ohio adults</w:t>
+      </w:r>
+    </w:p>
+    <w:p>
+      <w:r>
+        <w:t xml:space="preserve">Turner, A.N., Kline, D., Norris, A., Phillips, W.G., Root, E., Wakefield, J., Li, Z., </w:t>
+      </w:r>
+      <w:proofErr w:type="spellStart"/>
+      <w:r>
+        <w:t>Lemeshow</w:t>
+      </w:r>
+      <w:proofErr w:type="spellEnd"/>
+      <w:r>
+        <w:t xml:space="preserve">, S., </w:t>
+      </w:r>
+      <w:proofErr w:type="spellStart"/>
+      <w:r>
+        <w:t>Spahnie</w:t>
+      </w:r>
+      <w:proofErr w:type="spellEnd"/>
+      <w:r>
+        <w:t xml:space="preserve">, M., Luff, A., Chu, Y., Francis, M.K., Gallo, M., Chakraborty, P., Lindstrom, M., Lozanski, G., Miller, W. and Clark, S. (2022) ‘Prevalence of current and past COVID-19 in Ohio adults’, </w:t>
+      </w:r>
+      <w:r>
+        <w:rPr>
+          <w:i/>
+          <w:iCs/>
+        </w:rPr>
+        <w:t>Journal of Medical Virology</w:t>
+      </w:r>
+      <w:r>
+        <w:t xml:space="preserve">. Available at: </w:t>
+      </w:r>
+      <w:hyperlink r:id="rId9" w:tgtFrame="_new" w:history="1">
+        <w:r>
+          <w:rPr>
+            <w:rStyle w:val="Hyperlink"/>
+          </w:rPr>
+          <w:t>https://pmc.ncbi.nlm.nih.gov/articles/PMC9759827</w:t>
+        </w:r>
+      </w:hyperlink>
+      <w:r>
+        <w:t xml:space="preserve"> (Accessed: </w:t>
+      </w:r>
+      <w:r>
+        <w:rPr>
+          <w:b/>
+          <w:bCs/>
+        </w:rPr>
+        <w:t>16 December 2021</w:t>
+      </w:r>
+      <w:r>
+        <w:t>).</w:t>
+      </w:r>
+    </w:p>
+    <w:p>
+      <w:pPr>
+        <w:jc w:val="both"/>
+      </w:pPr>
     </w:p>
     <w:p>
       <w:pPr>
@@ -2504,31 +2649,6 @@
       </w:pPr>
     </w:p>
     <w:p>
-      <w:r>
-        <w:t xml:space="preserve">The fact that the literature review focuses on the importance of positivity rates in the context of transmission dynamics, but there is little research specifically examining the statistical significance of day-to-day trends in confirmatory and presumptive testing outcomes of a specific time frame, makes the research question significant. The literature, such as Sullivan and Lopez (2021) on </w:t>
-      </w:r>
-      <w:r>
-        <w:t xml:space="preserve">the </w:t>
-      </w:r>
-      <w:r>
-        <w:t xml:space="preserve">testing plan, Miller et al. (2020) on the temporal pattern, and identifying the specific effect of time on the combination </w:t>
-      </w:r>
-      <w:r>
-        <w:t xml:space="preserve">of </w:t>
-      </w:r>
-      <w:r>
-        <w:t>lab positivity rates in Ohio is underrepresented. This research will help bridge this gap by statistically testing whether there are significant changes in the trends of positivity over time, which can be useful in future plans of countering the pandemic.</w:t>
-      </w:r>
-    </w:p>
-    <w:p>
-      <w:pPr>
-        <w:ind w:left="349"/>
-        <w:rPr>
-          <w:rFonts w:ascii="Times New Roman" w:eastAsia="Times New Roman" w:hAnsi="Times New Roman" w:cs="Times New Roman"/>
-        </w:rPr>
-      </w:pPr>
-    </w:p>
-    <w:p>
       <w:pPr>
         <w:ind w:left="1440"/>
         <w:rPr>
@@ -2539,7 +2659,6 @@
         <w:rPr>
           <w:rFonts w:ascii="Times New Roman" w:eastAsia="Times New Roman" w:hAnsi="Times New Roman" w:cs="Times New Roman"/>
         </w:rPr>
-        <w:lastRenderedPageBreak/>
         <w:t xml:space="preserve"> </w:t>
       </w:r>
     </w:p>
@@ -2711,7 +2830,7 @@
                     <pic:cNvPicPr/>
                   </pic:nvPicPr>
                   <pic:blipFill>
-                    <a:blip r:embed="rId8" cstate="print">
+                    <a:blip r:embed="rId10" cstate="print">
                       <a:extLst>
                         <a:ext uri="{28A0092B-C50C-407E-A947-70E740481C1C}">
                           <a14:useLocalDpi xmlns:a14="http://schemas.microsoft.com/office/drawing/2010/main" val="0"/>
@@ -2803,6 +2922,7 @@
           <w:bCs/>
           <w:lang w:val="en-IN"/>
         </w:rPr>
+        <w:lastRenderedPageBreak/>
         <w:t>Supplementary plot (Histogram)</w:t>
       </w:r>
     </w:p>
@@ -2845,7 +2965,6 @@
           <w:noProof/>
           <w:lang w:eastAsia="en-GB"/>
         </w:rPr>
-        <w:lastRenderedPageBreak/>
         <w:drawing>
           <wp:inline distT="0" distB="0" distL="0" distR="0" wp14:anchorId="50A258B2" wp14:editId="1EB277B4">
             <wp:extent cx="5974080" cy="3078480"/>
@@ -2862,7 +2981,7 @@
                     <pic:cNvPicPr/>
                   </pic:nvPicPr>
                   <pic:blipFill>
-                    <a:blip r:embed="rId9">
+                    <a:blip r:embed="rId11">
                       <a:extLst>
                         <a:ext uri="{28A0092B-C50C-407E-A947-70E740481C1C}">
                           <a14:useLocalDpi xmlns:a14="http://schemas.microsoft.com/office/drawing/2010/main" val="0"/>
@@ -3454,6 +3573,7 @@
           <w:iCs/>
           <w:highlight w:val="yellow"/>
         </w:rPr>
+        <w:lastRenderedPageBreak/>
         <w:t>P</w:t>
       </w:r>
       <w:r>
@@ -3720,7 +3840,6 @@
           <w:iCs/>
           <w:highlight w:val="yellow"/>
         </w:rPr>
-        <w:lastRenderedPageBreak/>
         <w:t>Make sure the test is appropriate for the RQ and data.</w:t>
       </w:r>
     </w:p>
@@ -3918,7 +4037,23 @@
         <w:pStyle w:val="ListParagraph"/>
       </w:pPr>
       <w:r>
-        <w:t>The initial planning stage required improvement. Our first research question was unclear until the instructor helped us refine it. We also struggled with R and GitHub early on, which caused delays. For future projects, we will focus more on background research, adaptation of Rstudio &amp; github beforehand. Establishing stricter internal deadlines will improve time management, ensuring efficient work without last-minute pressure.</w:t>
+        <w:t xml:space="preserve">The initial planning stage required improvement. Our first research question was unclear until the instructor helped us refine it. We also struggled with R and GitHub early on, which caused delays. For future projects, we will focus more on background research, adaptation of </w:t>
+      </w:r>
+      <w:proofErr w:type="spellStart"/>
+      <w:r>
+        <w:t>Rstudio</w:t>
+      </w:r>
+      <w:proofErr w:type="spellEnd"/>
+      <w:r>
+        <w:t xml:space="preserve"> &amp; </w:t>
+      </w:r>
+      <w:proofErr w:type="spellStart"/>
+      <w:r>
+        <w:t>github</w:t>
+      </w:r>
+      <w:proofErr w:type="spellEnd"/>
+      <w:r>
+        <w:t xml:space="preserve"> beforehand. Establishing stricter internal deadlines will improve time management, ensuring efficient work without last-minute pressure.</w:t>
       </w:r>
     </w:p>
     <w:p>
@@ -4036,6 +4171,7 @@
           <w:i/>
           <w:iCs/>
         </w:rPr>
+        <w:lastRenderedPageBreak/>
         <w:t xml:space="preserve">Note any </w:t>
       </w:r>
       <w:r>
@@ -4183,7 +4319,6 @@
           <w:b/>
           <w:bCs/>
         </w:rPr>
-        <w:lastRenderedPageBreak/>
         <w:t>Significant Commits:</w:t>
       </w:r>
     </w:p>
@@ -4323,7 +4458,15 @@
         <w:t>Impact:</w:t>
       </w:r>
       <w:r>
-        <w:t xml:space="preserve"> Integrated Kruskal–Wallis test and interpretation, completing the analytical framework and enabling evidence-based conclusions.</w:t>
+        <w:t xml:space="preserve"> Integrated Kruskal–</w:t>
+      </w:r>
+      <w:proofErr w:type="gramStart"/>
+      <w:r>
+        <w:t>Wallis</w:t>
+      </w:r>
+      <w:proofErr w:type="gramEnd"/>
+      <w:r>
+        <w:t xml:space="preserve"> test and interpretation, completing the analytical framework and enabling evidence-based conclusions.</w:t>
       </w:r>
     </w:p>
     <w:p>
@@ -4417,7 +4560,15 @@
         <w:pStyle w:val="ListParagraph"/>
       </w:pPr>
       <w:r>
-        <w:t>The Kruskal-Wallis test indicated a very significant difference in the percentage positivity of COVID-19 daily in the years 2020, 2021, and 2022 (H = 37.333, p = 0.001). Boxplots showed the lowest median positivity in the year 2021, and the highest median and variability in 2022. The non-parametric approach was supported by the histograms that revealed a right-skewed distribution. These results show that the positivity rates differed significantly across the years representing the pandemic waves, testing strategies, and seasonal dynamics across years of data collection.</w:t>
+        <w:t>The Kruskal-</w:t>
+      </w:r>
+      <w:proofErr w:type="gramStart"/>
+      <w:r>
+        <w:t>Wallis</w:t>
+      </w:r>
+      <w:proofErr w:type="gramEnd"/>
+      <w:r>
+        <w:t xml:space="preserve"> test indicated a very significant difference in the percentage positivity of COVID-19 daily in the years 2020, 2021, and 2022 (H = 37.333, p = 0.001). Boxplots showed the lowest median positivity in the year 2021, and the highest median and variability in 2022. The non-parametric approach was supported by the histograms that revealed a right-skewed distribution. These results show that the positivity rates differed significantly across the years representing the pandemic waves, testing strategies, and seasonal dynamics across years of data collection.</w:t>
       </w:r>
     </w:p>
     <w:p>
@@ -4521,6 +4672,7 @@
         <w:pStyle w:val="ListParagraph"/>
       </w:pPr>
       <w:r>
+        <w:lastRenderedPageBreak/>
         <w:t>This study is limited by partial-year data for 2020 and 2022, which may not fully represent annual trends. Future research could incorporate complete yearly data, vaccination rates, and policy changes. Expanding the dataset to other states or applying time-series models would provide deeper insights into positivity patterns and pandemic dynamics.</w:t>
       </w:r>
     </w:p>
@@ -4663,7 +4815,6 @@
         <w:rPr>
           <w:rFonts w:ascii="Times New Roman" w:eastAsia="Times New Roman" w:hAnsi="Times New Roman" w:cs="Times New Roman"/>
         </w:rPr>
-        <w:lastRenderedPageBreak/>
         <w:t xml:space="preserve">Appendices </w:t>
       </w:r>
     </w:p>
@@ -4755,11 +4906,19 @@
           <w:rFonts w:ascii="Times New Roman" w:eastAsia="Times New Roman" w:hAnsi="Times New Roman" w:cs="Times New Roman"/>
         </w:rPr>
       </w:pPr>
-      <w:r>
-        <w:rPr>
-          <w:rFonts w:ascii="Times New Roman" w:eastAsia="Times New Roman" w:hAnsi="Times New Roman" w:cs="Times New Roman"/>
-        </w:rPr>
-        <w:t xml:space="preserve">Analysis.R code with the appropriate statistics to test the hypotheses. </w:t>
+      <w:proofErr w:type="spellStart"/>
+      <w:r>
+        <w:rPr>
+          <w:rFonts w:ascii="Times New Roman" w:eastAsia="Times New Roman" w:hAnsi="Times New Roman" w:cs="Times New Roman"/>
+        </w:rPr>
+        <w:t>Analysis.R</w:t>
+      </w:r>
+      <w:proofErr w:type="spellEnd"/>
+      <w:r>
+        <w:rPr>
+          <w:rFonts w:ascii="Times New Roman" w:eastAsia="Times New Roman" w:hAnsi="Times New Roman" w:cs="Times New Roman"/>
+        </w:rPr>
+        <w:t xml:space="preserve"> code with the appropriate statistics to test the hypotheses. </w:t>
       </w:r>
     </w:p>
     <w:p>
@@ -4892,8 +5051,8 @@
       </w:pPr>
     </w:p>
     <w:sectPr>
-      <w:footerReference w:type="even" r:id="rId10"/>
-      <w:footerReference w:type="default" r:id="rId11"/>
+      <w:footerReference w:type="even" r:id="rId12"/>
+      <w:footerReference w:type="default" r:id="rId13"/>
       <w:pgSz w:w="11906" w:h="16838"/>
       <w:pgMar w:top="1440" w:right="1440" w:bottom="1440" w:left="1440" w:header="708" w:footer="708" w:gutter="0"/>
       <w:cols w:space="708"/>

</xml_diff>